<commit_message>
docs: update phan tich chuc nang file - edit login analysis
</commit_message>
<xml_diff>
--- a/docs/phan-tich-chuc-nang.docx
+++ b/docs/phan-tich-chuc-nang.docx
@@ -1,6 +1,6 @@
 
 <file path=word/document.xml><?xml version="1.0" encoding="utf-8"?>
-<w:document xmlns:wpc="http://schemas.microsoft.com/office/word/2010/wordprocessingCanvas" xmlns:mc="http://schemas.openxmlformats.org/markup-compatibility/2006" xmlns:o="urn:schemas-microsoft-com:office:office" xmlns:r="http://schemas.openxmlformats.org/officeDocument/2006/relationships" xmlns:m="http://schemas.openxmlformats.org/officeDocument/2006/math" xmlns:v="urn:schemas-microsoft-com:vml" xmlns:wp14="http://schemas.microsoft.com/office/word/2010/wordprocessingDrawing" xmlns:wp="http://schemas.openxmlformats.org/drawingml/2006/wordprocessingDrawing" xmlns:w10="urn:schemas-microsoft-com:office:word" xmlns:w="http://schemas.openxmlformats.org/wordprocessingml/2006/main" xmlns:w14="http://schemas.microsoft.com/office/word/2010/wordml" xmlns:wpg="http://schemas.microsoft.com/office/word/2010/wordprocessingGroup" xmlns:wpi="http://schemas.microsoft.com/office/word/2010/wordprocessingInk" xmlns:wne="http://schemas.microsoft.com/office/word/2006/wordml" xmlns:wps="http://schemas.microsoft.com/office/word/2010/wordprocessingShape" mc:Ignorable="w14 wp14">
+<w:document xmlns:wpc="http://schemas.microsoft.com/office/word/2010/wordprocessingCanvas" xmlns:cx="http://schemas.microsoft.com/office/drawing/2014/chartex" xmlns:mc="http://schemas.openxmlformats.org/markup-compatibility/2006" xmlns:o="urn:schemas-microsoft-com:office:office" xmlns:r="http://schemas.openxmlformats.org/officeDocument/2006/relationships" xmlns:m="http://schemas.openxmlformats.org/officeDocument/2006/math" xmlns:v="urn:schemas-microsoft-com:vml" xmlns:wp14="http://schemas.microsoft.com/office/word/2010/wordprocessingDrawing" xmlns:wp="http://schemas.openxmlformats.org/drawingml/2006/wordprocessingDrawing" xmlns:w10="urn:schemas-microsoft-com:office:word" xmlns:w="http://schemas.openxmlformats.org/wordprocessingml/2006/main" xmlns:w14="http://schemas.microsoft.com/office/word/2010/wordml" xmlns:w15="http://schemas.microsoft.com/office/word/2012/wordml" xmlns:w16se="http://schemas.microsoft.com/office/word/2015/wordml/symex" xmlns:wpg="http://schemas.microsoft.com/office/word/2010/wordprocessingGroup" xmlns:wpi="http://schemas.microsoft.com/office/word/2010/wordprocessingInk" xmlns:wne="http://schemas.microsoft.com/office/word/2006/wordml" xmlns:wps="http://schemas.microsoft.com/office/word/2010/wordprocessingShape" mc:Ignorable="w14 w15 w16se wp14">
   <w:body>
     <w:p>
       <w:pPr>
@@ -72,7 +72,7 @@
                     <pic:cNvPicPr/>
                   </pic:nvPicPr>
                   <pic:blipFill>
-                    <a:blip r:embed="rId9" cstate="print">
+                    <a:blip r:embed="rId8" cstate="print">
                       <a:extLst>
                         <a:ext uri="{28A0092B-C50C-407E-A947-70E740481C1C}">
                           <a14:useLocalDpi xmlns:a14="http://schemas.microsoft.com/office/drawing/2010/main" val="0"/>
@@ -3005,27 +3005,9 @@
           <w:sz w:val="28"/>
           <w:szCs w:val="28"/>
         </w:rPr>
-        <w:t xml:space="preserve">Đăng nhập (login) là một thủ tục khi bắt đầu tham gia vào hệ thống để sử dụng các dịch vụ của website. Người dùng muốn đăng nhập phải </w:t>
-      </w:r>
-      <w:proofErr w:type="gramStart"/>
-      <w:r>
-        <w:rPr>
-          <w:rFonts w:ascii="Arial" w:hAnsi="Arial" w:cs="Arial"/>
-          <w:sz w:val="28"/>
-          <w:szCs w:val="28"/>
-        </w:rPr>
-        <w:t>theo</w:t>
-      </w:r>
-      <w:proofErr w:type="gramEnd"/>
-      <w:r>
-        <w:rPr>
-          <w:rFonts w:ascii="Arial" w:hAnsi="Arial" w:cs="Arial"/>
-          <w:sz w:val="28"/>
-          <w:szCs w:val="28"/>
-        </w:rPr>
-        <w:t xml:space="preserve"> trình tự hướng dẫn để nhập tên đăng nhập và </w:t>
-      </w:r>
-      <w:hyperlink r:id="rId10" w:tooltip="Mật khẩu" w:history="1">
+        <w:t>Đăng nhập (login) là một thủ tục khi bắt đầu tham gia vào hệ thống để sử dụng các dịch vụ của website. Người dùng muốn đăng nhập phải theo trình tự hướng dẫn để nhập tên đăng nhập và </w:t>
+      </w:r>
+      <w:hyperlink r:id="rId9" w:tooltip="Mật khẩu" w:history="1">
         <w:r>
           <w:rPr>
             <w:rFonts w:ascii="Arial" w:hAnsi="Arial" w:cs="Arial"/>
@@ -3107,25 +3089,7 @@
           <w:sz w:val="28"/>
           <w:szCs w:val="28"/>
         </w:rPr>
-        <w:t xml:space="preserve">Đăng nhập giúp hệ thống máy tính phân biệt các người dùng khác nhau trước khi phục vụ hoặc từ chối các dịch vụ nhất định; để đảm bảo sự nghiêm túc và </w:t>
-      </w:r>
-      <w:proofErr w:type="gramStart"/>
-      <w:r>
-        <w:rPr>
-          <w:rFonts w:ascii="Arial" w:hAnsi="Arial" w:cs="Arial"/>
-          <w:sz w:val="28"/>
-          <w:szCs w:val="28"/>
-        </w:rPr>
-        <w:t>an</w:t>
-      </w:r>
-      <w:proofErr w:type="gramEnd"/>
-      <w:r>
-        <w:rPr>
-          <w:rFonts w:ascii="Arial" w:hAnsi="Arial" w:cs="Arial"/>
-          <w:sz w:val="28"/>
-          <w:szCs w:val="28"/>
-        </w:rPr>
-        <w:t xml:space="preserve"> ninh cho trang web và dịch vụ của nó cũng như cho chính người dùng.</w:t>
+        <w:t>Đăng nhập giúp hệ thống máy tính phân biệt các người dùng khác nhau trước khi phục vụ hoặc từ chối các dịch vụ nhất định; để đảm bảo sự nghiêm túc và an ninh cho trang web và dịch vụ của nó cũng như cho chính người dùng.</w:t>
       </w:r>
     </w:p>
     <w:p>
@@ -3228,23 +3192,7 @@
           <w:sz w:val="28"/>
           <w:szCs w:val="28"/>
         </w:rPr>
-        <w:t>Bước 1: Chọn link “Đăng nhập” trên thanh menu→</w:t>
-      </w:r>
-      <w:r>
-        <w:rPr>
-          <w:rFonts w:ascii="Arial" w:hAnsi="Arial" w:cs="Arial"/>
-          <w:sz w:val="28"/>
-          <w:szCs w:val="28"/>
-        </w:rPr>
-        <w:t>Hệ thống sẽ chuyển hướng sang trang “Đăng nhập”</w:t>
-      </w:r>
-      <w:r>
-        <w:rPr>
-          <w:rFonts w:ascii="Arial" w:hAnsi="Arial" w:cs="Arial"/>
-          <w:sz w:val="28"/>
-          <w:szCs w:val="28"/>
-        </w:rPr>
-        <w:t>.</w:t>
+        <w:t>Bước 1: Chọn link “Đăng nhập” trên thanh menu→Hệ thống sẽ chuyển hướng sang trang “Đăng nhập”.</w:t>
       </w:r>
     </w:p>
     <w:p>
@@ -3473,7 +3421,7 @@
           <w:sz w:val="28"/>
           <w:szCs w:val="28"/>
         </w:rPr>
-        <w:t xml:space="preserve">c.first_name, c.last_name, c.phone_number, address </w:t>
+        <w:t xml:space="preserve">c.first_name, c.last_name, c.phone_number, </w:t>
       </w:r>
       <w:r>
         <w:rPr>
@@ -3482,9 +3430,8 @@
           <w:sz w:val="28"/>
           <w:szCs w:val="28"/>
         </w:rPr>
-        <w:t xml:space="preserve">FROM customers c WHERE c.email </w:t>
-      </w:r>
-      <w:proofErr w:type="gramStart"/>
+        <w:t>c.</w:t>
+      </w:r>
       <w:r>
         <w:rPr>
           <w:rFonts w:ascii="Arial" w:hAnsi="Arial" w:cs="Arial"/>
@@ -3492,9 +3439,8 @@
           <w:sz w:val="28"/>
           <w:szCs w:val="28"/>
         </w:rPr>
-        <w:t>= ?</w:t>
-      </w:r>
-      <w:proofErr w:type="gramEnd"/>
+        <w:t xml:space="preserve">address </w:t>
+      </w:r>
       <w:r>
         <w:rPr>
           <w:rFonts w:ascii="Arial" w:hAnsi="Arial" w:cs="Arial"/>
@@ -3502,9 +3448,8 @@
           <w:sz w:val="28"/>
           <w:szCs w:val="28"/>
         </w:rPr>
-        <w:t xml:space="preserve"> AND c.password </w:t>
-      </w:r>
-      <w:proofErr w:type="gramStart"/>
+        <w:t>FROM customers c WHERE c.email = ? AND c.password = ?</w:t>
+      </w:r>
       <w:r>
         <w:rPr>
           <w:rFonts w:ascii="Arial" w:hAnsi="Arial" w:cs="Arial"/>
@@ -3512,9 +3457,17 @@
           <w:sz w:val="28"/>
           <w:szCs w:val="28"/>
         </w:rPr>
-        <w:t>= ?;</w:t>
-      </w:r>
-      <w:proofErr w:type="gramEnd"/>
+        <w:t xml:space="preserve"> AND c.enabled = 1</w:t>
+      </w:r>
+      <w:r>
+        <w:rPr>
+          <w:rFonts w:ascii="Arial" w:hAnsi="Arial" w:cs="Arial"/>
+          <w:b/>
+          <w:sz w:val="28"/>
+          <w:szCs w:val="28"/>
+        </w:rPr>
+        <w:t>;</w:t>
+      </w:r>
     </w:p>
     <w:p>
       <w:pPr>
@@ -3597,7 +3550,23 @@
           <w:sz w:val="28"/>
           <w:szCs w:val="28"/>
         </w:rPr>
-        <w:t xml:space="preserve"> thì hiển thị lỗi “Thông tin đăng nhập không đúng”.</w:t>
+        <w:t xml:space="preserve"> thì hiển thị lỗ</w:t>
+      </w:r>
+      <w:r>
+        <w:rPr>
+          <w:rFonts w:ascii="Arial" w:hAnsi="Arial" w:cs="Arial"/>
+          <w:sz w:val="28"/>
+          <w:szCs w:val="28"/>
+        </w:rPr>
+        <w:t>i “Tài khoản hoặc mặt khẩu</w:t>
+      </w:r>
+      <w:r>
+        <w:rPr>
+          <w:rFonts w:ascii="Arial" w:hAnsi="Arial" w:cs="Arial"/>
+          <w:sz w:val="28"/>
+          <w:szCs w:val="28"/>
+        </w:rPr>
+        <w:t xml:space="preserve"> không đúng”.</w:t>
       </w:r>
     </w:p>
     <w:p>
@@ -3622,7 +3591,23 @@
           <w:sz w:val="28"/>
           <w:szCs w:val="28"/>
         </w:rPr>
-        <w:t xml:space="preserve">Nhấn vào checkbox “Nhớ mật khẩu” sẽ không cần phải đăng nhập lại khi truy cập vào trang web vào lần sau. </w:t>
+        <w:t>Nhấn vào checkbox “Nhớ mật khẩu”</w:t>
+      </w:r>
+      <w:r>
+        <w:rPr>
+          <w:rFonts w:ascii="Arial" w:hAnsi="Arial" w:cs="Arial"/>
+          <w:sz w:val="28"/>
+          <w:szCs w:val="28"/>
+        </w:rPr>
+        <w:t xml:space="preserve"> thì hệ thống sẽ lưu cookie đăng nhập để những lần truy cập sau</w:t>
+      </w:r>
+      <w:r>
+        <w:rPr>
+          <w:rFonts w:ascii="Arial" w:hAnsi="Arial" w:cs="Arial"/>
+          <w:sz w:val="28"/>
+          <w:szCs w:val="28"/>
+        </w:rPr>
+        <w:t xml:space="preserve"> sẽ không cần phải đăng nhập lại. </w:t>
       </w:r>
     </w:p>
     <w:p>
@@ -3729,16 +3714,8 @@
           <w:sz w:val="28"/>
           <w:szCs w:val="28"/>
         </w:rPr>
-        <w:t xml:space="preserve">Là chức năng cho phép người dùng đặt lại mật khẩu thông qua email </w:t>
-      </w:r>
-      <w:r>
-        <w:rPr>
-          <w:rFonts w:ascii="Arial" w:hAnsi="Arial" w:cs="Arial"/>
-          <w:sz w:val="28"/>
-          <w:szCs w:val="28"/>
-        </w:rPr>
         <w:lastRenderedPageBreak/>
-        <w:t>đã đăng ký tài khoản.</w:t>
+        <w:t>Là chức năng cho phép người dùng đặt lại mật khẩu thông qua email đã đăng ký tài khoản.</w:t>
       </w:r>
     </w:p>
     <w:p>
@@ -3932,7 +3909,38 @@
           <w:sz w:val="28"/>
           <w:szCs w:val="28"/>
         </w:rPr>
-        <w:t>Địa chỉ email không hợp lệ sẽ hiển thị lỗi “Địa chỉ email không hợp lệ”</w:t>
+        <w:t>Hệ thống sẽ tiến hành thực hiện câu query trên bảng customers</w:t>
+      </w:r>
+    </w:p>
+    <w:p>
+      <w:pPr>
+        <w:widowControl w:val="0"/>
+        <w:spacing w:line="360" w:lineRule="auto"/>
+        <w:ind w:left="720" w:firstLine="720"/>
+        <w:jc w:val="both"/>
+        <w:rPr>
+          <w:rFonts w:ascii="Arial" w:hAnsi="Arial" w:cs="Arial"/>
+          <w:sz w:val="28"/>
+          <w:szCs w:val="28"/>
+        </w:rPr>
+      </w:pPr>
+      <w:r>
+        <w:rPr>
+          <w:rFonts w:ascii="Arial" w:hAnsi="Arial" w:cs="Arial"/>
+          <w:b/>
+          <w:sz w:val="28"/>
+          <w:szCs w:val="28"/>
+        </w:rPr>
+        <w:t xml:space="preserve"> </w:t>
+      </w:r>
+      <w:r>
+        <w:rPr>
+          <w:rFonts w:ascii="Arial" w:hAnsi="Arial" w:cs="Arial"/>
+          <w:b/>
+          <w:sz w:val="28"/>
+          <w:szCs w:val="28"/>
+        </w:rPr>
+        <w:t>SELECT c.email FROM customers c WHERE c.email = ?;</w:t>
       </w:r>
     </w:p>
     <w:p>
@@ -3958,95 +3966,32 @@
           <w:sz w:val="28"/>
           <w:szCs w:val="28"/>
         </w:rPr>
-        <w:t>Địa chỉ email hợp lệ: Hệ thống sẽ tiến hành thực hiện câu query trên bảng customers:</w:t>
-      </w:r>
-    </w:p>
-    <w:p>
-      <w:pPr>
-        <w:pStyle w:val="ListParagraph"/>
-        <w:widowControl w:val="0"/>
-        <w:numPr>
-          <w:ilvl w:val="0"/>
-          <w:numId w:val="68"/>
-        </w:numPr>
-        <w:spacing w:line="360" w:lineRule="auto"/>
-        <w:ind w:left="1530"/>
-        <w:jc w:val="both"/>
-        <w:rPr>
-          <w:rFonts w:ascii="Arial" w:hAnsi="Arial" w:cs="Arial"/>
-          <w:sz w:val="28"/>
-          <w:szCs w:val="28"/>
-        </w:rPr>
-      </w:pPr>
-      <w:r>
-        <w:rPr>
-          <w:rFonts w:ascii="Arial" w:hAnsi="Arial" w:cs="Arial"/>
-          <w:sz w:val="28"/>
-          <w:szCs w:val="28"/>
-        </w:rPr>
-        <w:t>Câu lệnh sql demo:</w:t>
-      </w:r>
-    </w:p>
-    <w:p>
-      <w:pPr>
-        <w:widowControl w:val="0"/>
-        <w:spacing w:line="360" w:lineRule="auto"/>
-        <w:ind w:left="990"/>
-        <w:jc w:val="both"/>
-        <w:rPr>
-          <w:rFonts w:ascii="Arial" w:hAnsi="Arial" w:cs="Arial"/>
-          <w:b/>
-          <w:sz w:val="28"/>
-          <w:szCs w:val="28"/>
-        </w:rPr>
-      </w:pPr>
-      <w:r>
-        <w:rPr>
-          <w:rFonts w:ascii="Arial" w:hAnsi="Arial" w:cs="Arial"/>
-          <w:b/>
-          <w:sz w:val="28"/>
-          <w:szCs w:val="28"/>
-        </w:rPr>
-        <w:t xml:space="preserve">SELECT </w:t>
-      </w:r>
-      <w:r>
-        <w:rPr>
-          <w:rFonts w:ascii="Arial" w:hAnsi="Arial" w:cs="Arial"/>
-          <w:b/>
-          <w:sz w:val="28"/>
-          <w:szCs w:val="28"/>
-        </w:rPr>
-        <w:t>c.email</w:t>
-      </w:r>
-      <w:r>
-        <w:rPr>
-          <w:rFonts w:ascii="Arial" w:hAnsi="Arial" w:cs="Arial"/>
-          <w:b/>
-          <w:sz w:val="28"/>
-          <w:szCs w:val="28"/>
-        </w:rPr>
-        <w:t xml:space="preserve"> </w:t>
-      </w:r>
-      <w:r>
-        <w:rPr>
-          <w:rFonts w:ascii="Arial" w:hAnsi="Arial" w:cs="Arial"/>
-          <w:b/>
-          <w:sz w:val="28"/>
-          <w:szCs w:val="28"/>
-        </w:rPr>
-        <w:t xml:space="preserve">FROM customers c WHERE c.email </w:t>
-      </w:r>
-      <w:proofErr w:type="gramStart"/>
-      <w:r>
-        <w:rPr>
-          <w:rFonts w:ascii="Arial" w:hAnsi="Arial" w:cs="Arial"/>
-          <w:b/>
-          <w:sz w:val="28"/>
-          <w:szCs w:val="28"/>
-        </w:rPr>
-        <w:t>= ?;</w:t>
-      </w:r>
-      <w:proofErr w:type="gramEnd"/>
+        <w:t>Nếu kết quả trả về null thì hệ thống sẽ thông báo</w:t>
+      </w:r>
+      <w:r>
+        <w:rPr>
+          <w:rFonts w:ascii="Arial" w:hAnsi="Arial" w:cs="Arial"/>
+          <w:sz w:val="28"/>
+          <w:szCs w:val="28"/>
+        </w:rPr>
+        <w:t xml:space="preserve"> “Địa chỉ</w:t>
+      </w:r>
+      <w:r>
+        <w:rPr>
+          <w:rFonts w:ascii="Arial" w:hAnsi="Arial" w:cs="Arial"/>
+          <w:sz w:val="28"/>
+          <w:szCs w:val="28"/>
+        </w:rPr>
+        <w:t xml:space="preserve"> email không tồn tại</w:t>
+      </w:r>
+      <w:r>
+        <w:rPr>
+          <w:rFonts w:ascii="Arial" w:hAnsi="Arial" w:cs="Arial"/>
+          <w:sz w:val="28"/>
+          <w:szCs w:val="28"/>
+        </w:rPr>
+        <w:t>”</w:t>
+      </w:r>
     </w:p>
     <w:p>
       <w:pPr>
@@ -4103,49 +4048,55 @@
           <w:sz w:val="28"/>
           <w:szCs w:val="28"/>
         </w:rPr>
-        <w:t>Ngược lại người dùng sẽ được chuyển hướng đến trang Đặt mật khẩu.</w:t>
-      </w:r>
-    </w:p>
-    <w:p>
-      <w:pPr>
-        <w:pStyle w:val="ListParagraph"/>
-        <w:widowControl w:val="0"/>
-        <w:numPr>
-          <w:ilvl w:val="2"/>
-          <w:numId w:val="56"/>
-        </w:numPr>
-        <w:spacing w:line="360" w:lineRule="auto"/>
-        <w:ind w:left="1620"/>
-        <w:jc w:val="both"/>
-        <w:rPr>
-          <w:rFonts w:ascii="Arial" w:hAnsi="Arial" w:cs="Arial"/>
-          <w:sz w:val="28"/>
-          <w:szCs w:val="28"/>
-        </w:rPr>
-      </w:pPr>
-      <w:r>
-        <w:rPr>
-          <w:rFonts w:ascii="Arial" w:hAnsi="Arial" w:cs="Arial"/>
-          <w:sz w:val="28"/>
-          <w:szCs w:val="28"/>
-        </w:rPr>
-        <w:t xml:space="preserve">Nếu kết quả trả về </w:t>
-      </w:r>
-      <w:r>
-        <w:rPr>
-          <w:rFonts w:ascii="Arial" w:hAnsi="Arial" w:cs="Arial"/>
-          <w:sz w:val="28"/>
-          <w:szCs w:val="28"/>
-        </w:rPr>
-        <w:t>null</w:t>
-      </w:r>
-      <w:r>
-        <w:rPr>
-          <w:rFonts w:ascii="Arial" w:hAnsi="Arial" w:cs="Arial"/>
-          <w:sz w:val="28"/>
-          <w:szCs w:val="28"/>
-        </w:rPr>
-        <w:t xml:space="preserve"> thì hiển thị lỗi “Email không tồn tại”.</w:t>
+        <w:t xml:space="preserve">Ngược lại người dùng sẽ được chuyển hướng đến trang </w:t>
+      </w:r>
+      <w:r>
+        <w:rPr>
+          <w:rFonts w:ascii="Arial" w:hAnsi="Arial" w:cs="Arial"/>
+          <w:sz w:val="28"/>
+          <w:szCs w:val="28"/>
+        </w:rPr>
+        <w:t>“</w:t>
+      </w:r>
+      <w:r>
+        <w:rPr>
+          <w:rFonts w:ascii="Arial" w:hAnsi="Arial" w:cs="Arial"/>
+          <w:sz w:val="28"/>
+          <w:szCs w:val="28"/>
+        </w:rPr>
+        <w:t>Đặt</w:t>
+      </w:r>
+      <w:r>
+        <w:rPr>
+          <w:rFonts w:ascii="Arial" w:hAnsi="Arial" w:cs="Arial"/>
+          <w:sz w:val="28"/>
+          <w:szCs w:val="28"/>
+        </w:rPr>
+        <w:t xml:space="preserve"> lại</w:t>
+      </w:r>
+      <w:r>
+        <w:rPr>
+          <w:rFonts w:ascii="Arial" w:hAnsi="Arial" w:cs="Arial"/>
+          <w:sz w:val="28"/>
+          <w:szCs w:val="28"/>
+        </w:rPr>
+        <w:t xml:space="preserve"> mật khẩu</w:t>
+      </w:r>
+      <w:r>
+        <w:rPr>
+          <w:rFonts w:ascii="Arial" w:hAnsi="Arial" w:cs="Arial"/>
+          <w:sz w:val="28"/>
+          <w:szCs w:val="28"/>
+        </w:rPr>
+        <w:t>”</w:t>
+      </w:r>
+      <w:r>
+        <w:rPr>
+          <w:rFonts w:ascii="Arial" w:hAnsi="Arial" w:cs="Arial"/>
+          <w:sz w:val="28"/>
+          <w:szCs w:val="28"/>
+        </w:rPr>
+        <w:t>.</w:t>
       </w:r>
     </w:p>
     <w:p>
@@ -4199,7 +4150,23 @@
           <w:sz w:val="28"/>
           <w:szCs w:val="28"/>
         </w:rPr>
-        <w:t>Là chức năng cho phép người dùng tạo một tài khoản trên hệ thống bằng email hoặc Facebook, Google để có thể đăng nhập trên hệ thống và lưu trữ bảo mật những hoạt động của người dùng.</w:t>
+        <w:t>Là chức năng cho phép người dùng tạo một tài khoản trên hệ thống bằng email hoặc</w:t>
+      </w:r>
+      <w:r>
+        <w:rPr>
+          <w:rFonts w:ascii="Arial" w:hAnsi="Arial" w:cs="Arial"/>
+          <w:sz w:val="28"/>
+          <w:szCs w:val="28"/>
+        </w:rPr>
+        <w:t xml:space="preserve"> thông qua</w:t>
+      </w:r>
+      <w:r>
+        <w:rPr>
+          <w:rFonts w:ascii="Arial" w:hAnsi="Arial" w:cs="Arial"/>
+          <w:sz w:val="28"/>
+          <w:szCs w:val="28"/>
+        </w:rPr>
+        <w:t xml:space="preserve"> Facebook, Google để có thể đăng nhập trên hệ thống và lưu trữ bảo mật những hoạt động của người dùng.</w:t>
       </w:r>
     </w:p>
     <w:p>
@@ -4223,7 +4190,7 @@
           <w:sz w:val="28"/>
           <w:szCs w:val="28"/>
         </w:rPr>
-        <w:t xml:space="preserve">Đăng ký để hệ thống lưu lại thông tin của người dùng và dựa vào </w:t>
+        <w:t xml:space="preserve">Đăng ký để hệ thống lưu lại thông tin của người dùng và dựa vào tình trạng hoạt động của người dùng mà đưa ra những trợ giúp, cung </w:t>
       </w:r>
       <w:r>
         <w:rPr>
@@ -4232,7 +4199,7 @@
           <w:szCs w:val="28"/>
         </w:rPr>
         <w:lastRenderedPageBreak/>
-        <w:t>tình trạng hoạt động của người dùng mà đưa ra những trợ giúp, cung cấp những dịch vụ, ưu đãi dành cho người dùng. Khi đăng ký thành công các hoạt động mua sắm của người dùng sẽ được lưu lại và tích lũy điểm có thể sử dụng để đổi quà hay áp dụng những chương trình khuyến mãi.</w:t>
+        <w:t>cấp những dịch vụ, ưu đãi dành cho người dùng. Khi đăng ký thành công các hoạt động mua sắm của người dùng sẽ được lưu lại và tích lũy điểm có thể sử dụng để đổi quà hay áp dụng những chương trình khuyến mãi.</w:t>
       </w:r>
     </w:p>
     <w:p>
@@ -4321,18 +4288,8 @@
           <w:sz w:val="28"/>
           <w:szCs w:val="28"/>
         </w:rPr>
-        <w:t xml:space="preserve">Nhập đầy đủ thông tin vào </w:t>
-      </w:r>
-      <w:proofErr w:type="gramStart"/>
-      <w:r>
-        <w:rPr>
-          <w:rFonts w:ascii="Arial" w:hAnsi="Arial" w:cs="Arial"/>
-          <w:sz w:val="28"/>
-          <w:szCs w:val="28"/>
-        </w:rPr>
-        <w:t>form(</w:t>
-      </w:r>
-      <w:proofErr w:type="gramEnd"/>
+        <w:t>Nhập đầy đủ thông tin vào form(</w:t>
+      </w:r>
       <w:r>
         <w:rPr>
           <w:rFonts w:ascii="Arial" w:hAnsi="Arial" w:cs="Arial"/>
@@ -4396,15 +4353,7 @@
           <w:sz w:val="28"/>
           <w:szCs w:val="28"/>
         </w:rPr>
-        <w:t>Nh</w:t>
-      </w:r>
-      <w:r>
-        <w:rPr>
-          <w:rFonts w:ascii="Arial" w:hAnsi="Arial" w:cs="Arial"/>
-          <w:sz w:val="28"/>
-          <w:szCs w:val="28"/>
-        </w:rPr>
-        <w:t>ấn nút Đăng ký</w:t>
+        <w:t>Nhấn nút Đăng ký</w:t>
       </w:r>
       <w:r>
         <w:rPr>
@@ -4437,33 +4386,73 @@
           <w:sz w:val="28"/>
           <w:szCs w:val="28"/>
         </w:rPr>
-        <w:t>Nếu dữ liệu ở bất kỳ trường nào trống sẽ hiển thị lỗi “Trường dữ liệu không được trống!</w:t>
-      </w:r>
-      <w:proofErr w:type="gramStart"/>
-      <w:r>
-        <w:rPr>
-          <w:rFonts w:ascii="Arial" w:hAnsi="Arial" w:cs="Arial"/>
-          <w:sz w:val="28"/>
-          <w:szCs w:val="28"/>
-        </w:rPr>
-        <w:t>”</w:t>
-      </w:r>
-      <w:r>
-        <w:rPr>
-          <w:rFonts w:ascii="Arial" w:hAnsi="Arial" w:cs="Arial"/>
-          <w:sz w:val="28"/>
-          <w:szCs w:val="28"/>
-        </w:rPr>
-        <w:t>.</w:t>
-      </w:r>
-      <w:proofErr w:type="gramEnd"/>
-      <w:r>
-        <w:rPr>
-          <w:rFonts w:ascii="Arial" w:hAnsi="Arial" w:cs="Arial"/>
-          <w:sz w:val="28"/>
-          <w:szCs w:val="28"/>
-        </w:rPr>
-        <w:t xml:space="preserve"> Ngược lại sẽ tiền hành kiểm tra địa chỉ email:</w:t>
+        <w:t>Nếu dữ liệu ở bất kỳ trường nào trống sẽ hiển thị lỗi “Trường dữ liệu không được trống!”</w:t>
+      </w:r>
+      <w:r>
+        <w:rPr>
+          <w:rFonts w:ascii="Arial" w:hAnsi="Arial" w:cs="Arial"/>
+          <w:sz w:val="28"/>
+          <w:szCs w:val="28"/>
+        </w:rPr>
+        <w:t xml:space="preserve">. </w:t>
+      </w:r>
+    </w:p>
+    <w:p>
+      <w:pPr>
+        <w:pStyle w:val="ListParagraph"/>
+        <w:widowControl w:val="0"/>
+        <w:numPr>
+          <w:ilvl w:val="0"/>
+          <w:numId w:val="70"/>
+        </w:numPr>
+        <w:spacing w:line="360" w:lineRule="auto"/>
+        <w:jc w:val="both"/>
+        <w:rPr>
+          <w:rFonts w:ascii="Arial" w:hAnsi="Arial" w:cs="Arial"/>
+          <w:sz w:val="28"/>
+          <w:szCs w:val="28"/>
+        </w:rPr>
+      </w:pPr>
+      <w:r>
+        <w:rPr>
+          <w:rFonts w:ascii="Arial" w:hAnsi="Arial" w:cs="Arial"/>
+          <w:sz w:val="28"/>
+          <w:szCs w:val="28"/>
+        </w:rPr>
+        <w:t xml:space="preserve">Nếu tất cả trường được nhập hệ thống sẽ kiểm tra coi email có hợp lệ không. </w:t>
+      </w:r>
+    </w:p>
+    <w:p>
+      <w:pPr>
+        <w:pStyle w:val="ListParagraph"/>
+        <w:widowControl w:val="0"/>
+        <w:numPr>
+          <w:ilvl w:val="0"/>
+          <w:numId w:val="70"/>
+        </w:numPr>
+        <w:spacing w:line="360" w:lineRule="auto"/>
+        <w:jc w:val="both"/>
+        <w:rPr>
+          <w:rFonts w:ascii="Arial" w:hAnsi="Arial" w:cs="Arial"/>
+          <w:sz w:val="28"/>
+          <w:szCs w:val="28"/>
+        </w:rPr>
+      </w:pPr>
+      <w:r>
+        <w:rPr>
+          <w:rFonts w:ascii="Arial" w:hAnsi="Arial" w:cs="Arial"/>
+          <w:sz w:val="28"/>
+          <w:szCs w:val="28"/>
+        </w:rPr>
+        <w:t xml:space="preserve">Nếu hợp lệ hệ thống sẽ thực hiện query để </w:t>
+      </w:r>
+      <w:r>
+        <w:rPr>
+          <w:rFonts w:ascii="Arial" w:hAnsi="Arial" w:cs="Arial"/>
+          <w:sz w:val="28"/>
+          <w:szCs w:val="28"/>
+        </w:rPr>
+        <w:t>tiền hành kiểm tra địa chỉ email:</w:t>
       </w:r>
     </w:p>
     <w:p>
@@ -4489,23 +4478,15 @@
           <w:sz w:val="28"/>
           <w:szCs w:val="28"/>
         </w:rPr>
-        <w:t xml:space="preserve">Địa chỉ email không </w:t>
-      </w:r>
-      <w:r>
-        <w:rPr>
-          <w:rFonts w:ascii="Arial" w:hAnsi="Arial" w:cs="Arial"/>
-          <w:sz w:val="28"/>
-          <w:szCs w:val="28"/>
-        </w:rPr>
-        <w:t>đúng định dạng</w:t>
-      </w:r>
-      <w:r>
-        <w:rPr>
-          <w:rFonts w:ascii="Arial" w:hAnsi="Arial" w:cs="Arial"/>
-          <w:sz w:val="28"/>
-          <w:szCs w:val="28"/>
-        </w:rPr>
-        <w:t xml:space="preserve"> sẽ hiển thị lỗi “Địa chỉ email không hợp lệ”</w:t>
+        <w:t>Nếu kết quả trả về khác 0 thì đ</w:t>
+      </w:r>
+      <w:r>
+        <w:rPr>
+          <w:rFonts w:ascii="Arial" w:hAnsi="Arial" w:cs="Arial"/>
+          <w:sz w:val="28"/>
+          <w:szCs w:val="28"/>
+        </w:rPr>
+        <w:t>ịa chỉ email đã tồn tại sẽ hiển thị thông báo “Địa chỉ email đã được sử dụng!”</w:t>
       </w:r>
     </w:p>
     <w:p>
@@ -4531,54 +4512,42 @@
           <w:sz w:val="28"/>
           <w:szCs w:val="28"/>
         </w:rPr>
-        <w:t>Địa chỉ email đã tồn tại sẽ hiển thị thông báo “Địa chỉ email đã được sử dụng!”</w:t>
-      </w:r>
-    </w:p>
-    <w:p>
-      <w:pPr>
-        <w:pStyle w:val="ListParagraph"/>
-        <w:widowControl w:val="0"/>
-        <w:numPr>
-          <w:ilvl w:val="0"/>
-          <w:numId w:val="71"/>
-        </w:numPr>
-        <w:spacing w:line="360" w:lineRule="auto"/>
-        <w:ind w:left="2340"/>
-        <w:jc w:val="both"/>
-        <w:rPr>
-          <w:rFonts w:ascii="Arial" w:hAnsi="Arial" w:cs="Arial"/>
-          <w:sz w:val="28"/>
-          <w:szCs w:val="28"/>
-        </w:rPr>
-      </w:pPr>
-      <w:r>
-        <w:rPr>
-          <w:rFonts w:ascii="Arial" w:hAnsi="Arial" w:cs="Arial"/>
-          <w:sz w:val="28"/>
-          <w:szCs w:val="28"/>
-        </w:rPr>
-        <w:t>Địa chỉ email hợp lệ</w:t>
-      </w:r>
-      <w:r>
-        <w:rPr>
-          <w:rFonts w:ascii="Arial" w:hAnsi="Arial" w:cs="Arial"/>
-          <w:sz w:val="28"/>
-          <w:szCs w:val="28"/>
-        </w:rPr>
-        <w:t xml:space="preserve"> sẽ hiển thị thông báo “Đăng ký tài khoản thành công! Bạn có muốn đăng nhập?”</w:t>
-      </w:r>
-    </w:p>
-    <w:p>
-      <w:pPr>
-        <w:pStyle w:val="ListParagraph"/>
-        <w:widowControl w:val="0"/>
-        <w:numPr>
-          <w:ilvl w:val="0"/>
-          <w:numId w:val="71"/>
-        </w:numPr>
-        <w:spacing w:line="360" w:lineRule="auto"/>
-        <w:ind w:left="2340"/>
-        <w:jc w:val="both"/>
+        <w:t>Nếu kết quả trả về là 0 thì đ</w:t>
+      </w:r>
+      <w:r>
+        <w:rPr>
+          <w:rFonts w:ascii="Arial" w:hAnsi="Arial" w:cs="Arial"/>
+          <w:sz w:val="28"/>
+          <w:szCs w:val="28"/>
+        </w:rPr>
+        <w:t>ịa chỉ email hợp lệ</w:t>
+      </w:r>
+      <w:r>
+        <w:rPr>
+          <w:rFonts w:ascii="Arial" w:hAnsi="Arial" w:cs="Arial"/>
+          <w:sz w:val="28"/>
+          <w:szCs w:val="28"/>
+        </w:rPr>
+        <w:t xml:space="preserve"> </w:t>
+      </w:r>
+      <w:r>
+        <w:rPr>
+          <w:rFonts w:ascii="Arial" w:hAnsi="Arial" w:cs="Arial"/>
+          <w:sz w:val="28"/>
+          <w:szCs w:val="28"/>
+        </w:rPr>
+        <w:t>lúc này hệ thống sẽ tiến hành thêm thông tin vào bảng customers</w:t>
+      </w:r>
+    </w:p>
+    <w:p>
+      <w:pPr>
+        <w:pStyle w:val="ListParagraph"/>
+        <w:widowControl w:val="0"/>
+        <w:numPr>
+          <w:ilvl w:val="0"/>
+          <w:numId w:val="11"/>
+        </w:numPr>
+        <w:spacing w:line="360" w:lineRule="auto"/>
         <w:rPr>
           <w:rFonts w:ascii="Arial" w:hAnsi="Arial" w:cs="Arial"/>
           <w:sz w:val="28"/>
@@ -4599,12 +4568,10 @@
         <w:pStyle w:val="ListParagraph"/>
         <w:widowControl w:val="0"/>
         <w:numPr>
-          <w:ilvl w:val="0"/>
-          <w:numId w:val="72"/>
-        </w:numPr>
-        <w:spacing w:line="360" w:lineRule="auto"/>
-        <w:ind w:left="2610"/>
-        <w:jc w:val="both"/>
+          <w:ilvl w:val="1"/>
+          <w:numId w:val="11"/>
+        </w:numPr>
+        <w:spacing w:line="360" w:lineRule="auto"/>
         <w:rPr>
           <w:rFonts w:ascii="Arial" w:hAnsi="Arial" w:cs="Arial"/>
           <w:sz w:val="28"/>
@@ -4640,9 +4607,8 @@
           <w:sz w:val="28"/>
           <w:szCs w:val="28"/>
         </w:rPr>
-        <w:t xml:space="preserve">SELECT c.email FROM customers c WHERE c.email </w:t>
-      </w:r>
-      <w:proofErr w:type="gramStart"/>
+        <w:t>SELECT Count(*)</w:t>
+      </w:r>
       <w:r>
         <w:rPr>
           <w:rFonts w:ascii="Arial" w:hAnsi="Arial" w:cs="Arial"/>
@@ -4650,35 +4616,44 @@
           <w:sz w:val="28"/>
           <w:szCs w:val="28"/>
         </w:rPr>
-        <w:t>= ?;</w:t>
-      </w:r>
-      <w:proofErr w:type="gramEnd"/>
-    </w:p>
-    <w:p>
-      <w:pPr>
-        <w:pStyle w:val="ListParagraph"/>
-        <w:widowControl w:val="0"/>
-        <w:numPr>
-          <w:ilvl w:val="0"/>
-          <w:numId w:val="73"/>
-        </w:numPr>
-        <w:spacing w:line="360" w:lineRule="auto"/>
-        <w:ind w:left="2610"/>
-        <w:jc w:val="both"/>
-        <w:rPr>
-          <w:rFonts w:ascii="Arial" w:hAnsi="Arial" w:cs="Arial"/>
-          <w:sz w:val="28"/>
-          <w:szCs w:val="28"/>
-        </w:rPr>
-      </w:pPr>
-      <w:r>
-        <w:rPr>
-          <w:rFonts w:ascii="Arial" w:hAnsi="Arial" w:cs="Arial"/>
-          <w:sz w:val="28"/>
-          <w:szCs w:val="28"/>
-        </w:rPr>
+        <w:t xml:space="preserve"> result</w:t>
+      </w:r>
+      <w:r>
+        <w:rPr>
+          <w:rFonts w:ascii="Arial" w:hAnsi="Arial" w:cs="Arial"/>
+          <w:b/>
+          <w:sz w:val="28"/>
+          <w:szCs w:val="28"/>
+        </w:rPr>
+        <w:t xml:space="preserve"> FROM customers c WHERE c.email = ?;</w:t>
+      </w:r>
+    </w:p>
+    <w:p>
+      <w:pPr>
+        <w:pStyle w:val="ListParagraph"/>
+        <w:widowControl w:val="0"/>
+        <w:numPr>
+          <w:ilvl w:val="1"/>
+          <w:numId w:val="11"/>
+        </w:numPr>
+        <w:spacing w:line="360" w:lineRule="auto"/>
+        <w:rPr>
+          <w:rFonts w:ascii="Arial" w:hAnsi="Arial" w:cs="Arial"/>
+          <w:sz w:val="28"/>
+          <w:szCs w:val="28"/>
+        </w:rPr>
+      </w:pPr>
+      <w:r>
+        <w:rPr>
+          <w:rFonts w:ascii="Arial" w:hAnsi="Arial" w:cs="Arial"/>
+          <w:sz w:val="28"/>
+          <w:szCs w:val="28"/>
+        </w:rPr>
+        <w:lastRenderedPageBreak/>
         <w:t>Thêm tài khoản vào cơ sở dữ liệu</w:t>
       </w:r>
+      <w:bookmarkStart w:id="4" w:name="_GoBack"/>
+      <w:bookmarkEnd w:id="4"/>
     </w:p>
     <w:p>
       <w:pPr>
@@ -4699,10 +4674,8 @@
           <w:sz w:val="28"/>
           <w:szCs w:val="28"/>
         </w:rPr>
-        <w:lastRenderedPageBreak/>
-        <w:t xml:space="preserve">INSERT INTO </w:t>
-      </w:r>
-      <w:proofErr w:type="gramStart"/>
+        <w:t>INSERT INTO customers(first_name, last_name, email, password, phone_number, address</w:t>
+      </w:r>
       <w:r>
         <w:rPr>
           <w:rFonts w:ascii="Arial" w:hAnsi="Arial" w:cs="Arial"/>
@@ -4710,9 +4683,8 @@
           <w:sz w:val="28"/>
           <w:szCs w:val="28"/>
         </w:rPr>
-        <w:t>customers(</w:t>
-      </w:r>
-      <w:proofErr w:type="gramEnd"/>
+        <w:t>,created_time,enabled</w:t>
+      </w:r>
       <w:r>
         <w:rPr>
           <w:rFonts w:ascii="Arial" w:hAnsi="Arial" w:cs="Arial"/>
@@ -4720,7 +4692,25 @@
           <w:sz w:val="28"/>
           <w:szCs w:val="28"/>
         </w:rPr>
-        <w:t>first_name, last_name, email, password, phone_number, address) VALUES (?,?,?,?,?,?)</w:t>
+        <w:t>) VALUES (?,?,?,?,?,?</w:t>
+      </w:r>
+      <w:r>
+        <w:rPr>
+          <w:rFonts w:ascii="Arial" w:hAnsi="Arial" w:cs="Arial"/>
+          <w:b/>
+          <w:sz w:val="28"/>
+          <w:szCs w:val="28"/>
+        </w:rPr>
+        <w:t>,?,?</w:t>
+      </w:r>
+      <w:r>
+        <w:rPr>
+          <w:rFonts w:ascii="Arial" w:hAnsi="Arial" w:cs="Arial"/>
+          <w:b/>
+          <w:sz w:val="28"/>
+          <w:szCs w:val="28"/>
+        </w:rPr>
+        <w:t>)</w:t>
       </w:r>
     </w:p>
     <w:p>
@@ -4740,7 +4730,7 @@
           <w:szCs w:val="30"/>
         </w:rPr>
       </w:pPr>
-      <w:bookmarkStart w:id="4" w:name="_Toc118559491"/>
+      <w:bookmarkStart w:id="5" w:name="_Toc118559491"/>
       <w:r>
         <w:rPr>
           <w:rFonts w:ascii="Arial" w:hAnsi="Arial" w:cs="Arial"/>
@@ -4750,7 +4740,7 @@
         </w:rPr>
         <w:t>Chức năng hiển thị danh sách sản phẩm</w:t>
       </w:r>
-      <w:bookmarkEnd w:id="4"/>
+      <w:bookmarkEnd w:id="5"/>
     </w:p>
     <w:p>
       <w:pPr>
@@ -4947,7 +4937,7 @@
           <w:szCs w:val="30"/>
         </w:rPr>
       </w:pPr>
-      <w:bookmarkStart w:id="5" w:name="_Toc118559492"/>
+      <w:bookmarkStart w:id="6" w:name="_Toc118559492"/>
       <w:r>
         <w:rPr>
           <w:rFonts w:ascii="Arial" w:hAnsi="Arial" w:cs="Arial"/>
@@ -4957,7 +4947,7 @@
         </w:rPr>
         <w:t>Chức năng hiển thị chi tiết thông tin sản phẩm</w:t>
       </w:r>
-      <w:bookmarkEnd w:id="5"/>
+      <w:bookmarkEnd w:id="6"/>
     </w:p>
     <w:p>
       <w:pPr>
@@ -4981,7 +4971,16 @@
           <w:sz w:val="28"/>
           <w:szCs w:val="28"/>
         </w:rPr>
-        <w:t xml:space="preserve">Hiển thị chi tiết thông tin sản phẩm là chức năng hiển thị chi tiết thông tin của sản phẩm đó như giá cả, thông tin, hình ảnh,… giúp cho người dùng có thể đọc và biêt được thông tin về sản phẩm mà họ đang quan tâm </w:t>
+        <w:t xml:space="preserve">Hiển thị chi tiết thông tin sản phẩm là chức năng hiển thị chi tiết thông tin của sản phẩm đó như giá cả, thông tin, hình ảnh,… giúp cho người dùng có thể đọc và biêt được thông tin về sản phẩm mà họ </w:t>
+      </w:r>
+      <w:r>
+        <w:rPr>
+          <w:rFonts w:ascii="Arial" w:hAnsi="Arial" w:cs="Arial"/>
+          <w:sz w:val="28"/>
+          <w:szCs w:val="28"/>
+        </w:rPr>
+        <w:lastRenderedPageBreak/>
+        <w:t xml:space="preserve">đang quan tâm </w:t>
       </w:r>
     </w:p>
     <w:p>
@@ -5006,16 +5005,7 @@
           <w:sz w:val="28"/>
           <w:szCs w:val="28"/>
         </w:rPr>
-        <w:t xml:space="preserve">Chức năng hiển thị chi tiết thông tin sản phẩm làm tăng khả năng thông tin về sản phẩm người dùng đang quan tâm, nó giúp người </w:t>
-      </w:r>
-      <w:r>
-        <w:rPr>
-          <w:rFonts w:ascii="Arial" w:hAnsi="Arial" w:cs="Arial"/>
-          <w:sz w:val="28"/>
-          <w:szCs w:val="28"/>
-        </w:rPr>
-        <w:lastRenderedPageBreak/>
-        <w:t>dùng có thể hiểu rõ chi tiết hơn về mặt hàng họ đang xem qua đó người dùng có thể quyết định xem mình có phù hợp và nên mua mặt hàng đó không</w:t>
+        <w:t>Chức năng hiển thị chi tiết thông tin sản phẩm làm tăng khả năng thông tin về sản phẩm người dùng đang quan tâm, nó giúp người dùng có thể hiểu rõ chi tiết hơn về mặt hàng họ đang xem qua đó người dùng có thể quyết định xem mình có phù hợp và nên mua mặt hàng đó không</w:t>
       </w:r>
     </w:p>
     <w:p>
@@ -5189,7 +5179,7 @@
           <w:szCs w:val="30"/>
         </w:rPr>
       </w:pPr>
-      <w:bookmarkStart w:id="6" w:name="_Toc118559493"/>
+      <w:bookmarkStart w:id="7" w:name="_Toc118559493"/>
       <w:r>
         <w:rPr>
           <w:rFonts w:ascii="Arial" w:hAnsi="Arial" w:cs="Arial"/>
@@ -5199,7 +5189,7 @@
         </w:rPr>
         <w:t>Chức năng tìm kiếm</w:t>
       </w:r>
-      <w:bookmarkEnd w:id="6"/>
+      <w:bookmarkEnd w:id="7"/>
     </w:p>
     <w:p>
       <w:pPr>
@@ -5248,16 +5238,8 @@
           <w:sz w:val="28"/>
           <w:szCs w:val="28"/>
         </w:rPr>
-        <w:t xml:space="preserve">Chức năng tìm kiếm làm tăng khả năng tìm kiếm sản phẩm người dùng mong muốn tìm thấy và hạn chế hiển thị những mặt hàng không quan tâm và chỉ tập trung vào mặt hàng liên quan giúp tiết </w:t>
-      </w:r>
-      <w:r>
-        <w:rPr>
-          <w:rFonts w:ascii="Arial" w:hAnsi="Arial" w:cs="Arial"/>
-          <w:sz w:val="28"/>
-          <w:szCs w:val="28"/>
-        </w:rPr>
         <w:lastRenderedPageBreak/>
-        <w:t>kiệm thời gian tìm kiếm sản phẩm</w:t>
+        <w:t>Chức năng tìm kiếm làm tăng khả năng tìm kiếm sản phẩm người dùng mong muốn tìm thấy và hạn chế hiển thị những mặt hàng không quan tâm và chỉ tập trung vào mặt hàng liên quan giúp tiết kiệm thời gian tìm kiếm sản phẩm</w:t>
       </w:r>
     </w:p>
     <w:p>
@@ -5471,7 +5453,7 @@
           <w:szCs w:val="30"/>
         </w:rPr>
       </w:pPr>
-      <w:bookmarkStart w:id="7" w:name="_Toc118559494"/>
+      <w:bookmarkStart w:id="8" w:name="_Toc118559494"/>
       <w:r>
         <w:rPr>
           <w:rFonts w:ascii="Arial" w:hAnsi="Arial" w:cs="Arial"/>
@@ -5481,7 +5463,7 @@
         </w:rPr>
         <w:t>Chức năng lọc</w:t>
       </w:r>
-      <w:bookmarkEnd w:id="7"/>
+      <w:bookmarkEnd w:id="8"/>
     </w:p>
     <w:p>
       <w:pPr>
@@ -5530,7 +5512,16 @@
           <w:sz w:val="28"/>
           <w:szCs w:val="28"/>
         </w:rPr>
-        <w:t>Chức năng lọc làm tăng khả năng tìm kiếm những loại sản phẩm mong muốn và hạn chế hiển thị những loại sản phẩm không quan tâm và chỉ tập trung vào các loại sản phẩm liên quan giúp tiết kiệm thời gian tìm kiếm sản phẩm</w:t>
+        <w:t xml:space="preserve">Chức năng lọc làm tăng khả năng tìm kiếm những loại sản phẩm mong muốn và hạn chế hiển thị những loại sản phẩm không quan tâm và chỉ tập trung vào các loại sản phẩm liên quan giúp tiết kiệm </w:t>
+      </w:r>
+      <w:r>
+        <w:rPr>
+          <w:rFonts w:ascii="Arial" w:hAnsi="Arial" w:cs="Arial"/>
+          <w:sz w:val="28"/>
+          <w:szCs w:val="28"/>
+        </w:rPr>
+        <w:lastRenderedPageBreak/>
+        <w:t>thời gian tìm kiếm sản phẩm</w:t>
       </w:r>
     </w:p>
     <w:p>
@@ -5580,7 +5571,6 @@
           <w:sz w:val="28"/>
           <w:szCs w:val="28"/>
         </w:rPr>
-        <w:lastRenderedPageBreak/>
         <w:t>Sử dụng chức năng lọc khi khách hàng có nhu cầu tìm kiếm sản phẩm nằm trong một loại nào đó mà mình mong muốn và giới hạn số sản phẩm trong loại muốn hiển thị giúp dễ dàng chọn lựa và xem giúp tiết kiệm thời gian khi tìm kiếm sản phẩm</w:t>
       </w:r>
     </w:p>
@@ -5783,7 +5773,7 @@
           <w:szCs w:val="30"/>
         </w:rPr>
       </w:pPr>
-      <w:bookmarkStart w:id="8" w:name="_Toc118559495"/>
+      <w:bookmarkStart w:id="9" w:name="_Toc118559495"/>
       <w:r>
         <w:rPr>
           <w:rFonts w:ascii="Arial" w:hAnsi="Arial" w:cs="Arial"/>
@@ -5793,7 +5783,7 @@
         </w:rPr>
         <w:t>Thêm sản phẩm vào giỏ hàng</w:t>
       </w:r>
-      <w:bookmarkEnd w:id="8"/>
+      <w:bookmarkEnd w:id="9"/>
     </w:p>
     <w:p>
       <w:pPr>
@@ -5828,7 +5818,7 @@
           <w:szCs w:val="30"/>
         </w:rPr>
       </w:pPr>
-      <w:bookmarkStart w:id="9" w:name="_Toc118559496"/>
+      <w:bookmarkStart w:id="10" w:name="_Toc118559496"/>
       <w:r>
         <w:rPr>
           <w:rFonts w:ascii="Arial" w:hAnsi="Arial" w:cs="Arial"/>
@@ -5838,7 +5828,7 @@
         </w:rPr>
         <w:t>Giỏ hàng – Shopping carts</w:t>
       </w:r>
-      <w:bookmarkEnd w:id="9"/>
+      <w:bookmarkEnd w:id="10"/>
     </w:p>
     <w:p>
       <w:pPr>
@@ -5912,9 +5902,8 @@
           <w:sz w:val="28"/>
           <w:szCs w:val="28"/>
         </w:rPr>
-        <w:t xml:space="preserve">Chức năng giỏ hàng khá phổ biến nó giúp khách hàng dễ dàng lưu lại những món hàng mà họ yêu thích có thể sẽ mua ngay hoặc trong tương lai bằng cách đăng nhập thông tin cá nhân của họ. Có thể xem giỏ hàng như một tài khoản cá nhân của khách hàng mà ở đó chúng ta có thể biết được những thông tin cá nhân cũng như phân tích như cầu hiện tại và tương lai của họ. Thêm nữa khi chúng ta phát triển </w:t>
-      </w:r>
-      <w:proofErr w:type="gramStart"/>
+        <w:t xml:space="preserve">Chức năng giỏ hàng khá phổ biến nó giúp khách hàng dễ dàng lưu lại những món hàng mà họ yêu thích có thể sẽ mua ngay hoặc trong tương lai bằng cách đăng nhập thông tin cá nhân của họ. Có thể xem </w:t>
+      </w:r>
       <w:r>
         <w:rPr>
           <w:rFonts w:ascii="Arial" w:hAnsi="Arial" w:cs="Arial"/>
@@ -5922,16 +5911,7 @@
           <w:szCs w:val="28"/>
         </w:rPr>
         <w:lastRenderedPageBreak/>
-        <w:t>dịch</w:t>
-      </w:r>
-      <w:proofErr w:type="gramEnd"/>
-      <w:r>
-        <w:rPr>
-          <w:rFonts w:ascii="Arial" w:hAnsi="Arial" w:cs="Arial"/>
-          <w:sz w:val="28"/>
-          <w:szCs w:val="28"/>
-        </w:rPr>
-        <w:t xml:space="preserve"> vụ thanh toán online thì giỏ hàng sẽ cập nhật và thực hiện thanh toán cho khách.</w:t>
+        <w:t>giỏ hàng như một tài khoản cá nhân của khách hàng mà ở đó chúng ta có thể biết được những thông tin cá nhân cũng như phân tích như cầu hiện tại và tương lai của họ. Thêm nữa khi chúng ta phát triển dịch vụ thanh toán online thì giỏ hàng sẽ cập nhật và thực hiện thanh toán cho khách.</w:t>
       </w:r>
     </w:p>
     <w:p>
@@ -5956,43 +5936,7 @@
           <w:sz w:val="28"/>
           <w:szCs w:val="28"/>
         </w:rPr>
-        <w:t xml:space="preserve">Giống như đi siêu thị mọi người luôn lấy một cái giỏ chứa những đồ cần mua </w:t>
-      </w:r>
-      <w:proofErr w:type="gramStart"/>
-      <w:r>
-        <w:rPr>
-          <w:rFonts w:ascii="Arial" w:hAnsi="Arial" w:cs="Arial"/>
-          <w:sz w:val="28"/>
-          <w:szCs w:val="28"/>
-        </w:rPr>
-        <w:t>thì  mua</w:t>
-      </w:r>
-      <w:proofErr w:type="gramEnd"/>
-      <w:r>
-        <w:rPr>
-          <w:rFonts w:ascii="Arial" w:hAnsi="Arial" w:cs="Arial"/>
-          <w:sz w:val="28"/>
-          <w:szCs w:val="28"/>
-        </w:rPr>
-        <w:t xml:space="preserve"> hàng online cũng vậy cần một giỏ hàng để chứa những thông tin sản phẩm mà họ muốn mua. Điều này giúp cho các thao tác thanh toán dễ dàng và nhanh chóng hơn so việc thanh toán từng sản phẩm thì thanh toán những sản phẩm được chọn trong một giỏ hàng nhanh hơn nhiều. Tuy nhiên đối với những trang web quy mô nhỏ số lượng sản phẩm dưới 10 thì thiếu chức năng giỏ hàng cũng không sao. Thay vì sử </w:t>
-      </w:r>
-      <w:proofErr w:type="gramStart"/>
-      <w:r>
-        <w:rPr>
-          <w:rFonts w:ascii="Arial" w:hAnsi="Arial" w:cs="Arial"/>
-          <w:sz w:val="28"/>
-          <w:szCs w:val="28"/>
-        </w:rPr>
-        <w:t>dụng  tính</w:t>
-      </w:r>
-      <w:proofErr w:type="gramEnd"/>
-      <w:r>
-        <w:rPr>
-          <w:rFonts w:ascii="Arial" w:hAnsi="Arial" w:cs="Arial"/>
-          <w:sz w:val="28"/>
-          <w:szCs w:val="28"/>
-        </w:rPr>
-        <w:t xml:space="preserve"> năng giỏ hàng khách có thể đặt hàng luôn sản phẩm họ muốn mua.</w:t>
+        <w:t>Giống như đi siêu thị mọi người luôn lấy một cái giỏ chứa những đồ cần mua thì  mua hàng online cũng vậy cần một giỏ hàng để chứa những thông tin sản phẩm mà họ muốn mua. Điều này giúp cho các thao tác thanh toán dễ dàng và nhanh chóng hơn so việc thanh toán từng sản phẩm thì thanh toán những sản phẩm được chọn trong một giỏ hàng nhanh hơn nhiều. Tuy nhiên đối với những trang web quy mô nhỏ số lượng sản phẩm dưới 10 thì thiếu chức năng giỏ hàng cũng không sao. Thay vì sử dụng  tính năng giỏ hàng khách có thể đặt hàng luôn sản phẩm họ muốn mua.</w:t>
       </w:r>
     </w:p>
     <w:p>
@@ -6017,25 +5961,7 @@
           <w:sz w:val="28"/>
           <w:szCs w:val="28"/>
         </w:rPr>
-        <w:t xml:space="preserve">Khi có </w:t>
-      </w:r>
-      <w:proofErr w:type="gramStart"/>
-      <w:r>
-        <w:rPr>
-          <w:rFonts w:ascii="Arial" w:hAnsi="Arial" w:cs="Arial"/>
-          <w:sz w:val="28"/>
-          <w:szCs w:val="28"/>
-        </w:rPr>
-        <w:t>lượng  khách</w:t>
-      </w:r>
-      <w:proofErr w:type="gramEnd"/>
-      <w:r>
-        <w:rPr>
-          <w:rFonts w:ascii="Arial" w:hAnsi="Arial" w:cs="Arial"/>
-          <w:sz w:val="28"/>
-          <w:szCs w:val="28"/>
-        </w:rPr>
-        <w:t xml:space="preserve"> hàng truy cập hoặc ghé thăm website, hệ thống trong website sẽ tự động tạo cho họ một giỏ hàng riêng cho khách hàng và trong giỏ hàng lúc đó sẽ trống. Nếu khách hàng xem các sản phẩm trên website của bạn, chọn hàng, đưa hàng vào giỏ hàng, sau đó nó sẽ hiển thị các mặt hàng mà khách hạng đã chọn và sau đó khách hàng có thể thanh toán các mặt hàng đã chọn.</w:t>
+        <w:t>Khi có lượng  khách hàng truy cập hoặc ghé thăm website, hệ thống trong website sẽ tự động tạo cho họ một giỏ hàng riêng cho khách hàng và trong giỏ hàng lúc đó sẽ trống. Nếu khách hàng xem các sản phẩm trên website của bạn, chọn hàng, đưa hàng vào giỏ hàng, sau đó nó sẽ hiển thị các mặt hàng mà khách hạng đã chọn và sau đó khách hàng có thể thanh toán các mặt hàng đã chọn.</w:t>
       </w:r>
     </w:p>
     <w:p>
@@ -6110,7 +6036,16 @@
           <w:sz w:val="28"/>
           <w:szCs w:val="28"/>
         </w:rPr>
-        <w:t>Giỏ hàng nhỏ gọn đúng với cái tên của nó nhỏ và gọn về số lượng thông tin hàng hóa. Khi khách hàng chọn mua sản phẩm, ngay lập tức các sản phẩm sẽ được hiển thị trong giỏ hàng.</w:t>
+        <w:t xml:space="preserve">Giỏ hàng nhỏ gọn đúng với cái tên của nó nhỏ và gọn về số lượng thông tin hàng hóa. Khi khách hàng chọn mua sản phẩm, ngay lập </w:t>
+      </w:r>
+      <w:r>
+        <w:rPr>
+          <w:rFonts w:ascii="Arial" w:hAnsi="Arial" w:cs="Arial"/>
+          <w:sz w:val="28"/>
+          <w:szCs w:val="28"/>
+        </w:rPr>
+        <w:lastRenderedPageBreak/>
+        <w:t>tức các sản phẩm sẽ được hiển thị trong giỏ hàng.</w:t>
       </w:r>
     </w:p>
     <w:p>
@@ -6135,16 +6070,7 @@
           <w:sz w:val="28"/>
           <w:szCs w:val="28"/>
         </w:rPr>
-        <w:t xml:space="preserve">Giỏ hàng đầy đủ, bạn có thể cung cấp nhiều thông tin và lựa chọn hơn giỏ hàng nhỏ gọn. Ví dụ, thông tin về chi tiết sản phẩm, loại </w:t>
-      </w:r>
-      <w:r>
-        <w:rPr>
-          <w:rFonts w:ascii="Arial" w:hAnsi="Arial" w:cs="Arial"/>
-          <w:sz w:val="28"/>
-          <w:szCs w:val="28"/>
-        </w:rPr>
-        <w:lastRenderedPageBreak/>
-        <w:t>bỏ/chỉnh sửa mặt hàng, giá chưa thuế và các tùy chọn vận chuyển đều có thể được đưa vào trong giỏ trang đầy đủ</w:t>
+        <w:t>Giỏ hàng đầy đủ, bạn có thể cung cấp nhiều thông tin và lựa chọn hơn giỏ hàng nhỏ gọn. Ví dụ, thông tin về chi tiết sản phẩm, loại bỏ/chỉnh sửa mặt hàng, giá chưa thuế và các tùy chọn vận chuyển đều có thể được đưa vào trong giỏ trang đầy đủ</w:t>
       </w:r>
     </w:p>
     <w:p>
@@ -6166,7 +6092,7 @@
           <w:szCs w:val="28"/>
         </w:rPr>
       </w:pPr>
-      <w:bookmarkStart w:id="10" w:name="_Toc118559497"/>
+      <w:bookmarkStart w:id="11" w:name="_Toc118559497"/>
       <w:r>
         <w:rPr>
           <w:rFonts w:ascii="Arial" w:hAnsi="Arial" w:cs="Arial"/>
@@ -6176,7 +6102,7 @@
         </w:rPr>
         <w:t>Chức năng thanh toán</w:t>
       </w:r>
-      <w:bookmarkEnd w:id="10"/>
+      <w:bookmarkEnd w:id="11"/>
     </w:p>
     <w:p>
       <w:pPr>
@@ -6487,16 +6413,8 @@
           <w:sz w:val="28"/>
           <w:szCs w:val="28"/>
         </w:rPr>
-        <w:t xml:space="preserve">Thanh toán khi nhận được hàng: sau khi nhận được hàng, khách hàng chi trả trực tiếp khoản tiền ghi trong hóa đơn trên website cho người giao hàng và hoàn tất quá trình mua </w:t>
-      </w:r>
-      <w:r>
-        <w:rPr>
-          <w:rFonts w:ascii="Arial" w:hAnsi="Arial" w:cs="Arial"/>
-          <w:sz w:val="28"/>
-          <w:szCs w:val="28"/>
-        </w:rPr>
         <w:lastRenderedPageBreak/>
-        <w:t>hàng.</w:t>
+        <w:t>Thanh toán khi nhận được hàng: sau khi nhận được hàng, khách hàng chi trả trực tiếp khoản tiền ghi trong hóa đơn trên website cho người giao hàng và hoàn tất quá trình mua hàng.</w:t>
       </w:r>
     </w:p>
     <w:p>
@@ -6522,25 +6440,7 @@
           <w:sz w:val="28"/>
           <w:szCs w:val="28"/>
         </w:rPr>
-        <w:t xml:space="preserve">Thanh toán ngay website bằng hình thức chuyển khoản, ví điện </w:t>
-      </w:r>
-      <w:proofErr w:type="gramStart"/>
-      <w:r>
-        <w:rPr>
-          <w:rFonts w:ascii="Arial" w:hAnsi="Arial" w:cs="Arial"/>
-          <w:sz w:val="28"/>
-          <w:szCs w:val="28"/>
-        </w:rPr>
-        <w:t>tử,…:</w:t>
-      </w:r>
-      <w:proofErr w:type="gramEnd"/>
-      <w:r>
-        <w:rPr>
-          <w:rFonts w:ascii="Arial" w:hAnsi="Arial" w:cs="Arial"/>
-          <w:sz w:val="28"/>
-          <w:szCs w:val="28"/>
-        </w:rPr>
-        <w:t xml:space="preserve"> thanh toán </w:t>
+        <w:t xml:space="preserve">Thanh toán ngay website bằng hình thức chuyển khoản, ví điện tử,…: thanh toán </w:t>
       </w:r>
       <w:r>
         <w:rPr>
@@ -6607,59 +6507,8 @@
           <w:sz w:val="28"/>
           <w:szCs w:val="28"/>
         </w:rPr>
-        <w:t xml:space="preserve">UPDATE orders SET status_order </w:t>
-      </w:r>
-      <w:proofErr w:type="gramStart"/>
-      <w:r>
-        <w:rPr>
-          <w:rFonts w:ascii="Arial" w:hAnsi="Arial" w:cs="Arial"/>
-          <w:b/>
-          <w:sz w:val="28"/>
-          <w:szCs w:val="28"/>
-        </w:rPr>
-        <w:t>= ?</w:t>
-      </w:r>
-      <w:proofErr w:type="gramEnd"/>
-      <w:r>
-        <w:rPr>
-          <w:rFonts w:ascii="Arial" w:hAnsi="Arial" w:cs="Arial"/>
-          <w:b/>
-          <w:sz w:val="28"/>
-          <w:szCs w:val="28"/>
-        </w:rPr>
-        <w:t xml:space="preserve"> WHERE customer_id </w:t>
-      </w:r>
-      <w:proofErr w:type="gramStart"/>
-      <w:r>
-        <w:rPr>
-          <w:rFonts w:ascii="Arial" w:hAnsi="Arial" w:cs="Arial"/>
-          <w:b/>
-          <w:sz w:val="28"/>
-          <w:szCs w:val="28"/>
-        </w:rPr>
-        <w:t>= ?</w:t>
-      </w:r>
-      <w:proofErr w:type="gramEnd"/>
-      <w:r>
-        <w:rPr>
-          <w:rFonts w:ascii="Arial" w:hAnsi="Arial" w:cs="Arial"/>
-          <w:b/>
-          <w:sz w:val="28"/>
-          <w:szCs w:val="28"/>
-        </w:rPr>
-        <w:t xml:space="preserve"> AND id </w:t>
-      </w:r>
-      <w:proofErr w:type="gramStart"/>
-      <w:r>
-        <w:rPr>
-          <w:rFonts w:ascii="Arial" w:hAnsi="Arial" w:cs="Arial"/>
-          <w:b/>
-          <w:sz w:val="28"/>
-          <w:szCs w:val="28"/>
-        </w:rPr>
-        <w:t>= ?;</w:t>
-      </w:r>
-      <w:proofErr w:type="gramEnd"/>
+        <w:t>UPDATE orders SET status_order = ? WHERE customer_id = ? AND id = ?;</w:t>
+      </w:r>
     </w:p>
     <w:p>
       <w:pPr>
@@ -6680,8 +6529,7 @@
           <w:szCs w:val="30"/>
         </w:rPr>
       </w:pPr>
-      <w:bookmarkStart w:id="11" w:name="_Toc118559498"/>
-      <w:proofErr w:type="gramStart"/>
+      <w:bookmarkStart w:id="12" w:name="_Toc118559498"/>
       <w:r>
         <w:rPr>
           <w:rFonts w:ascii="Arial" w:hAnsi="Arial" w:cs="Arial"/>
@@ -6691,8 +6539,7 @@
         </w:rPr>
         <w:t>Chức năng thông tin tài khoản khách hàng.</w:t>
       </w:r>
-      <w:bookmarkEnd w:id="11"/>
-      <w:proofErr w:type="gramEnd"/>
+      <w:bookmarkEnd w:id="12"/>
     </w:p>
     <w:p>
       <w:pPr>
@@ -6783,25 +6630,7 @@
           <w:sz w:val="28"/>
           <w:szCs w:val="28"/>
         </w:rPr>
-        <w:t xml:space="preserve">Tìm kiếm khách hàng mới dễ hơn: Khi tập hợp các hồ sơ khách hàng lại với nhau, các nhà tiếp thị có thể nhận ra những đặc điểm </w:t>
-      </w:r>
-      <w:proofErr w:type="gramStart"/>
-      <w:r>
-        <w:rPr>
-          <w:rFonts w:ascii="Arial" w:hAnsi="Arial" w:cs="Arial"/>
-          <w:sz w:val="28"/>
-          <w:szCs w:val="28"/>
-        </w:rPr>
-        <w:t>chung</w:t>
-      </w:r>
-      <w:proofErr w:type="gramEnd"/>
-      <w:r>
-        <w:rPr>
-          <w:rFonts w:ascii="Arial" w:hAnsi="Arial" w:cs="Arial"/>
-          <w:sz w:val="28"/>
-          <w:szCs w:val="28"/>
-        </w:rPr>
-        <w:t xml:space="preserve"> của khách hàng tiềm năng mới mà doanh nghiệp muốn hướng tới. Từ đó họ có thể dễ dàng phân khúc và phác họa chân dung mới cho nhóm khách hàng này, có thể dựa vào các đặc điểm mới để tùy chỉnh lại các chiến lược, các kênh tiếp cận và các thông điệp truyền thông mới cho họ.</w:t>
+        <w:t>Tìm kiếm khách hàng mới dễ hơn: Khi tập hợp các hồ sơ khách hàng lại với nhau, các nhà tiếp thị có thể nhận ra những đặc điểm chung của khách hàng tiềm năng mới mà doanh nghiệp muốn hướng tới. Từ đó họ có thể dễ dàng phân khúc và phác họa chân dung mới cho nhóm khách hàng này, có thể dựa vào các đặc điểm mới để tùy chỉnh lại các chiến lược, các kênh tiếp cận và các thông điệp truyền thông mới cho họ.</w:t>
       </w:r>
     </w:p>
     <w:p>
@@ -6826,25 +6655,7 @@
           <w:sz w:val="28"/>
           <w:szCs w:val="28"/>
         </w:rPr>
-        <w:t xml:space="preserve">Một hồ sơ khách </w:t>
-      </w:r>
-      <w:proofErr w:type="gramStart"/>
-      <w:r>
-        <w:rPr>
-          <w:rFonts w:ascii="Arial" w:hAnsi="Arial" w:cs="Arial"/>
-          <w:sz w:val="28"/>
-          <w:szCs w:val="28"/>
-        </w:rPr>
-        <w:t>hàng  chính</w:t>
-      </w:r>
-      <w:proofErr w:type="gramEnd"/>
-      <w:r>
-        <w:rPr>
-          <w:rFonts w:ascii="Arial" w:hAnsi="Arial" w:cs="Arial"/>
-          <w:sz w:val="28"/>
-          <w:szCs w:val="28"/>
-        </w:rPr>
-        <w:t xml:space="preserve"> xác còn cho phép một doanh nghiệp hiểu được các đặc điểm nhân khẩu học,biết được thị trường khách hàng nào tiềm năng hay thị trường nào đang tăng trưởng và thị trường nào chưa được khai thác sẽ nhưng có tiềm năng sinh lợi.Điều này sẽ giúp cải thiện các chiến lược tiếp thị khách hàng mục tiêu,từ </w:t>
+        <w:t xml:space="preserve">Một hồ sơ khách hàng  chính xác còn cho phép một doanh nghiệp hiểu được các đặc điểm nhân khẩu học,biết được thị trường khách </w:t>
       </w:r>
       <w:r>
         <w:rPr>
@@ -6853,7 +6664,7 @@
           <w:szCs w:val="28"/>
         </w:rPr>
         <w:lastRenderedPageBreak/>
-        <w:t>đó sẽ cải thiện tỷ lệ phản hồi và có thể dẫn đến nhiều chuyển đổi hơn.</w:t>
+        <w:t>hàng nào tiềm năng hay thị trường nào đang tăng trưởng và thị trường nào chưa được khai thác sẽ nhưng có tiềm năng sinh lợi.Điều này sẽ giúp cải thiện các chiến lược tiếp thị khách hàng mục tiêu,từ đó sẽ cải thiện tỷ lệ phản hồi và có thể dẫn đến nhiều chuyển đổi hơn.</w:t>
       </w:r>
     </w:p>
     <w:p>
@@ -6980,25 +6791,7 @@
           <w:sz w:val="28"/>
           <w:szCs w:val="28"/>
         </w:rPr>
-        <w:t>Theo ma trận trải nghiệm khách hàng (Customer Experience Matrix) 79 phần trăm người tiêu dùng trung thành hơn với một doanh nghiệp hiểu họ. Vì vậy, các doanh nghiệp có thể thông qua hồ sơ khách hàng để chuẩn bị các thông điệp</w:t>
-      </w:r>
-      <w:proofErr w:type="gramStart"/>
-      <w:r>
-        <w:rPr>
-          <w:rFonts w:ascii="Arial" w:hAnsi="Arial" w:cs="Arial"/>
-          <w:sz w:val="28"/>
-          <w:szCs w:val="28"/>
-        </w:rPr>
-        <w:t>,các</w:t>
-      </w:r>
-      <w:proofErr w:type="gramEnd"/>
-      <w:r>
-        <w:rPr>
-          <w:rFonts w:ascii="Arial" w:hAnsi="Arial" w:cs="Arial"/>
-          <w:sz w:val="28"/>
-          <w:szCs w:val="28"/>
-        </w:rPr>
-        <w:t xml:space="preserve"> sản phẩm phù hợp và phổ biến thông tin đến các phân khúc khách hàng khác nhau bằng cách sử dụng các kênh liên lạc ưa thích của họ. Những thông điệp và sản phẩm như vậy sẽ có giá trị và gây ấn tượng nhất đối với khách hàng.</w:t>
+        <w:t>Theo ma trận trải nghiệm khách hàng (Customer Experience Matrix) 79 phần trăm người tiêu dùng trung thành hơn với một doanh nghiệp hiểu họ. Vì vậy, các doanh nghiệp có thể thông qua hồ sơ khách hàng để chuẩn bị các thông điệp,các sản phẩm phù hợp và phổ biến thông tin đến các phân khúc khách hàng khác nhau bằng cách sử dụng các kênh liên lạc ưa thích của họ. Những thông điệp và sản phẩm như vậy sẽ có giá trị và gây ấn tượng nhất đối với khách hàng.</w:t>
       </w:r>
     </w:p>
     <w:p>
@@ -7023,25 +6816,7 @@
           <w:sz w:val="28"/>
           <w:szCs w:val="28"/>
         </w:rPr>
-        <w:t xml:space="preserve">Sẽ không có ý nghĩa khi "đổ bộ" hộp thư đến của khách </w:t>
-      </w:r>
-      <w:proofErr w:type="gramStart"/>
-      <w:r>
-        <w:rPr>
-          <w:rFonts w:ascii="Arial" w:hAnsi="Arial" w:cs="Arial"/>
-          <w:sz w:val="28"/>
-          <w:szCs w:val="28"/>
-        </w:rPr>
-        <w:t>hàng  bằng</w:t>
-      </w:r>
-      <w:proofErr w:type="gramEnd"/>
-      <w:r>
-        <w:rPr>
-          <w:rFonts w:ascii="Arial" w:hAnsi="Arial" w:cs="Arial"/>
-          <w:sz w:val="28"/>
-          <w:szCs w:val="28"/>
-        </w:rPr>
-        <w:t xml:space="preserve"> thông tin mà họ không sử dụng - điều này có thể dẫn đến họ hủy đăng ký hoặc chặn tất cả nội dung của  doanh nghiệp. Thông tin kém và không liên quan là một trong những nguyên nhân hàng đầu khiến khách hàng không hài lòng với một doanh nghiệp. Cho nên, doanh </w:t>
+        <w:t xml:space="preserve">Sẽ không có ý nghĩa khi "đổ bộ" hộp thư đến của khách hàng  bằng thông tin mà họ không sử dụng - điều này có thể dẫn đến họ hủy </w:t>
       </w:r>
       <w:r>
         <w:rPr>
@@ -7050,25 +6825,7 @@
           <w:szCs w:val="28"/>
         </w:rPr>
         <w:lastRenderedPageBreak/>
-        <w:t xml:space="preserve">nghiệp cần tránh các điều trên </w:t>
-      </w:r>
-      <w:proofErr w:type="gramStart"/>
-      <w:r>
-        <w:rPr>
-          <w:rFonts w:ascii="Arial" w:hAnsi="Arial" w:cs="Arial"/>
-          <w:sz w:val="28"/>
-          <w:szCs w:val="28"/>
-        </w:rPr>
-        <w:t>và  khéo</w:t>
-      </w:r>
-      <w:proofErr w:type="gramEnd"/>
-      <w:r>
-        <w:rPr>
-          <w:rFonts w:ascii="Arial" w:hAnsi="Arial" w:cs="Arial"/>
-          <w:sz w:val="28"/>
-          <w:szCs w:val="28"/>
-        </w:rPr>
-        <w:t xml:space="preserve"> léo sử dụng đúng hồ sơ khách hàng để xây dựng lòng trung thành của khách hàng.</w:t>
+        <w:t>đăng ký hoặc chặn tất cả nội dung của  doanh nghiệp. Thông tin kém và không liên quan là một trong những nguyên nhân hàng đầu khiến khách hàng không hài lòng với một doanh nghiệp. Cho nên, doanh nghiệp cần tránh các điều trên và  khéo léo sử dụng đúng hồ sơ khách hàng để xây dựng lòng trung thành của khách hàng.</w:t>
       </w:r>
     </w:p>
     <w:p>
@@ -7119,25 +6876,7 @@
           <w:sz w:val="28"/>
           <w:szCs w:val="28"/>
         </w:rPr>
-        <w:t xml:space="preserve">Thông qua các hồ sơ khách hàng, doanh nghiệp có thể nhận thấy các nhu cầu và mong muốn của họ, từ đó có thể triển khai các ý tưởng từ các mong muốn phát sinh từ khách hàng để củng cố các sản phẩm hiện tại hay hoàn thiện và nâng cao chất lượng dịch vụ của doanh nghiệp. Điều đó, không chỉ giúp doanh nghiệp </w:t>
-      </w:r>
-      <w:proofErr w:type="gramStart"/>
-      <w:r>
-        <w:rPr>
-          <w:rFonts w:ascii="Arial" w:hAnsi="Arial" w:cs="Arial"/>
-          <w:sz w:val="28"/>
-          <w:szCs w:val="28"/>
-        </w:rPr>
-        <w:t>thu</w:t>
-      </w:r>
-      <w:proofErr w:type="gramEnd"/>
-      <w:r>
-        <w:rPr>
-          <w:rFonts w:ascii="Arial" w:hAnsi="Arial" w:cs="Arial"/>
-          <w:sz w:val="28"/>
-          <w:szCs w:val="28"/>
-        </w:rPr>
-        <w:t xml:space="preserve"> hút khách hàng hơn mà còn gia tăng sức cạnh tranh trên thị trường.</w:t>
+        <w:t>Thông qua các hồ sơ khách hàng, doanh nghiệp có thể nhận thấy các nhu cầu và mong muốn của họ, từ đó có thể triển khai các ý tưởng từ các mong muốn phát sinh từ khách hàng để củng cố các sản phẩm hiện tại hay hoàn thiện và nâng cao chất lượng dịch vụ của doanh nghiệp. Điều đó, không chỉ giúp doanh nghiệp thu hút khách hàng hơn mà còn gia tăng sức cạnh tranh trên thị trường.</w:t>
       </w:r>
     </w:p>
     <w:p>
@@ -7162,43 +6901,7 @@
           <w:sz w:val="28"/>
           <w:szCs w:val="28"/>
         </w:rPr>
-        <w:t>Khi khách lần đầu mua hàng bắt buộc phải đăng ký tài khoản hoặc bằng nhiều cách khách như nhập email</w:t>
-      </w:r>
-      <w:proofErr w:type="gramStart"/>
-      <w:r>
-        <w:rPr>
-          <w:rFonts w:ascii="Arial" w:hAnsi="Arial" w:cs="Arial"/>
-          <w:sz w:val="28"/>
-          <w:szCs w:val="28"/>
-        </w:rPr>
-        <w:t>,sđt</w:t>
-      </w:r>
-      <w:proofErr w:type="gramEnd"/>
-      <w:r>
-        <w:rPr>
-          <w:rFonts w:ascii="Arial" w:hAnsi="Arial" w:cs="Arial"/>
-          <w:sz w:val="28"/>
-          <w:szCs w:val="28"/>
-        </w:rPr>
-        <w:t xml:space="preserve">,… . Từ đó chúng ta có thông tin của khách và đội </w:t>
-      </w:r>
-      <w:proofErr w:type="gramStart"/>
-      <w:r>
-        <w:rPr>
-          <w:rFonts w:ascii="Arial" w:hAnsi="Arial" w:cs="Arial"/>
-          <w:sz w:val="28"/>
-          <w:szCs w:val="28"/>
-        </w:rPr>
-        <w:t>ngũ</w:t>
-      </w:r>
-      <w:proofErr w:type="gramEnd"/>
-      <w:r>
-        <w:rPr>
-          <w:rFonts w:ascii="Arial" w:hAnsi="Arial" w:cs="Arial"/>
-          <w:sz w:val="28"/>
-          <w:szCs w:val="28"/>
-        </w:rPr>
-        <w:t xml:space="preserve"> marketing có thể khiến họ mua hàng lần tiếp theo.</w:t>
+        <w:t>Khi khách lần đầu mua hàng bắt buộc phải đăng ký tài khoản hoặc bằng nhiều cách khách như nhập email,sđt,… . Từ đó chúng ta có thông tin của khách và đội ngũ marketing có thể khiến họ mua hàng lần tiếp theo.</w:t>
       </w:r>
     </w:p>
     <w:p>
@@ -7270,7 +6973,7 @@
           <w:szCs w:val="30"/>
         </w:rPr>
       </w:pPr>
-      <w:bookmarkStart w:id="12" w:name="_Toc118559499"/>
+      <w:bookmarkStart w:id="13" w:name="_Toc118559499"/>
       <w:r>
         <w:rPr>
           <w:rFonts w:ascii="Arial" w:hAnsi="Arial" w:cs="Arial"/>
@@ -7280,7 +6983,7 @@
         </w:rPr>
         <w:t>Cập nhập thông tin khách hàng:</w:t>
       </w:r>
-      <w:bookmarkEnd w:id="12"/>
+      <w:bookmarkEnd w:id="13"/>
     </w:p>
     <w:p>
       <w:pPr>
@@ -7329,43 +7032,16 @@
           <w:sz w:val="28"/>
           <w:szCs w:val="28"/>
         </w:rPr>
-        <w:t xml:space="preserve">Vì nhiều thông tin thực sự cần và yêu cầu sự chính xác cao nhưng chúng có thể bị thay </w:t>
-      </w:r>
-      <w:proofErr w:type="gramStart"/>
-      <w:r>
-        <w:rPr>
-          <w:rFonts w:ascii="Arial" w:hAnsi="Arial" w:cs="Arial"/>
-          <w:sz w:val="28"/>
-          <w:szCs w:val="28"/>
-        </w:rPr>
-        <w:t>đổi  như</w:t>
-      </w:r>
-      <w:proofErr w:type="gramEnd"/>
-      <w:r>
-        <w:rPr>
-          <w:rFonts w:ascii="Arial" w:hAnsi="Arial" w:cs="Arial"/>
-          <w:sz w:val="28"/>
-          <w:szCs w:val="28"/>
-        </w:rPr>
-        <w:t xml:space="preserve"> địa chỉ, số điện thoại,.. </w:t>
-      </w:r>
-      <w:proofErr w:type="gramStart"/>
-      <w:r>
-        <w:rPr>
-          <w:rFonts w:ascii="Arial" w:hAnsi="Arial" w:cs="Arial"/>
-          <w:sz w:val="28"/>
-          <w:szCs w:val="28"/>
-        </w:rPr>
-        <w:t>để</w:t>
-      </w:r>
-      <w:proofErr w:type="gramEnd"/>
-      <w:r>
-        <w:rPr>
-          <w:rFonts w:ascii="Arial" w:hAnsi="Arial" w:cs="Arial"/>
-          <w:sz w:val="28"/>
-          <w:szCs w:val="28"/>
-        </w:rPr>
-        <w:t xml:space="preserve"> hỗ trợ việc giao hàng nhanh  và tiện lợi. Vì vậy phải cần cập nhập thường xuyên để chính xác nhất có thể.</w:t>
+        <w:t xml:space="preserve">Vì nhiều thông tin thực sự cần và yêu cầu sự chính xác cao nhưng </w:t>
+      </w:r>
+      <w:r>
+        <w:rPr>
+          <w:rFonts w:ascii="Arial" w:hAnsi="Arial" w:cs="Arial"/>
+          <w:sz w:val="28"/>
+          <w:szCs w:val="28"/>
+        </w:rPr>
+        <w:lastRenderedPageBreak/>
+        <w:t>chúng có thể bị thay đổi  như địa chỉ, số điện thoại,.. để hỗ trợ việc giao hàng nhanh  và tiện lợi. Vì vậy phải cần cập nhập thường xuyên để chính xác nhất có thể.</w:t>
       </w:r>
     </w:p>
     <w:p>
@@ -7390,26 +7066,7 @@
           <w:sz w:val="28"/>
           <w:szCs w:val="28"/>
         </w:rPr>
-        <w:lastRenderedPageBreak/>
-        <w:t xml:space="preserve">Có thể cập nhật khi nhập thông tin lần trước đó đã bị sai sót hoặc những thông tin như địa chỉ, email, </w:t>
-      </w:r>
-      <w:proofErr w:type="gramStart"/>
-      <w:r>
-        <w:rPr>
-          <w:rFonts w:ascii="Arial" w:hAnsi="Arial" w:cs="Arial"/>
-          <w:sz w:val="28"/>
-          <w:szCs w:val="28"/>
-        </w:rPr>
-        <w:t>sđt, …</w:t>
-      </w:r>
-      <w:proofErr w:type="gramEnd"/>
-      <w:r>
-        <w:rPr>
-          <w:rFonts w:ascii="Arial" w:hAnsi="Arial" w:cs="Arial"/>
-          <w:sz w:val="28"/>
-          <w:szCs w:val="28"/>
-        </w:rPr>
-        <w:t xml:space="preserve"> đã thay đổi nên cần cập nhập lại.</w:t>
+        <w:t>Có thể cập nhật khi nhập thông tin lần trước đó đã bị sai sót hoặc những thông tin như địa chỉ, email, sđt, … đã thay đổi nên cần cập nhập lại.</w:t>
       </w:r>
     </w:p>
     <w:p>
@@ -7459,25 +7116,7 @@
           <w:sz w:val="28"/>
           <w:szCs w:val="28"/>
         </w:rPr>
-        <w:t xml:space="preserve">Cần cập nhập đúng với quy tắc của dữ liệu, như sdt buộc phải là số (nếu là VN thì buộc phải 10 số và cần xác minh), email phải có dạng email có </w:t>
-      </w:r>
-      <w:proofErr w:type="gramStart"/>
-      <w:r>
-        <w:rPr>
-          <w:rFonts w:ascii="Arial" w:hAnsi="Arial" w:cs="Arial"/>
-          <w:sz w:val="28"/>
-          <w:szCs w:val="28"/>
-        </w:rPr>
-        <w:t>thật(</w:t>
-      </w:r>
-      <w:proofErr w:type="gramEnd"/>
-      <w:r>
-        <w:rPr>
-          <w:rFonts w:ascii="Arial" w:hAnsi="Arial" w:cs="Arial"/>
-          <w:sz w:val="28"/>
-          <w:szCs w:val="28"/>
-        </w:rPr>
-        <w:t xml:space="preserve"> có thể cần xác minh), …. </w:t>
+        <w:t xml:space="preserve">Cần cập nhập đúng với quy tắc của dữ liệu, như sdt buộc phải là số (nếu là VN thì buộc phải 10 số và cần xác minh), email phải có dạng email có thật( có thể cần xác minh), …. </w:t>
       </w:r>
     </w:p>
     <w:p>
@@ -7560,25 +7199,7 @@
           <w:sz w:val="28"/>
           <w:szCs w:val="28"/>
         </w:rPr>
-        <w:t xml:space="preserve">Chức năng thay đổi mật khẩu cần có vì: Trong tình trạng người dùng quên mật khẩu, hoặc tính bảo mật của mật khẩu cũ không còn </w:t>
-      </w:r>
-      <w:proofErr w:type="gramStart"/>
-      <w:r>
-        <w:rPr>
-          <w:rFonts w:ascii="Arial" w:hAnsi="Arial" w:cs="Arial"/>
-          <w:sz w:val="28"/>
-          <w:szCs w:val="28"/>
-        </w:rPr>
-        <w:t>an</w:t>
-      </w:r>
-      <w:proofErr w:type="gramEnd"/>
-      <w:r>
-        <w:rPr>
-          <w:rFonts w:ascii="Arial" w:hAnsi="Arial" w:cs="Arial"/>
-          <w:sz w:val="28"/>
-          <w:szCs w:val="28"/>
-        </w:rPr>
-        <w:t xml:space="preserve"> toàn nữa. Khi đó, người dùng sử dụng chức năng thay đổi mật khẩu để lấy lại tài khoản hoặc đảm bảo tính bảo mật cao hơn cho tài khoản của mình.</w:t>
+        <w:t>Chức năng thay đổi mật khẩu cần có vì: Trong tình trạng người dùng quên mật khẩu, hoặc tính bảo mật của mật khẩu cũ không còn an toàn nữa. Khi đó, người dùng sử dụng chức năng thay đổi mật khẩu để lấy lại tài khoản hoặc đảm bảo tính bảo mật cao hơn cho tài khoản của mình.</w:t>
       </w:r>
     </w:p>
     <w:p>
@@ -7735,25 +7356,7 @@
           <w:sz w:val="28"/>
           <w:szCs w:val="28"/>
         </w:rPr>
-        <w:t xml:space="preserve">Bước 1: Nhập mật khẩu vào </w:t>
-      </w:r>
-      <w:proofErr w:type="gramStart"/>
-      <w:r>
-        <w:rPr>
-          <w:rFonts w:ascii="Arial" w:hAnsi="Arial" w:cs="Arial"/>
-          <w:sz w:val="28"/>
-          <w:szCs w:val="28"/>
-        </w:rPr>
-        <w:t>form(</w:t>
-      </w:r>
-      <w:proofErr w:type="gramEnd"/>
-      <w:r>
-        <w:rPr>
-          <w:rFonts w:ascii="Arial" w:hAnsi="Arial" w:cs="Arial"/>
-          <w:sz w:val="28"/>
-          <w:szCs w:val="28"/>
-        </w:rPr>
-        <w:t>có các trường: Nhập mật khẩu mới, Nhập lại mật khẩu mới).</w:t>
+        <w:t>Bước 1: Nhập mật khẩu vào form(có các trường: Nhập mật khẩu mới, Nhập lại mật khẩu mới).</w:t>
       </w:r>
     </w:p>
     <w:p>
@@ -7818,7 +7421,16 @@
           <w:sz w:val="28"/>
           <w:szCs w:val="28"/>
         </w:rPr>
-        <w:t>nhập vào</w:t>
+        <w:t xml:space="preserve">nhập </w:t>
+      </w:r>
+      <w:r>
+        <w:rPr>
+          <w:rFonts w:ascii="Arial" w:hAnsi="Arial" w:cs="Arial"/>
+          <w:sz w:val="28"/>
+          <w:szCs w:val="28"/>
+        </w:rPr>
+        <w:lastRenderedPageBreak/>
+        <w:t>vào</w:t>
       </w:r>
       <w:r>
         <w:rPr>
@@ -7886,7 +7498,6 @@
           <w:sz w:val="28"/>
           <w:szCs w:val="28"/>
         </w:rPr>
-        <w:lastRenderedPageBreak/>
         <w:t>Mật khẩu thỏa mã yêu cầu tối thiểu 8 ký tự:</w:t>
       </w:r>
     </w:p>
@@ -7965,19 +7576,8 @@
           <w:sz w:val="28"/>
           <w:szCs w:val="28"/>
         </w:rPr>
-        <w:t>UPDATE customers SET password=? WHERE email=</w:t>
-      </w:r>
-      <w:proofErr w:type="gramStart"/>
-      <w:r>
-        <w:rPr>
-          <w:rFonts w:ascii="Arial" w:hAnsi="Arial" w:cs="Arial"/>
-          <w:b/>
-          <w:sz w:val="28"/>
-          <w:szCs w:val="28"/>
-        </w:rPr>
-        <w:t>?;</w:t>
-      </w:r>
-      <w:proofErr w:type="gramEnd"/>
+        <w:t>UPDATE customers SET password=? WHERE email=?;</w:t>
+      </w:r>
     </w:p>
     <w:p>
       <w:pPr>
@@ -8001,7 +7601,7 @@
           <w:szCs w:val="30"/>
         </w:rPr>
       </w:pPr>
-      <w:bookmarkStart w:id="13" w:name="_Toc118559500"/>
+      <w:bookmarkStart w:id="14" w:name="_Toc118559500"/>
       <w:r>
         <w:rPr>
           <w:rFonts w:ascii="Arial" w:hAnsi="Arial" w:cs="Arial"/>
@@ -8011,7 +7611,7 @@
         </w:rPr>
         <w:t>Chức năng xem lịch sử đơn hàng</w:t>
       </w:r>
-      <w:bookmarkEnd w:id="13"/>
+      <w:bookmarkEnd w:id="14"/>
     </w:p>
     <w:p>
       <w:pPr>
@@ -8204,7 +7804,7 @@
           <w:sz w:val="28"/>
           <w:szCs w:val="28"/>
         </w:rPr>
-        <w:t xml:space="preserve"> ở danh sách menu bên trái→Hệ thống sẽ hiển thị danh sách tất cả các đơn hàng với các trạng thái: đã giao hàng, đã hủy, chờ vận chuyển. Các trạng thái được hiển thị ở phía trên bên trái mỗi đơn hàng. Người dùng </w:t>
+        <w:t xml:space="preserve"> ở danh sách menu bên trái→Hệ </w:t>
       </w:r>
       <w:r>
         <w:rPr>
@@ -8213,7 +7813,7 @@
           <w:szCs w:val="28"/>
         </w:rPr>
         <w:lastRenderedPageBreak/>
-        <w:t xml:space="preserve">có thể </w:t>
+        <w:t xml:space="preserve">thống sẽ hiển thị danh sách tất cả các đơn hàng với các trạng thái: đã giao hàng, đã hủy, chờ vận chuyển. Các trạng thái được hiển thị ở phía trên bên trái mỗi đơn hàng. Người dùng có thể </w:t>
       </w:r>
       <w:r>
         <w:rPr>
@@ -8277,19 +7877,8 @@
           <w:sz w:val="28"/>
           <w:szCs w:val="28"/>
         </w:rPr>
-        <w:t xml:space="preserve">SELECT * FROM orders WHERE customer_id </w:t>
-      </w:r>
-      <w:proofErr w:type="gramStart"/>
-      <w:r>
-        <w:rPr>
-          <w:rFonts w:ascii="Arial" w:hAnsi="Arial" w:cs="Arial"/>
-          <w:b/>
-          <w:sz w:val="28"/>
-          <w:szCs w:val="28"/>
-        </w:rPr>
-        <w:t>= ?;</w:t>
-      </w:r>
-      <w:proofErr w:type="gramEnd"/>
+        <w:t>SELECT * FROM orders WHERE customer_id = ?;</w:t>
+      </w:r>
     </w:p>
     <w:p>
       <w:pPr>
@@ -8313,7 +7902,7 @@
           <w:szCs w:val="30"/>
         </w:rPr>
       </w:pPr>
-      <w:bookmarkStart w:id="14" w:name="_Toc118559501"/>
+      <w:bookmarkStart w:id="15" w:name="_Toc118559501"/>
       <w:r>
         <w:rPr>
           <w:rFonts w:ascii="Arial" w:hAnsi="Arial" w:cs="Arial"/>
@@ -8341,7 +7930,7 @@
         </w:rPr>
         <w:t xml:space="preserve"> sản phẩm</w:t>
       </w:r>
-      <w:bookmarkEnd w:id="14"/>
+      <w:bookmarkEnd w:id="15"/>
     </w:p>
     <w:p>
       <w:pPr>
@@ -8517,7 +8106,16 @@
           <w:sz w:val="28"/>
           <w:szCs w:val="28"/>
         </w:rPr>
-        <w:t>Bước 2: hệ thống hiển thị danh sách sản phẩm &gt; chọn một sản phẩm muốn xem thông tin chi tiết sản phẩm</w:t>
+        <w:t xml:space="preserve">Bước 2: hệ thống hiển thị danh sách sản phẩm &gt; chọn một sản </w:t>
+      </w:r>
+      <w:r>
+        <w:rPr>
+          <w:rFonts w:ascii="Arial" w:hAnsi="Arial" w:cs="Arial"/>
+          <w:sz w:val="28"/>
+          <w:szCs w:val="28"/>
+        </w:rPr>
+        <w:lastRenderedPageBreak/>
+        <w:t>phẩm muốn xem thông tin chi tiết sản phẩm</w:t>
       </w:r>
     </w:p>
     <w:p>
@@ -8569,7 +8167,6 @@
           <w:sz w:val="28"/>
           <w:szCs w:val="28"/>
         </w:rPr>
-        <w:lastRenderedPageBreak/>
         <w:t>Bước 4: nhập bình luận về sản phẩm</w:t>
       </w:r>
     </w:p>
@@ -8590,7 +8187,7 @@
           <w:szCs w:val="32"/>
         </w:rPr>
       </w:pPr>
-      <w:bookmarkStart w:id="15" w:name="_Toc118559502"/>
+      <w:bookmarkStart w:id="16" w:name="_Toc118559502"/>
       <w:r>
         <w:rPr>
           <w:rFonts w:ascii="Arial" w:hAnsi="Arial" w:cs="Arial"/>
@@ -8600,7 +8197,7 @@
         </w:rPr>
         <w:t>Admin</w:t>
       </w:r>
-      <w:bookmarkEnd w:id="15"/>
+      <w:bookmarkEnd w:id="16"/>
     </w:p>
     <w:p>
       <w:pPr>
@@ -8620,7 +8217,7 @@
           <w:szCs w:val="30"/>
         </w:rPr>
       </w:pPr>
-      <w:bookmarkStart w:id="16" w:name="_Toc118559503"/>
+      <w:bookmarkStart w:id="17" w:name="_Toc118559503"/>
       <w:r>
         <w:rPr>
           <w:rFonts w:ascii="Arial" w:hAnsi="Arial" w:cs="Arial"/>
@@ -8639,7 +8236,7 @@
         </w:rPr>
         <w:t>nhân viên</w:t>
       </w:r>
-      <w:bookmarkEnd w:id="16"/>
+      <w:bookmarkEnd w:id="17"/>
     </w:p>
     <w:p>
       <w:pPr>
@@ -8658,7 +8255,7 @@
           <w:szCs w:val="30"/>
         </w:rPr>
       </w:pPr>
-      <w:bookmarkStart w:id="17" w:name="_Toc118559504"/>
+      <w:bookmarkStart w:id="18" w:name="_Toc118559504"/>
       <w:r>
         <w:rPr>
           <w:rFonts w:ascii="Arial" w:hAnsi="Arial" w:cs="Arial"/>
@@ -8668,7 +8265,7 @@
         </w:rPr>
         <w:t>Quản lý khách hàng</w:t>
       </w:r>
-      <w:bookmarkEnd w:id="17"/>
+      <w:bookmarkEnd w:id="18"/>
     </w:p>
     <w:p>
       <w:pPr>
@@ -8733,25 +8330,7 @@
           <w:sz w:val="28"/>
           <w:szCs w:val="28"/>
         </w:rPr>
-        <w:t>Quản lý khách hàng hỗ trợ cho việc khoanh vùng nhóm khách hàng theo khu vực, sở thích, nhu cầu</w:t>
-      </w:r>
-      <w:proofErr w:type="gramStart"/>
-      <w:r>
-        <w:rPr>
-          <w:rFonts w:ascii="Arial" w:hAnsi="Arial" w:cs="Arial"/>
-          <w:sz w:val="28"/>
-          <w:szCs w:val="28"/>
-        </w:rPr>
-        <w:t>,…</w:t>
-      </w:r>
-      <w:proofErr w:type="gramEnd"/>
-      <w:r>
-        <w:rPr>
-          <w:rFonts w:ascii="Arial" w:hAnsi="Arial" w:cs="Arial"/>
-          <w:sz w:val="28"/>
-          <w:szCs w:val="28"/>
-        </w:rPr>
-        <w:t>từ đó sẽ đưa ra được những chính sách kinh doanh phù hợp và hiệu quả.</w:t>
+        <w:t>Quản lý khách hàng hỗ trợ cho việc khoanh vùng nhóm khách hàng theo khu vực, sở thích, nhu cầu,…từ đó sẽ đưa ra được những chính sách kinh doanh phù hợp và hiệu quả.</w:t>
       </w:r>
     </w:p>
     <w:p>
@@ -8901,18 +8480,8 @@
           <w:sz w:val="28"/>
           <w:szCs w:val="28"/>
         </w:rPr>
-        <w:t>: Khung tìm kiếm hiển thị ngay trên danh sách khách hàng. Admin thực hiện việc tìm kiếm khách hàng dượng trên thuộc tính của khách hàng như email, tên, số điện thoại</w:t>
-      </w:r>
-      <w:proofErr w:type="gramStart"/>
-      <w:r>
-        <w:rPr>
-          <w:rFonts w:ascii="Arial" w:hAnsi="Arial" w:cs="Arial"/>
-          <w:sz w:val="28"/>
-          <w:szCs w:val="28"/>
-        </w:rPr>
-        <w:t>,…</w:t>
-      </w:r>
-      <w:proofErr w:type="gramEnd"/>
+        <w:t>: Khung tìm kiếm hiển thị ngay trên danh sách khách hàng. Admin thực hiện việc tìm kiếm khách hàng dượng trên thuộc tính của khách hàng như email, tên, số điện thoại,…</w:t>
+      </w:r>
     </w:p>
     <w:p>
       <w:pPr>
@@ -8945,7 +8514,16 @@
           <w:sz w:val="28"/>
           <w:szCs w:val="28"/>
         </w:rPr>
-        <w:t>: Chọn nút thêm ở trên danh sách khách hàng → hiển thị form như trang Đăng ký và sau đó thực hiện quá trình này tương tự như “Đăng ký tài khoản” dành cho khách hàng.</w:t>
+        <w:t xml:space="preserve">: Chọn nút thêm ở trên danh sách khách hàng → hiển thị form như trang Đăng ký và sau đó thực hiện quá </w:t>
+      </w:r>
+      <w:r>
+        <w:rPr>
+          <w:rFonts w:ascii="Arial" w:hAnsi="Arial" w:cs="Arial"/>
+          <w:sz w:val="28"/>
+          <w:szCs w:val="28"/>
+        </w:rPr>
+        <w:lastRenderedPageBreak/>
+        <w:t>trình này tương tự như “Đăng ký tài khoản” dành cho khách hàng.</w:t>
       </w:r>
     </w:p>
     <w:p>
@@ -8979,122 +8557,7 @@
           <w:sz w:val="28"/>
           <w:szCs w:val="28"/>
         </w:rPr>
-        <w:t xml:space="preserve">: </w:t>
-      </w:r>
-      <w:r>
-        <w:rPr>
-          <w:rFonts w:ascii="Arial" w:hAnsi="Arial" w:cs="Arial"/>
-          <w:sz w:val="28"/>
-          <w:szCs w:val="28"/>
-        </w:rPr>
-        <w:t xml:space="preserve">Chọn </w:t>
-      </w:r>
-      <w:r>
-        <w:rPr>
-          <w:rFonts w:ascii="Arial" w:hAnsi="Arial" w:cs="Arial"/>
-          <w:sz w:val="28"/>
-          <w:szCs w:val="28"/>
-        </w:rPr>
-        <w:t>biểu tượng chỉnh sửa</w:t>
-      </w:r>
-      <w:r>
-        <w:rPr>
-          <w:rFonts w:ascii="Arial" w:hAnsi="Arial" w:cs="Arial"/>
-          <w:sz w:val="28"/>
-          <w:szCs w:val="28"/>
-        </w:rPr>
-        <w:t xml:space="preserve"> ở </w:t>
-      </w:r>
-      <w:r>
-        <w:rPr>
-          <w:rFonts w:ascii="Arial" w:hAnsi="Arial" w:cs="Arial"/>
-          <w:sz w:val="28"/>
-          <w:szCs w:val="28"/>
-        </w:rPr>
-        <w:lastRenderedPageBreak/>
-        <w:t>của khách hàng cần</w:t>
-      </w:r>
-      <w:r>
-        <w:rPr>
-          <w:rFonts w:ascii="Arial" w:hAnsi="Arial" w:cs="Arial"/>
-          <w:sz w:val="28"/>
-          <w:szCs w:val="28"/>
-        </w:rPr>
-        <w:t xml:space="preserve"> cập nhật thông </w:t>
-      </w:r>
-      <w:proofErr w:type="gramStart"/>
-      <w:r>
-        <w:rPr>
-          <w:rFonts w:ascii="Arial" w:hAnsi="Arial" w:cs="Arial"/>
-          <w:sz w:val="28"/>
-          <w:szCs w:val="28"/>
-        </w:rPr>
-        <w:t>tin(</w:t>
-      </w:r>
-      <w:proofErr w:type="gramEnd"/>
-      <w:r>
-        <w:rPr>
-          <w:rFonts w:ascii="Arial" w:hAnsi="Arial" w:cs="Arial"/>
-          <w:sz w:val="28"/>
-          <w:szCs w:val="28"/>
-        </w:rPr>
-        <w:t>ở sau mỗi</w:t>
-      </w:r>
-      <w:r>
-        <w:rPr>
-          <w:rFonts w:ascii="Arial" w:hAnsi="Arial" w:cs="Arial"/>
-          <w:sz w:val="28"/>
-          <w:szCs w:val="28"/>
-        </w:rPr>
-        <w:t xml:space="preserve"> khách hàng</w:t>
-      </w:r>
-      <w:r>
-        <w:rPr>
-          <w:rFonts w:ascii="Arial" w:hAnsi="Arial" w:cs="Arial"/>
-          <w:sz w:val="28"/>
-          <w:szCs w:val="28"/>
-        </w:rPr>
-        <w:t xml:space="preserve"> trên danh sách)</w:t>
-      </w:r>
-      <w:r>
-        <w:rPr>
-          <w:rFonts w:ascii="Arial" w:hAnsi="Arial" w:cs="Arial"/>
-          <w:sz w:val="28"/>
-          <w:szCs w:val="28"/>
-        </w:rPr>
-        <w:t xml:space="preserve"> → hiển thị form như trang Đăng ký </w:t>
-      </w:r>
-      <w:r>
-        <w:rPr>
-          <w:rFonts w:ascii="Arial" w:hAnsi="Arial" w:cs="Arial"/>
-          <w:sz w:val="28"/>
-          <w:szCs w:val="28"/>
-        </w:rPr>
-        <w:t xml:space="preserve">nhưng những thông tin trên form đã được hiển thị sẵn ứng với khách hàng đã chọn </w:t>
-      </w:r>
-      <w:r>
-        <w:rPr>
-          <w:rFonts w:ascii="Arial" w:hAnsi="Arial" w:cs="Arial"/>
-          <w:sz w:val="28"/>
-          <w:szCs w:val="28"/>
-        </w:rPr>
-        <w:t xml:space="preserve">và sau đó </w:t>
-      </w:r>
-      <w:r>
-        <w:rPr>
-          <w:rFonts w:ascii="Arial" w:hAnsi="Arial" w:cs="Arial"/>
-          <w:sz w:val="28"/>
-          <w:szCs w:val="28"/>
-        </w:rPr>
-        <w:t>chỉnh sửa thông tin cần thiết và nhấn Lưu</w:t>
-      </w:r>
-      <w:r>
-        <w:rPr>
-          <w:rFonts w:ascii="Arial" w:hAnsi="Arial" w:cs="Arial"/>
-          <w:sz w:val="28"/>
-          <w:szCs w:val="28"/>
-        </w:rPr>
-        <w:t>.</w:t>
+        <w:t>: Chọn biểu tượng chỉnh sửa ở của khách hàng cần cập nhật thông tin(ở sau mỗi khách hàng trên danh sách) → hiển thị form như trang Đăng ký nhưng những thông tin trên form đã được hiển thị sẵn ứng với khách hàng đã chọn và sau đó chỉnh sửa thông tin cần thiết và nhấn Lưu.</w:t>
       </w:r>
     </w:p>
     <w:p>
@@ -9154,18 +8617,8 @@
           <w:sz w:val="28"/>
           <w:szCs w:val="28"/>
         </w:rPr>
-        <w:t xml:space="preserve">Xem thông tin chi tiết của khách </w:t>
-      </w:r>
-      <w:proofErr w:type="gramStart"/>
-      <w:r>
-        <w:rPr>
-          <w:rFonts w:ascii="Arial" w:hAnsi="Arial" w:cs="Arial"/>
-          <w:sz w:val="28"/>
-          <w:szCs w:val="28"/>
-        </w:rPr>
-        <w:t>hàng(</w:t>
-      </w:r>
-      <w:proofErr w:type="gramEnd"/>
+        <w:t>Xem thông tin chi tiết của khách hàng(</w:t>
+      </w:r>
       <w:r>
         <w:rPr>
           <w:rFonts w:ascii="Arial" w:hAnsi="Arial" w:cs="Arial"/>
@@ -9209,7 +8662,7 @@
           <w:szCs w:val="30"/>
         </w:rPr>
       </w:pPr>
-      <w:bookmarkStart w:id="18" w:name="_Toc118559505"/>
+      <w:bookmarkStart w:id="19" w:name="_Toc118559505"/>
       <w:r>
         <w:rPr>
           <w:rFonts w:ascii="Arial" w:hAnsi="Arial" w:cs="Arial"/>
@@ -9219,7 +8672,7 @@
         </w:rPr>
         <w:t>Quản lý nhãn hiệu</w:t>
       </w:r>
-      <w:bookmarkEnd w:id="18"/>
+      <w:bookmarkEnd w:id="19"/>
     </w:p>
     <w:p>
       <w:pPr>
@@ -9244,7 +8697,7 @@
           <w:szCs w:val="30"/>
         </w:rPr>
       </w:pPr>
-      <w:bookmarkStart w:id="19" w:name="_Toc118559506"/>
+      <w:bookmarkStart w:id="20" w:name="_Toc118559506"/>
       <w:r>
         <w:rPr>
           <w:rFonts w:ascii="Arial" w:hAnsi="Arial" w:cs="Arial"/>
@@ -9254,7 +8707,7 @@
         </w:rPr>
         <w:t>Quản lý thể loại</w:t>
       </w:r>
-      <w:bookmarkEnd w:id="19"/>
+      <w:bookmarkEnd w:id="20"/>
     </w:p>
     <w:p>
       <w:pPr>
@@ -9409,6 +8862,7 @@
           <w:sz w:val="28"/>
           <w:szCs w:val="28"/>
         </w:rPr>
+        <w:lastRenderedPageBreak/>
         <w:t>Bước 1: truy cập trang admin của web bán xe máy &gt; chọn “thể loại” trên thanh menu</w:t>
       </w:r>
     </w:p>
@@ -9461,7 +8915,6 @@
           <w:sz w:val="28"/>
           <w:szCs w:val="28"/>
         </w:rPr>
-        <w:lastRenderedPageBreak/>
         <w:t xml:space="preserve">Nếu muốn thêm mới thể loại nhấn button thêm mới &gt; nhập thông tin thể loại &gt; nhấn button lưu </w:t>
       </w:r>
     </w:p>
@@ -9535,7 +8988,7 @@
           <w:szCs w:val="30"/>
         </w:rPr>
       </w:pPr>
-      <w:bookmarkStart w:id="20" w:name="_Toc118559507"/>
+      <w:bookmarkStart w:id="21" w:name="_Toc118559507"/>
       <w:r>
         <w:rPr>
           <w:rFonts w:ascii="Arial" w:hAnsi="Arial" w:cs="Arial"/>
@@ -9545,7 +8998,7 @@
         </w:rPr>
         <w:t>Quản lý sản phẩm</w:t>
       </w:r>
-      <w:bookmarkEnd w:id="20"/>
+      <w:bookmarkEnd w:id="21"/>
     </w:p>
     <w:p>
       <w:pPr>
@@ -9752,6 +9205,7 @@
           <w:sz w:val="28"/>
           <w:szCs w:val="28"/>
         </w:rPr>
+        <w:lastRenderedPageBreak/>
         <w:t xml:space="preserve">Nếu muốn thêm mới sản phẩm nhấn button thêm mới &gt; nhập thông tin sản phẩm &gt; nhấn button lưu </w:t>
       </w:r>
     </w:p>
@@ -9778,16 +9232,7 @@
           <w:sz w:val="28"/>
           <w:szCs w:val="28"/>
         </w:rPr>
-        <w:t xml:space="preserve">Nếu muốn chỉnh sửa sản phẩm chọn vào sản phẩm </w:t>
-      </w:r>
-      <w:r>
-        <w:rPr>
-          <w:rFonts w:ascii="Arial" w:hAnsi="Arial" w:cs="Arial"/>
-          <w:sz w:val="28"/>
-          <w:szCs w:val="28"/>
-        </w:rPr>
-        <w:lastRenderedPageBreak/>
-        <w:t>muốn sửa &gt; chọn biểu tượng sửa sản phẩm &gt; cập nhật thông tin muốn sửa &gt; lưu</w:t>
+        <w:t>Nếu muốn chỉnh sửa sản phẩm chọn vào sản phẩm muốn sửa &gt; chọn biểu tượng sửa sản phẩm &gt; cập nhật thông tin muốn sửa &gt; lưu</w:t>
       </w:r>
     </w:p>
     <w:p>
@@ -9834,7 +9279,7 @@
           <w:szCs w:val="30"/>
         </w:rPr>
       </w:pPr>
-      <w:bookmarkStart w:id="21" w:name="_Toc118559508"/>
+      <w:bookmarkStart w:id="22" w:name="_Toc118559508"/>
       <w:r>
         <w:rPr>
           <w:rFonts w:ascii="Arial" w:hAnsi="Arial" w:cs="Arial"/>
@@ -9844,7 +9289,7 @@
         </w:rPr>
         <w:t>Quản lý Danh sách đơn hàng</w:t>
       </w:r>
-      <w:bookmarkEnd w:id="21"/>
+      <w:bookmarkEnd w:id="22"/>
     </w:p>
     <w:p>
       <w:pPr>
@@ -10002,25 +9447,7 @@
           <w:sz w:val="28"/>
           <w:szCs w:val="28"/>
         </w:rPr>
-        <w:t xml:space="preserve">Theo mặc định, ở mục Tất cả đơn hàng sẽ được hiển thị </w:t>
-      </w:r>
-      <w:proofErr w:type="gramStart"/>
-      <w:r>
-        <w:rPr>
-          <w:rFonts w:ascii="Arial" w:hAnsi="Arial" w:cs="Arial"/>
-          <w:sz w:val="28"/>
-          <w:szCs w:val="28"/>
-        </w:rPr>
-        <w:t>theo</w:t>
-      </w:r>
-      <w:proofErr w:type="gramEnd"/>
-      <w:r>
-        <w:rPr>
-          <w:rFonts w:ascii="Arial" w:hAnsi="Arial" w:cs="Arial"/>
-          <w:sz w:val="28"/>
-          <w:szCs w:val="28"/>
-        </w:rPr>
-        <w:t xml:space="preserve"> thứ tự từ mới nhất đến cũ nhất. Khi sử dụng bộ lọc, bạn có thể lọc được những danh sách đơn hàng phù hợp với yêu cầu tìm kiếm. </w:t>
+        <w:t xml:space="preserve">Theo mặc định, ở mục Tất cả đơn hàng sẽ được hiển thị theo thứ tự từ mới nhất đến cũ nhất. Khi sử dụng bộ lọc, bạn có thể lọc được những danh sách đơn hàng phù hợp với yêu cầu tìm kiếm. </w:t>
       </w:r>
     </w:p>
     <w:p>
@@ -10162,6 +9589,7 @@
           <w:sz w:val="28"/>
           <w:szCs w:val="28"/>
         </w:rPr>
+        <w:lastRenderedPageBreak/>
         <w:t>Trạng thái xuất kho: Chưa xuất kho/Xuất kho một phần/Xuất kho toàn bộ.</w:t>
       </w:r>
     </w:p>
@@ -10191,16 +9619,7 @@
           <w:sz w:val="28"/>
           <w:szCs w:val="28"/>
         </w:rPr>
-        <w:t xml:space="preserve">Trạng thái trả hàng: Chưa trả hàng/Trả hàng một phần/Trả </w:t>
-      </w:r>
-      <w:r>
-        <w:rPr>
-          <w:rFonts w:ascii="Arial" w:hAnsi="Arial" w:cs="Arial"/>
-          <w:sz w:val="28"/>
-          <w:szCs w:val="28"/>
-        </w:rPr>
-        <w:lastRenderedPageBreak/>
-        <w:t>hàng toàn bộ.</w:t>
+        <w:t>Trạng thái trả hàng: Chưa trả hàng/Trả hàng một phần/Trả hàng toàn bộ.</w:t>
       </w:r>
     </w:p>
     <w:p>
@@ -10229,25 +9648,7 @@
           <w:sz w:val="28"/>
           <w:szCs w:val="28"/>
         </w:rPr>
-        <w:t xml:space="preserve">Khách hàng: Lọc </w:t>
-      </w:r>
-      <w:proofErr w:type="gramStart"/>
-      <w:r>
-        <w:rPr>
-          <w:rFonts w:ascii="Arial" w:hAnsi="Arial" w:cs="Arial"/>
-          <w:sz w:val="28"/>
-          <w:szCs w:val="28"/>
-        </w:rPr>
-        <w:t>theo</w:t>
-      </w:r>
-      <w:proofErr w:type="gramEnd"/>
-      <w:r>
-        <w:rPr>
-          <w:rFonts w:ascii="Arial" w:hAnsi="Arial" w:cs="Arial"/>
-          <w:sz w:val="28"/>
-          <w:szCs w:val="28"/>
-        </w:rPr>
-        <w:t xml:space="preserve"> tên khách hàng.</w:t>
+        <w:t>Khách hàng: Lọc theo tên khách hàng.</w:t>
       </w:r>
     </w:p>
     <w:p>
@@ -10276,25 +9677,7 @@
           <w:sz w:val="28"/>
           <w:szCs w:val="28"/>
         </w:rPr>
-        <w:t xml:space="preserve">Chi nhánh: Lọc </w:t>
-      </w:r>
-      <w:proofErr w:type="gramStart"/>
-      <w:r>
-        <w:rPr>
-          <w:rFonts w:ascii="Arial" w:hAnsi="Arial" w:cs="Arial"/>
-          <w:sz w:val="28"/>
-          <w:szCs w:val="28"/>
-        </w:rPr>
-        <w:t>theo</w:t>
-      </w:r>
-      <w:proofErr w:type="gramEnd"/>
-      <w:r>
-        <w:rPr>
-          <w:rFonts w:ascii="Arial" w:hAnsi="Arial" w:cs="Arial"/>
-          <w:sz w:val="28"/>
-          <w:szCs w:val="28"/>
-        </w:rPr>
-        <w:t xml:space="preserve"> chi nhánh tạo đơn.</w:t>
+        <w:t>Chi nhánh: Lọc theo chi nhánh tạo đơn.</w:t>
       </w:r>
     </w:p>
     <w:p>
@@ -10323,25 +9706,7 @@
           <w:sz w:val="28"/>
           <w:szCs w:val="28"/>
         </w:rPr>
-        <w:t xml:space="preserve">Nhân viên: Lọc </w:t>
-      </w:r>
-      <w:proofErr w:type="gramStart"/>
-      <w:r>
-        <w:rPr>
-          <w:rFonts w:ascii="Arial" w:hAnsi="Arial" w:cs="Arial"/>
-          <w:sz w:val="28"/>
-          <w:szCs w:val="28"/>
-        </w:rPr>
-        <w:t>theo</w:t>
-      </w:r>
-      <w:proofErr w:type="gramEnd"/>
-      <w:r>
-        <w:rPr>
-          <w:rFonts w:ascii="Arial" w:hAnsi="Arial" w:cs="Arial"/>
-          <w:sz w:val="28"/>
-          <w:szCs w:val="28"/>
-        </w:rPr>
-        <w:t xml:space="preserve"> nhân viên phụ trách.</w:t>
+        <w:t>Nhân viên: Lọc theo nhân viên phụ trách.</w:t>
       </w:r>
     </w:p>
     <w:p>
@@ -10370,25 +9735,7 @@
           <w:sz w:val="28"/>
           <w:szCs w:val="28"/>
         </w:rPr>
-        <w:t xml:space="preserve">Thời gian: Lọc </w:t>
-      </w:r>
-      <w:proofErr w:type="gramStart"/>
-      <w:r>
-        <w:rPr>
-          <w:rFonts w:ascii="Arial" w:hAnsi="Arial" w:cs="Arial"/>
-          <w:sz w:val="28"/>
-          <w:szCs w:val="28"/>
-        </w:rPr>
-        <w:t>theo</w:t>
-      </w:r>
-      <w:proofErr w:type="gramEnd"/>
-      <w:r>
-        <w:rPr>
-          <w:rFonts w:ascii="Arial" w:hAnsi="Arial" w:cs="Arial"/>
-          <w:sz w:val="28"/>
-          <w:szCs w:val="28"/>
-        </w:rPr>
-        <w:t xml:space="preserve"> ngày tạo, ngày sửa, ngày ghi nhận, hạn giao hàng.</w:t>
+        <w:t>Thời gian: Lọc theo ngày tạo, ngày sửa, ngày ghi nhận, hạn giao hàng.</w:t>
       </w:r>
     </w:p>
     <w:p>
@@ -10642,43 +9989,7 @@
           <w:sz w:val="28"/>
           <w:szCs w:val="28"/>
         </w:rPr>
-        <w:t xml:space="preserve">Giúp người </w:t>
-      </w:r>
-      <w:proofErr w:type="gramStart"/>
-      <w:r>
-        <w:rPr>
-          <w:rFonts w:ascii="Arial" w:hAnsi="Arial" w:cs="Arial"/>
-          <w:sz w:val="28"/>
-          <w:szCs w:val="28"/>
-        </w:rPr>
-        <w:t>dùng  có</w:t>
-      </w:r>
-      <w:proofErr w:type="gramEnd"/>
-      <w:r>
-        <w:rPr>
-          <w:rFonts w:ascii="Arial" w:hAnsi="Arial" w:cs="Arial"/>
-          <w:sz w:val="28"/>
-          <w:szCs w:val="28"/>
-        </w:rPr>
-        <w:t xml:space="preserve"> thể thêm các trường thông tin và sắp xếp vị trí các cột phù hợp với yêu cầu công việc. Điều chỉnh này sẽ được lưu </w:t>
-      </w:r>
-      <w:proofErr w:type="gramStart"/>
-      <w:r>
-        <w:rPr>
-          <w:rFonts w:ascii="Arial" w:hAnsi="Arial" w:cs="Arial"/>
-          <w:sz w:val="28"/>
-          <w:szCs w:val="28"/>
-        </w:rPr>
-        <w:t>theo</w:t>
-      </w:r>
-      <w:proofErr w:type="gramEnd"/>
-      <w:r>
-        <w:rPr>
-          <w:rFonts w:ascii="Arial" w:hAnsi="Arial" w:cs="Arial"/>
-          <w:sz w:val="28"/>
-          <w:szCs w:val="28"/>
-        </w:rPr>
-        <w:t xml:space="preserve"> từng tài khoản thao tác.</w:t>
+        <w:t>Giúp người dùng  có thể thêm các trường thông tin và sắp xếp vị trí các cột phù hợp với yêu cầu công việc. Điều chỉnh này sẽ được lưu theo từng tài khoản thao tác.</w:t>
       </w:r>
     </w:p>
     <w:p>
@@ -10756,25 +10067,7 @@
           <w:sz w:val="28"/>
           <w:szCs w:val="28"/>
         </w:rPr>
-        <w:t xml:space="preserve">Việc quản lý đơn hàng còn ảnh hưởng nhiều đến quản lý chất lượng sản phẩm, tiến trình giao, </w:t>
-      </w:r>
-      <w:proofErr w:type="gramStart"/>
-      <w:r>
-        <w:rPr>
-          <w:rFonts w:ascii="Arial" w:hAnsi="Arial" w:cs="Arial"/>
-          <w:sz w:val="28"/>
-          <w:szCs w:val="28"/>
-        </w:rPr>
-        <w:t>nhận</w:t>
-      </w:r>
-      <w:proofErr w:type="gramEnd"/>
-      <w:r>
-        <w:rPr>
-          <w:rFonts w:ascii="Arial" w:hAnsi="Arial" w:cs="Arial"/>
-          <w:sz w:val="28"/>
-          <w:szCs w:val="28"/>
-        </w:rPr>
-        <w:t xml:space="preserve"> đơn và quá trình kinh doanh của doanh nghiệp. Bởi thực tế cho thấy, việc tạo đơn phải dựa trên tồn kho, khả năng bán hàng và các yếu tố vận chuyển liên quan. Vì vậy mà người kinh doanh cần phải đảm bảo sự cân đối giữa nhiều yếu </w:t>
+        <w:t xml:space="preserve">Việc quản lý đơn hàng còn ảnh hưởng nhiều đến quản lý chất lượng sản phẩm, tiến trình giao, nhận đơn và quá trình kinh doanh của </w:t>
       </w:r>
       <w:r>
         <w:rPr>
@@ -10783,7 +10076,7 @@
           <w:szCs w:val="28"/>
         </w:rPr>
         <w:lastRenderedPageBreak/>
-        <w:t>tố:</w:t>
+        <w:t>doanh nghiệp. Bởi thực tế cho thấy, việc tạo đơn phải dựa trên tồn kho, khả năng bán hàng và các yếu tố vận chuyển liên quan. Vì vậy mà người kinh doanh cần phải đảm bảo sự cân đối giữa nhiều yếu tố:</w:t>
       </w:r>
     </w:p>
     <w:p>
@@ -10833,25 +10126,7 @@
           <w:sz w:val="28"/>
           <w:szCs w:val="28"/>
         </w:rPr>
-        <w:t xml:space="preserve">Với phần mềm quản lý các đơn hàng, bạn có thể quản lý được các giao dịch phát sinh trong kinh doanh và toàn bộ các nghiệp vụ vận hành ngay tại cửa hàng từ bán hàng, tạo đơn, </w:t>
-      </w:r>
-      <w:proofErr w:type="gramStart"/>
-      <w:r>
-        <w:rPr>
-          <w:rFonts w:ascii="Arial" w:hAnsi="Arial" w:cs="Arial"/>
-          <w:sz w:val="28"/>
-          <w:szCs w:val="28"/>
-        </w:rPr>
-        <w:t>quản</w:t>
-      </w:r>
-      <w:proofErr w:type="gramEnd"/>
-      <w:r>
-        <w:rPr>
-          <w:rFonts w:ascii="Arial" w:hAnsi="Arial" w:cs="Arial"/>
-          <w:sz w:val="28"/>
-          <w:szCs w:val="28"/>
-        </w:rPr>
-        <w:t xml:space="preserve"> lý và đánh giá hiệu quả công việc. Bên cạnh đó, phần mềm còn giúp bạn loại bỏ được nguy cơ hết hàng trong khi tạo đơn.</w:t>
+        <w:t>Với phần mềm quản lý các đơn hàng, bạn có thể quản lý được các giao dịch phát sinh trong kinh doanh và toàn bộ các nghiệp vụ vận hành ngay tại cửa hàng từ bán hàng, tạo đơn, quản lý và đánh giá hiệu quả công việc. Bên cạnh đó, phần mềm còn giúp bạn loại bỏ được nguy cơ hết hàng trong khi tạo đơn.</w:t>
       </w:r>
     </w:p>
     <w:p>
@@ -10901,43 +10176,7 @@
           <w:sz w:val="28"/>
           <w:szCs w:val="28"/>
         </w:rPr>
-        <w:t xml:space="preserve">Khi bạn lên đơn, check kho với phần mềm quản lý đơn hàng thì mọi dữ liệu thông tin cần thiết của đơn sẽ được đồng bộ và tích hợp. Ngoài ra, phần mềm quản lý giúp bạn tiết kiệm được chi phí, thời gian vận hành cửa hàng, thuê quản lý nhân </w:t>
-      </w:r>
-      <w:proofErr w:type="gramStart"/>
-      <w:r>
-        <w:rPr>
-          <w:rFonts w:ascii="Arial" w:hAnsi="Arial" w:cs="Arial"/>
-          <w:sz w:val="28"/>
-          <w:szCs w:val="28"/>
-        </w:rPr>
-        <w:t>sự,..</w:t>
-      </w:r>
-      <w:proofErr w:type="gramEnd"/>
-      <w:r>
-        <w:rPr>
-          <w:rFonts w:ascii="Arial" w:hAnsi="Arial" w:cs="Arial"/>
-          <w:sz w:val="28"/>
-          <w:szCs w:val="28"/>
-        </w:rPr>
-        <w:t xml:space="preserve"> </w:t>
-      </w:r>
-      <w:proofErr w:type="gramStart"/>
-      <w:r>
-        <w:rPr>
-          <w:rFonts w:ascii="Arial" w:hAnsi="Arial" w:cs="Arial"/>
-          <w:sz w:val="28"/>
-          <w:szCs w:val="28"/>
-        </w:rPr>
-        <w:t>hơn</w:t>
-      </w:r>
-      <w:proofErr w:type="gramEnd"/>
-      <w:r>
-        <w:rPr>
-          <w:rFonts w:ascii="Arial" w:hAnsi="Arial" w:cs="Arial"/>
-          <w:sz w:val="28"/>
-          <w:szCs w:val="28"/>
-        </w:rPr>
-        <w:t xml:space="preserve"> nữa là giải pháp tối ưu giúp bạn loại bỏ những tổn thất có thể xảy ra trong công việc kinh doanh của mình.</w:t>
+        <w:t>Khi bạn lên đơn, check kho với phần mềm quản lý đơn hàng thì mọi dữ liệu thông tin cần thiết của đơn sẽ được đồng bộ và tích hợp. Ngoài ra, phần mềm quản lý giúp bạn tiết kiệm được chi phí, thời gian vận hành cửa hàng, thuê quản lý nhân sự,.. hơn nữa là giải pháp tối ưu giúp bạn loại bỏ những tổn thất có thể xảy ra trong công việc kinh doanh của mình.</w:t>
       </w:r>
     </w:p>
     <w:p>
@@ -11014,7 +10253,16 @@
           <w:sz w:val="28"/>
           <w:szCs w:val="28"/>
         </w:rPr>
-        <w:t>Quản lý đơn hàng là yếu tố quan trọng và cần thiết trong quy trình kinh doanh của các chủ cửa hàng và doanh nghiệp. Với nội dung Bizfly chia sẻ trong bài, bạn đã có cái nhìn rõ ràng hơn về yếu tố này và có thể vận hành nó tốt nhất cho công việc của mình</w:t>
+        <w:t xml:space="preserve">Quản lý đơn hàng là yếu tố quan trọng và cần thiết trong quy trình kinh doanh của các chủ cửa hàng và doanh nghiệp. Với nội dung Bizfly chia sẻ trong bài, bạn đã có cái nhìn rõ ràng hơn về yếu tố này và có thể vận hành nó tốt nhất cho công việc </w:t>
+      </w:r>
+      <w:r>
+        <w:rPr>
+          <w:rFonts w:ascii="Arial" w:hAnsi="Arial" w:cs="Arial"/>
+          <w:sz w:val="28"/>
+          <w:szCs w:val="28"/>
+        </w:rPr>
+        <w:lastRenderedPageBreak/>
+        <w:t>của mình</w:t>
       </w:r>
     </w:p>
     <w:p>
@@ -11040,16 +10288,7 @@
           <w:sz w:val="28"/>
           <w:szCs w:val="28"/>
         </w:rPr>
-        <w:t xml:space="preserve">Được sử dụng khi cần thao tác về các vấn đề điều chỉnh trạng thái đơn, hủy đơn, xuất nhập đơn hoặc đơn giản là cần thông tin về một </w:t>
-      </w:r>
-      <w:r>
-        <w:rPr>
-          <w:rFonts w:ascii="Arial" w:hAnsi="Arial" w:cs="Arial"/>
-          <w:sz w:val="28"/>
-          <w:szCs w:val="28"/>
-        </w:rPr>
-        <w:lastRenderedPageBreak/>
-        <w:t>đơn hàng nào đó.</w:t>
+        <w:t>Được sử dụng khi cần thao tác về các vấn đề điều chỉnh trạng thái đơn, hủy đơn, xuất nhập đơn hoặc đơn giản là cần thông tin về một đơn hàng nào đó.</w:t>
       </w:r>
     </w:p>
     <w:p>
@@ -11096,7 +10335,7 @@
           <w:szCs w:val="30"/>
         </w:rPr>
       </w:pPr>
-      <w:bookmarkStart w:id="22" w:name="_Toc118559509"/>
+      <w:bookmarkStart w:id="23" w:name="_Toc118559509"/>
       <w:r>
         <w:rPr>
           <w:rFonts w:ascii="Arial" w:hAnsi="Arial" w:cs="Arial"/>
@@ -11106,7 +10345,7 @@
         </w:rPr>
         <w:t>Quản lý review</w:t>
       </w:r>
-      <w:bookmarkEnd w:id="22"/>
+      <w:bookmarkEnd w:id="23"/>
     </w:p>
     <w:p>
       <w:pPr>
@@ -11181,25 +10420,7 @@
           <w:sz w:val="28"/>
           <w:szCs w:val="28"/>
         </w:rPr>
-        <w:t>Chức năng quản lý đánh giá có thể phát hiện những tài khoản giả mạo, tự động báo cáo Spam và có thể xóa đánh giá đó. Chức năng sẽ hỗ trợ kiểm tra đánh giá với hành vi khách hàng để xác nhận rằng thông tin như ngôn ngữ, các các giao dịch gần đây</w:t>
-      </w:r>
-      <w:proofErr w:type="gramStart"/>
-      <w:r>
-        <w:rPr>
-          <w:rFonts w:ascii="Arial" w:hAnsi="Arial" w:cs="Arial"/>
-          <w:sz w:val="28"/>
-          <w:szCs w:val="28"/>
-        </w:rPr>
-        <w:t>,...</w:t>
-      </w:r>
-      <w:proofErr w:type="gramEnd"/>
-      <w:r>
-        <w:rPr>
-          <w:rFonts w:ascii="Arial" w:hAnsi="Arial" w:cs="Arial"/>
-          <w:sz w:val="28"/>
-          <w:szCs w:val="28"/>
-        </w:rPr>
-        <w:t>có phù hợp hay không.</w:t>
+        <w:t>Chức năng quản lý đánh giá có thể phát hiện những tài khoản giả mạo, tự động báo cáo Spam và có thể xóa đánh giá đó. Chức năng sẽ hỗ trợ kiểm tra đánh giá với hành vi khách hàng để xác nhận rằng thông tin như ngôn ngữ, các các giao dịch gần đây,...có phù hợp hay không.</w:t>
       </w:r>
     </w:p>
     <w:p>
@@ -11253,8 +10474,6 @@
         </w:rPr>
         <w:t>Để có thể sử dụng chức năng này, người dùng đăng nhập vào tài khoản admin sau đó click chọn mục Quản lý review trên menu sẽ chuyển hướng người dùng đến trang Quản lý review để có thể thực hiện những thao tác cần thiết.</w:t>
       </w:r>
-      <w:bookmarkStart w:id="23" w:name="_GoBack"/>
-      <w:bookmarkEnd w:id="23"/>
     </w:p>
     <w:p>
       <w:pPr>
@@ -11313,31 +10532,7 @@
           <w:sz w:val="28"/>
           <w:szCs w:val="28"/>
         </w:rPr>
-        <w:t xml:space="preserve">: </w:t>
-      </w:r>
-      <w:r>
-        <w:rPr>
-          <w:rFonts w:ascii="Arial" w:hAnsi="Arial" w:cs="Arial"/>
-          <w:sz w:val="28"/>
-          <w:szCs w:val="28"/>
-        </w:rPr>
-        <w:t xml:space="preserve">Hiển thị ở phần bên phải của trang web ngay sau khi chọn mục “Quản lý </w:t>
-      </w:r>
-      <w:r>
-        <w:rPr>
-          <w:rFonts w:ascii="Arial" w:hAnsi="Arial" w:cs="Arial"/>
-          <w:sz w:val="28"/>
-          <w:szCs w:val="28"/>
-        </w:rPr>
-        <w:t>review</w:t>
-      </w:r>
-      <w:r>
-        <w:rPr>
-          <w:rFonts w:ascii="Arial" w:hAnsi="Arial" w:cs="Arial"/>
-          <w:sz w:val="28"/>
-          <w:szCs w:val="28"/>
-        </w:rPr>
-        <w:t>”.</w:t>
+        <w:t>: Hiển thị ở phần bên phải của trang web ngay sau khi chọn mục “Quản lý review”.</w:t>
       </w:r>
     </w:p>
     <w:p>
@@ -11363,6 +10558,7 @@
           <w:sz w:val="28"/>
           <w:szCs w:val="28"/>
         </w:rPr>
+        <w:lastRenderedPageBreak/>
         <w:t>Xem chi tiết đánh giá(</w:t>
       </w:r>
       <w:r>
@@ -11439,7 +10635,6 @@
           <w:sz w:val="28"/>
           <w:szCs w:val="28"/>
         </w:rPr>
-        <w:lastRenderedPageBreak/>
         <w:t>Xóa đánh giá</w:t>
       </w:r>
       <w:r>
@@ -11581,25 +10776,7 @@
           <w:sz w:val="28"/>
           <w:szCs w:val="28"/>
         </w:rPr>
-        <w:t xml:space="preserve">Phân quyền là chức </w:t>
-      </w:r>
-      <w:proofErr w:type="gramStart"/>
-      <w:r>
-        <w:rPr>
-          <w:rFonts w:ascii="Arial" w:hAnsi="Arial" w:cs="Arial"/>
-          <w:sz w:val="28"/>
-          <w:szCs w:val="28"/>
-        </w:rPr>
-        <w:t>năng  phân</w:t>
-      </w:r>
-      <w:proofErr w:type="gramEnd"/>
-      <w:r>
-        <w:rPr>
-          <w:rFonts w:ascii="Arial" w:hAnsi="Arial" w:cs="Arial"/>
-          <w:sz w:val="28"/>
-          <w:szCs w:val="28"/>
-        </w:rPr>
-        <w:t xml:space="preserve"> chia một phần quyền lực quyết định cho nhân viên cấp dưới, như vậy nhân viên sẽ có toàn quyết quyết định những trường hợp nằm trong quyền hạn của mình.</w:t>
+        <w:t>Phân quyền là chức năng  phân chia một phần quyền lực quyết định cho nhân viên cấp dưới, như vậy nhân viên sẽ có toàn quyết quyết định những trường hợp nằm trong quyền hạn của mình.</w:t>
       </w:r>
     </w:p>
     <w:p>
@@ -11755,6 +10932,7 @@
           <w:sz w:val="28"/>
           <w:szCs w:val="28"/>
         </w:rPr>
+        <w:lastRenderedPageBreak/>
         <w:t>Bước 1: Tại trang quản trị website, truy cập vào Cấu hình và chọn Tài khoản</w:t>
       </w:r>
     </w:p>
@@ -11781,16 +10959,7 @@
           <w:sz w:val="28"/>
           <w:szCs w:val="28"/>
         </w:rPr>
-        <w:t xml:space="preserve">Bước 2: Tại danh sách tài khoản nhân viên, click vào tên nhân </w:t>
-      </w:r>
-      <w:r>
-        <w:rPr>
-          <w:rFonts w:ascii="Arial" w:hAnsi="Arial" w:cs="Arial"/>
-          <w:sz w:val="28"/>
-          <w:szCs w:val="28"/>
-        </w:rPr>
-        <w:lastRenderedPageBreak/>
-        <w:t>viên bạn muốn phân quyền.</w:t>
+        <w:t>Bước 2: Tại danh sách tài khoản nhân viên, click vào tên nhân viên bạn muốn phân quyền.</w:t>
       </w:r>
     </w:p>
     <w:p>
@@ -11849,7 +11018,7 @@
       </w:r>
     </w:p>
     <w:sectPr>
-      <w:footerReference w:type="default" r:id="rId11"/>
+      <w:footerReference w:type="default" r:id="rId10"/>
       <w:pgSz w:w="12240" w:h="15840"/>
       <w:pgMar w:top="1440" w:right="1440" w:bottom="1440" w:left="1440" w:header="720" w:footer="720" w:gutter="0"/>
       <w:cols w:space="720"/>
@@ -11861,7 +11030,7 @@
 </file>
 
 <file path=word/endnotes.xml><?xml version="1.0" encoding="utf-8"?>
-<w:endnotes xmlns:wpc="http://schemas.microsoft.com/office/word/2010/wordprocessingCanvas" xmlns:mc="http://schemas.openxmlformats.org/markup-compatibility/2006" xmlns:o="urn:schemas-microsoft-com:office:office" xmlns:r="http://schemas.openxmlformats.org/officeDocument/2006/relationships" xmlns:m="http://schemas.openxmlformats.org/officeDocument/2006/math" xmlns:v="urn:schemas-microsoft-com:vml" xmlns:wp14="http://schemas.microsoft.com/office/word/2010/wordprocessingDrawing" xmlns:wp="http://schemas.openxmlformats.org/drawingml/2006/wordprocessingDrawing" xmlns:w10="urn:schemas-microsoft-com:office:word" xmlns:w="http://schemas.openxmlformats.org/wordprocessingml/2006/main" xmlns:w14="http://schemas.microsoft.com/office/word/2010/wordml" xmlns:wpg="http://schemas.microsoft.com/office/word/2010/wordprocessingGroup" xmlns:wpi="http://schemas.microsoft.com/office/word/2010/wordprocessingInk" xmlns:wne="http://schemas.microsoft.com/office/word/2006/wordml" xmlns:wps="http://schemas.microsoft.com/office/word/2010/wordprocessingShape" mc:Ignorable="w14 wp14">
+<w:endnotes xmlns:wpc="http://schemas.microsoft.com/office/word/2010/wordprocessingCanvas" xmlns:cx="http://schemas.microsoft.com/office/drawing/2014/chartex" xmlns:mc="http://schemas.openxmlformats.org/markup-compatibility/2006" xmlns:o="urn:schemas-microsoft-com:office:office" xmlns:r="http://schemas.openxmlformats.org/officeDocument/2006/relationships" xmlns:m="http://schemas.openxmlformats.org/officeDocument/2006/math" xmlns:v="urn:schemas-microsoft-com:vml" xmlns:wp14="http://schemas.microsoft.com/office/word/2010/wordprocessingDrawing" xmlns:wp="http://schemas.openxmlformats.org/drawingml/2006/wordprocessingDrawing" xmlns:w10="urn:schemas-microsoft-com:office:word" xmlns:w="http://schemas.openxmlformats.org/wordprocessingml/2006/main" xmlns:w14="http://schemas.microsoft.com/office/word/2010/wordml" xmlns:w15="http://schemas.microsoft.com/office/word/2012/wordml" xmlns:w16se="http://schemas.microsoft.com/office/word/2015/wordml/symex" xmlns:wpg="http://schemas.microsoft.com/office/word/2010/wordprocessingGroup" xmlns:wpi="http://schemas.microsoft.com/office/word/2010/wordprocessingInk" xmlns:wne="http://schemas.microsoft.com/office/word/2006/wordml" xmlns:wps="http://schemas.microsoft.com/office/word/2010/wordprocessingShape" mc:Ignorable="w14 w15 w16se wp14">
   <w:endnote w:type="separator" w:id="-1">
     <w:p>
       <w:pPr>
@@ -11886,7 +11055,7 @@
 </file>
 
 <file path=word/footer1.xml><?xml version="1.0" encoding="utf-8"?>
-<w:ftr xmlns:wpc="http://schemas.microsoft.com/office/word/2010/wordprocessingCanvas" xmlns:mc="http://schemas.openxmlformats.org/markup-compatibility/2006" xmlns:o="urn:schemas-microsoft-com:office:office" xmlns:r="http://schemas.openxmlformats.org/officeDocument/2006/relationships" xmlns:m="http://schemas.openxmlformats.org/officeDocument/2006/math" xmlns:v="urn:schemas-microsoft-com:vml" xmlns:wp14="http://schemas.microsoft.com/office/word/2010/wordprocessingDrawing" xmlns:wp="http://schemas.openxmlformats.org/drawingml/2006/wordprocessingDrawing" xmlns:w10="urn:schemas-microsoft-com:office:word" xmlns:w="http://schemas.openxmlformats.org/wordprocessingml/2006/main" xmlns:w14="http://schemas.microsoft.com/office/word/2010/wordml" xmlns:wpg="http://schemas.microsoft.com/office/word/2010/wordprocessingGroup" xmlns:wpi="http://schemas.microsoft.com/office/word/2010/wordprocessingInk" xmlns:wne="http://schemas.microsoft.com/office/word/2006/wordml" xmlns:wps="http://schemas.microsoft.com/office/word/2010/wordprocessingShape" mc:Ignorable="w14 wp14">
+<w:ftr xmlns:wpc="http://schemas.microsoft.com/office/word/2010/wordprocessingCanvas" xmlns:cx="http://schemas.microsoft.com/office/drawing/2014/chartex" xmlns:mc="http://schemas.openxmlformats.org/markup-compatibility/2006" xmlns:o="urn:schemas-microsoft-com:office:office" xmlns:r="http://schemas.openxmlformats.org/officeDocument/2006/relationships" xmlns:m="http://schemas.openxmlformats.org/officeDocument/2006/math" xmlns:v="urn:schemas-microsoft-com:vml" xmlns:wp14="http://schemas.microsoft.com/office/word/2010/wordprocessingDrawing" xmlns:wp="http://schemas.openxmlformats.org/drawingml/2006/wordprocessingDrawing" xmlns:w10="urn:schemas-microsoft-com:office:word" xmlns:w="http://schemas.openxmlformats.org/wordprocessingml/2006/main" xmlns:w14="http://schemas.microsoft.com/office/word/2010/wordml" xmlns:w15="http://schemas.microsoft.com/office/word/2012/wordml" xmlns:w16se="http://schemas.microsoft.com/office/word/2015/wordml/symex" xmlns:wpg="http://schemas.microsoft.com/office/word/2010/wordprocessingGroup" xmlns:wpi="http://schemas.microsoft.com/office/word/2010/wordprocessingInk" xmlns:wne="http://schemas.microsoft.com/office/word/2006/wordml" xmlns:wps="http://schemas.microsoft.com/office/word/2010/wordprocessingShape" mc:Ignorable="w14 w15 w16se wp14">
   <w:sdt>
     <w:sdtPr>
       <w:id w:val="633833511"/>
@@ -11919,7 +11088,7 @@
           <w:rPr>
             <w:noProof/>
           </w:rPr>
-          <w:t>21</w:t>
+          <w:t>7</w:t>
         </w:r>
         <w:r>
           <w:rPr>
@@ -11939,7 +11108,7 @@
 </file>
 
 <file path=word/footnotes.xml><?xml version="1.0" encoding="utf-8"?>
-<w:footnotes xmlns:wpc="http://schemas.microsoft.com/office/word/2010/wordprocessingCanvas" xmlns:mc="http://schemas.openxmlformats.org/markup-compatibility/2006" xmlns:o="urn:schemas-microsoft-com:office:office" xmlns:r="http://schemas.openxmlformats.org/officeDocument/2006/relationships" xmlns:m="http://schemas.openxmlformats.org/officeDocument/2006/math" xmlns:v="urn:schemas-microsoft-com:vml" xmlns:wp14="http://schemas.microsoft.com/office/word/2010/wordprocessingDrawing" xmlns:wp="http://schemas.openxmlformats.org/drawingml/2006/wordprocessingDrawing" xmlns:w10="urn:schemas-microsoft-com:office:word" xmlns:w="http://schemas.openxmlformats.org/wordprocessingml/2006/main" xmlns:w14="http://schemas.microsoft.com/office/word/2010/wordml" xmlns:wpg="http://schemas.microsoft.com/office/word/2010/wordprocessingGroup" xmlns:wpi="http://schemas.microsoft.com/office/word/2010/wordprocessingInk" xmlns:wne="http://schemas.microsoft.com/office/word/2006/wordml" xmlns:wps="http://schemas.microsoft.com/office/word/2010/wordprocessingShape" mc:Ignorable="w14 wp14">
+<w:footnotes xmlns:wpc="http://schemas.microsoft.com/office/word/2010/wordprocessingCanvas" xmlns:cx="http://schemas.microsoft.com/office/drawing/2014/chartex" xmlns:mc="http://schemas.openxmlformats.org/markup-compatibility/2006" xmlns:o="urn:schemas-microsoft-com:office:office" xmlns:r="http://schemas.openxmlformats.org/officeDocument/2006/relationships" xmlns:m="http://schemas.openxmlformats.org/officeDocument/2006/math" xmlns:v="urn:schemas-microsoft-com:vml" xmlns:wp14="http://schemas.microsoft.com/office/word/2010/wordprocessingDrawing" xmlns:wp="http://schemas.openxmlformats.org/drawingml/2006/wordprocessingDrawing" xmlns:w10="urn:schemas-microsoft-com:office:word" xmlns:w="http://schemas.openxmlformats.org/wordprocessingml/2006/main" xmlns:w14="http://schemas.microsoft.com/office/word/2010/wordml" xmlns:w15="http://schemas.microsoft.com/office/word/2012/wordml" xmlns:w16se="http://schemas.microsoft.com/office/word/2015/wordml/symex" xmlns:wpg="http://schemas.microsoft.com/office/word/2010/wordprocessingGroup" xmlns:wpi="http://schemas.microsoft.com/office/word/2010/wordprocessingInk" xmlns:wne="http://schemas.microsoft.com/office/word/2006/wordml" xmlns:wps="http://schemas.microsoft.com/office/word/2010/wordprocessingShape" mc:Ignorable="w14 w15 w16se wp14">
   <w:footnote w:type="separator" w:id="-1">
     <w:p>
       <w:pPr>
@@ -11964,8 +11133,8 @@
 </file>
 
 <file path=word/numbering.xml><?xml version="1.0" encoding="utf-8"?>
-<w:numbering xmlns:wpc="http://schemas.microsoft.com/office/word/2010/wordprocessingCanvas" xmlns:mc="http://schemas.openxmlformats.org/markup-compatibility/2006" xmlns:o="urn:schemas-microsoft-com:office:office" xmlns:r="http://schemas.openxmlformats.org/officeDocument/2006/relationships" xmlns:m="http://schemas.openxmlformats.org/officeDocument/2006/math" xmlns:v="urn:schemas-microsoft-com:vml" xmlns:wp14="http://schemas.microsoft.com/office/word/2010/wordprocessingDrawing" xmlns:wp="http://schemas.openxmlformats.org/drawingml/2006/wordprocessingDrawing" xmlns:w10="urn:schemas-microsoft-com:office:word" xmlns:w="http://schemas.openxmlformats.org/wordprocessingml/2006/main" xmlns:w14="http://schemas.microsoft.com/office/word/2010/wordml" xmlns:wpg="http://schemas.microsoft.com/office/word/2010/wordprocessingGroup" xmlns:wpi="http://schemas.microsoft.com/office/word/2010/wordprocessingInk" xmlns:wne="http://schemas.microsoft.com/office/word/2006/wordml" xmlns:wps="http://schemas.microsoft.com/office/word/2010/wordprocessingShape" mc:Ignorable="w14 wp14">
-  <w:abstractNum w:abstractNumId="0">
+<w:numbering xmlns:wpc="http://schemas.microsoft.com/office/word/2010/wordprocessingCanvas" xmlns:cx="http://schemas.microsoft.com/office/drawing/2014/chartex" xmlns:mc="http://schemas.openxmlformats.org/markup-compatibility/2006" xmlns:o="urn:schemas-microsoft-com:office:office" xmlns:r="http://schemas.openxmlformats.org/officeDocument/2006/relationships" xmlns:m="http://schemas.openxmlformats.org/officeDocument/2006/math" xmlns:v="urn:schemas-microsoft-com:vml" xmlns:wp14="http://schemas.microsoft.com/office/word/2010/wordprocessingDrawing" xmlns:wp="http://schemas.openxmlformats.org/drawingml/2006/wordprocessingDrawing" xmlns:w10="urn:schemas-microsoft-com:office:word" xmlns:w="http://schemas.openxmlformats.org/wordprocessingml/2006/main" xmlns:w14="http://schemas.microsoft.com/office/word/2010/wordml" xmlns:w15="http://schemas.microsoft.com/office/word/2012/wordml" xmlns:w16se="http://schemas.microsoft.com/office/word/2015/wordml/symex" xmlns:wpg="http://schemas.microsoft.com/office/word/2010/wordprocessingGroup" xmlns:wpi="http://schemas.microsoft.com/office/word/2010/wordprocessingInk" xmlns:wne="http://schemas.microsoft.com/office/word/2006/wordml" xmlns:wps="http://schemas.microsoft.com/office/word/2010/wordprocessingShape" mc:Ignorable="w14 w15 w16se wp14">
+  <w:abstractNum w:abstractNumId="0" w15:restartNumberingAfterBreak="0">
     <w:nsid w:val="005209AA"/>
     <w:multiLevelType w:val="hybridMultilevel"/>
     <w:tmpl w:val="01741DD4"/>
@@ -12078,7 +11247,7 @@
       </w:rPr>
     </w:lvl>
   </w:abstractNum>
-  <w:abstractNum w:abstractNumId="1">
+  <w:abstractNum w:abstractNumId="1" w15:restartNumberingAfterBreak="0">
     <w:nsid w:val="01886DEF"/>
     <w:multiLevelType w:val="hybridMultilevel"/>
     <w:tmpl w:val="D0E09BAA"/>
@@ -12191,7 +11360,7 @@
       </w:rPr>
     </w:lvl>
   </w:abstractNum>
-  <w:abstractNum w:abstractNumId="2">
+  <w:abstractNum w:abstractNumId="2" w15:restartNumberingAfterBreak="0">
     <w:nsid w:val="01D14C1D"/>
     <w:multiLevelType w:val="hybridMultilevel"/>
     <w:tmpl w:val="7B000F80"/>
@@ -12304,7 +11473,7 @@
       </w:rPr>
     </w:lvl>
   </w:abstractNum>
-  <w:abstractNum w:abstractNumId="3">
+  <w:abstractNum w:abstractNumId="3" w15:restartNumberingAfterBreak="0">
     <w:nsid w:val="04EE48B5"/>
     <w:multiLevelType w:val="hybridMultilevel"/>
     <w:tmpl w:val="15E65CD8"/>
@@ -12417,7 +11586,7 @@
       </w:rPr>
     </w:lvl>
   </w:abstractNum>
-  <w:abstractNum w:abstractNumId="4">
+  <w:abstractNum w:abstractNumId="4" w15:restartNumberingAfterBreak="0">
     <w:nsid w:val="062C7C6A"/>
     <w:multiLevelType w:val="hybridMultilevel"/>
     <w:tmpl w:val="961C5F0E"/>
@@ -12503,7 +11672,7 @@
       </w:pPr>
     </w:lvl>
   </w:abstractNum>
-  <w:abstractNum w:abstractNumId="5">
+  <w:abstractNum w:abstractNumId="5" w15:restartNumberingAfterBreak="0">
     <w:nsid w:val="07172D3A"/>
     <w:multiLevelType w:val="hybridMultilevel"/>
     <w:tmpl w:val="69BCEEE8"/>
@@ -12616,7 +11785,7 @@
       </w:rPr>
     </w:lvl>
   </w:abstractNum>
-  <w:abstractNum w:abstractNumId="6">
+  <w:abstractNum w:abstractNumId="6" w15:restartNumberingAfterBreak="0">
     <w:nsid w:val="0A4E1661"/>
     <w:multiLevelType w:val="hybridMultilevel"/>
     <w:tmpl w:val="6CD47948"/>
@@ -12729,7 +11898,7 @@
       </w:rPr>
     </w:lvl>
   </w:abstractNum>
-  <w:abstractNum w:abstractNumId="7">
+  <w:abstractNum w:abstractNumId="7" w15:restartNumberingAfterBreak="0">
     <w:nsid w:val="0C6F21B5"/>
     <w:multiLevelType w:val="hybridMultilevel"/>
     <w:tmpl w:val="8BF24028"/>
@@ -12842,7 +12011,7 @@
       </w:rPr>
     </w:lvl>
   </w:abstractNum>
-  <w:abstractNum w:abstractNumId="8">
+  <w:abstractNum w:abstractNumId="8" w15:restartNumberingAfterBreak="0">
     <w:nsid w:val="0CD27E74"/>
     <w:multiLevelType w:val="hybridMultilevel"/>
     <w:tmpl w:val="E46C8F5E"/>
@@ -12955,7 +12124,7 @@
       </w:rPr>
     </w:lvl>
   </w:abstractNum>
-  <w:abstractNum w:abstractNumId="9">
+  <w:abstractNum w:abstractNumId="9" w15:restartNumberingAfterBreak="0">
     <w:nsid w:val="0F6B3ACB"/>
     <w:multiLevelType w:val="hybridMultilevel"/>
     <w:tmpl w:val="6B1EBAA6"/>
@@ -13068,7 +12237,7 @@
       </w:rPr>
     </w:lvl>
   </w:abstractNum>
-  <w:abstractNum w:abstractNumId="10">
+  <w:abstractNum w:abstractNumId="10" w15:restartNumberingAfterBreak="0">
     <w:nsid w:val="14FA6D85"/>
     <w:multiLevelType w:val="hybridMultilevel"/>
     <w:tmpl w:val="B59E1952"/>
@@ -13181,7 +12350,7 @@
       </w:rPr>
     </w:lvl>
   </w:abstractNum>
-  <w:abstractNum w:abstractNumId="11">
+  <w:abstractNum w:abstractNumId="11" w15:restartNumberingAfterBreak="0">
     <w:nsid w:val="154107FA"/>
     <w:multiLevelType w:val="hybridMultilevel"/>
     <w:tmpl w:val="750A615E"/>
@@ -13294,7 +12463,7 @@
       </w:rPr>
     </w:lvl>
   </w:abstractNum>
-  <w:abstractNum w:abstractNumId="12">
+  <w:abstractNum w:abstractNumId="12" w15:restartNumberingAfterBreak="0">
     <w:nsid w:val="15E76537"/>
     <w:multiLevelType w:val="hybridMultilevel"/>
     <w:tmpl w:val="89DEA52E"/>
@@ -13407,7 +12576,7 @@
       </w:rPr>
     </w:lvl>
   </w:abstractNum>
-  <w:abstractNum w:abstractNumId="13">
+  <w:abstractNum w:abstractNumId="13" w15:restartNumberingAfterBreak="0">
     <w:nsid w:val="16171AB0"/>
     <w:multiLevelType w:val="hybridMultilevel"/>
     <w:tmpl w:val="FF7E31CC"/>
@@ -13520,7 +12689,7 @@
       </w:rPr>
     </w:lvl>
   </w:abstractNum>
-  <w:abstractNum w:abstractNumId="14">
+  <w:abstractNum w:abstractNumId="14" w15:restartNumberingAfterBreak="0">
     <w:nsid w:val="17DE482D"/>
     <w:multiLevelType w:val="hybridMultilevel"/>
     <w:tmpl w:val="69E04B3C"/>
@@ -13606,7 +12775,7 @@
       </w:pPr>
     </w:lvl>
   </w:abstractNum>
-  <w:abstractNum w:abstractNumId="15">
+  <w:abstractNum w:abstractNumId="15" w15:restartNumberingAfterBreak="0">
     <w:nsid w:val="1A090068"/>
     <w:multiLevelType w:val="hybridMultilevel"/>
     <w:tmpl w:val="AC8AB522"/>
@@ -13719,7 +12888,7 @@
       </w:rPr>
     </w:lvl>
   </w:abstractNum>
-  <w:abstractNum w:abstractNumId="16">
+  <w:abstractNum w:abstractNumId="16" w15:restartNumberingAfterBreak="0">
     <w:nsid w:val="1C2E495A"/>
     <w:multiLevelType w:val="hybridMultilevel"/>
     <w:tmpl w:val="B05ADE34"/>
@@ -13832,7 +13001,7 @@
       </w:rPr>
     </w:lvl>
   </w:abstractNum>
-  <w:abstractNum w:abstractNumId="17">
+  <w:abstractNum w:abstractNumId="17" w15:restartNumberingAfterBreak="0">
     <w:nsid w:val="1E850CED"/>
     <w:multiLevelType w:val="hybridMultilevel"/>
     <w:tmpl w:val="FF540388"/>
@@ -13945,7 +13114,7 @@
       </w:rPr>
     </w:lvl>
   </w:abstractNum>
-  <w:abstractNum w:abstractNumId="18">
+  <w:abstractNum w:abstractNumId="18" w15:restartNumberingAfterBreak="0">
     <w:nsid w:val="20AC1EE3"/>
     <w:multiLevelType w:val="hybridMultilevel"/>
     <w:tmpl w:val="65A259C0"/>
@@ -14058,7 +13227,7 @@
       </w:rPr>
     </w:lvl>
   </w:abstractNum>
-  <w:abstractNum w:abstractNumId="19">
+  <w:abstractNum w:abstractNumId="19" w15:restartNumberingAfterBreak="0">
     <w:nsid w:val="21992906"/>
     <w:multiLevelType w:val="hybridMultilevel"/>
     <w:tmpl w:val="027A68C2"/>
@@ -14171,7 +13340,7 @@
       </w:rPr>
     </w:lvl>
   </w:abstractNum>
-  <w:abstractNum w:abstractNumId="20">
+  <w:abstractNum w:abstractNumId="20" w15:restartNumberingAfterBreak="0">
     <w:nsid w:val="273262D0"/>
     <w:multiLevelType w:val="hybridMultilevel"/>
     <w:tmpl w:val="6E4843C0"/>
@@ -14284,7 +13453,7 @@
       </w:rPr>
     </w:lvl>
   </w:abstractNum>
-  <w:abstractNum w:abstractNumId="21">
+  <w:abstractNum w:abstractNumId="21" w15:restartNumberingAfterBreak="0">
     <w:nsid w:val="28CD76C9"/>
     <w:multiLevelType w:val="hybridMultilevel"/>
     <w:tmpl w:val="B4AC9CD0"/>
@@ -14397,7 +13566,7 @@
       </w:rPr>
     </w:lvl>
   </w:abstractNum>
-  <w:abstractNum w:abstractNumId="22">
+  <w:abstractNum w:abstractNumId="22" w15:restartNumberingAfterBreak="0">
     <w:nsid w:val="29305CDD"/>
     <w:multiLevelType w:val="hybridMultilevel"/>
     <w:tmpl w:val="C3A06282"/>
@@ -14510,7 +13679,7 @@
       </w:rPr>
     </w:lvl>
   </w:abstractNum>
-  <w:abstractNum w:abstractNumId="23">
+  <w:abstractNum w:abstractNumId="23" w15:restartNumberingAfterBreak="0">
     <w:nsid w:val="297E090D"/>
     <w:multiLevelType w:val="hybridMultilevel"/>
     <w:tmpl w:val="C7664938"/>
@@ -14623,7 +13792,7 @@
       </w:rPr>
     </w:lvl>
   </w:abstractNum>
-  <w:abstractNum w:abstractNumId="24">
+  <w:abstractNum w:abstractNumId="24" w15:restartNumberingAfterBreak="0">
     <w:nsid w:val="2B922B49"/>
     <w:multiLevelType w:val="hybridMultilevel"/>
     <w:tmpl w:val="A9A010CA"/>
@@ -14736,7 +13905,7 @@
       </w:rPr>
     </w:lvl>
   </w:abstractNum>
-  <w:abstractNum w:abstractNumId="25">
+  <w:abstractNum w:abstractNumId="25" w15:restartNumberingAfterBreak="0">
     <w:nsid w:val="2CEF1498"/>
     <w:multiLevelType w:val="hybridMultilevel"/>
     <w:tmpl w:val="8B10506E"/>
@@ -14849,7 +14018,7 @@
       </w:rPr>
     </w:lvl>
   </w:abstractNum>
-  <w:abstractNum w:abstractNumId="26">
+  <w:abstractNum w:abstractNumId="26" w15:restartNumberingAfterBreak="0">
     <w:nsid w:val="2CFC71E3"/>
     <w:multiLevelType w:val="hybridMultilevel"/>
     <w:tmpl w:val="E95C1638"/>
@@ -14962,7 +14131,7 @@
       </w:rPr>
     </w:lvl>
   </w:abstractNum>
-  <w:abstractNum w:abstractNumId="27">
+  <w:abstractNum w:abstractNumId="27" w15:restartNumberingAfterBreak="0">
     <w:nsid w:val="2EE36C6E"/>
     <w:multiLevelType w:val="hybridMultilevel"/>
     <w:tmpl w:val="0696FB84"/>
@@ -15075,7 +14244,7 @@
       </w:rPr>
     </w:lvl>
   </w:abstractNum>
-  <w:abstractNum w:abstractNumId="28">
+  <w:abstractNum w:abstractNumId="28" w15:restartNumberingAfterBreak="0">
     <w:nsid w:val="30F4303C"/>
     <w:multiLevelType w:val="hybridMultilevel"/>
     <w:tmpl w:val="357AD652"/>
@@ -15188,7 +14357,7 @@
       </w:rPr>
     </w:lvl>
   </w:abstractNum>
-  <w:abstractNum w:abstractNumId="29">
+  <w:abstractNum w:abstractNumId="29" w15:restartNumberingAfterBreak="0">
     <w:nsid w:val="322453A4"/>
     <w:multiLevelType w:val="hybridMultilevel"/>
     <w:tmpl w:val="E2FA537A"/>
@@ -15301,7 +14470,7 @@
       </w:rPr>
     </w:lvl>
   </w:abstractNum>
-  <w:abstractNum w:abstractNumId="30">
+  <w:abstractNum w:abstractNumId="30" w15:restartNumberingAfterBreak="0">
     <w:nsid w:val="32C744C3"/>
     <w:multiLevelType w:val="hybridMultilevel"/>
     <w:tmpl w:val="4AA03044"/>
@@ -15414,7 +14583,7 @@
       </w:rPr>
     </w:lvl>
   </w:abstractNum>
-  <w:abstractNum w:abstractNumId="31">
+  <w:abstractNum w:abstractNumId="31" w15:restartNumberingAfterBreak="0">
     <w:nsid w:val="347B1A07"/>
     <w:multiLevelType w:val="hybridMultilevel"/>
     <w:tmpl w:val="5FA22A4E"/>
@@ -15527,7 +14696,7 @@
       </w:rPr>
     </w:lvl>
   </w:abstractNum>
-  <w:abstractNum w:abstractNumId="32">
+  <w:abstractNum w:abstractNumId="32" w15:restartNumberingAfterBreak="0">
     <w:nsid w:val="35F9508C"/>
     <w:multiLevelType w:val="hybridMultilevel"/>
     <w:tmpl w:val="AFB2DC0A"/>
@@ -15640,7 +14809,7 @@
       </w:rPr>
     </w:lvl>
   </w:abstractNum>
-  <w:abstractNum w:abstractNumId="33">
+  <w:abstractNum w:abstractNumId="33" w15:restartNumberingAfterBreak="0">
     <w:nsid w:val="368D00C4"/>
     <w:multiLevelType w:val="hybridMultilevel"/>
     <w:tmpl w:val="0D745870"/>
@@ -15753,7 +14922,7 @@
       </w:rPr>
     </w:lvl>
   </w:abstractNum>
-  <w:abstractNum w:abstractNumId="34">
+  <w:abstractNum w:abstractNumId="34" w15:restartNumberingAfterBreak="0">
     <w:nsid w:val="36EA5F19"/>
     <w:multiLevelType w:val="hybridMultilevel"/>
     <w:tmpl w:val="273461CE"/>
@@ -15866,7 +15035,7 @@
       </w:rPr>
     </w:lvl>
   </w:abstractNum>
-  <w:abstractNum w:abstractNumId="35">
+  <w:abstractNum w:abstractNumId="35" w15:restartNumberingAfterBreak="0">
     <w:nsid w:val="37A86BC9"/>
     <w:multiLevelType w:val="hybridMultilevel"/>
     <w:tmpl w:val="7326EAAE"/>
@@ -15979,7 +15148,7 @@
       </w:rPr>
     </w:lvl>
   </w:abstractNum>
-  <w:abstractNum w:abstractNumId="36">
+  <w:abstractNum w:abstractNumId="36" w15:restartNumberingAfterBreak="0">
     <w:nsid w:val="37DF12D5"/>
     <w:multiLevelType w:val="hybridMultilevel"/>
     <w:tmpl w:val="50309D8C"/>
@@ -16091,7 +15260,7 @@
       </w:rPr>
     </w:lvl>
   </w:abstractNum>
-  <w:abstractNum w:abstractNumId="37">
+  <w:abstractNum w:abstractNumId="37" w15:restartNumberingAfterBreak="0">
     <w:nsid w:val="38874A25"/>
     <w:multiLevelType w:val="hybridMultilevel"/>
     <w:tmpl w:val="6D7806EA"/>
@@ -16204,7 +15373,7 @@
       </w:rPr>
     </w:lvl>
   </w:abstractNum>
-  <w:abstractNum w:abstractNumId="38">
+  <w:abstractNum w:abstractNumId="38" w15:restartNumberingAfterBreak="0">
     <w:nsid w:val="39BD5140"/>
     <w:multiLevelType w:val="hybridMultilevel"/>
     <w:tmpl w:val="A614D224"/>
@@ -16317,7 +15486,7 @@
       </w:rPr>
     </w:lvl>
   </w:abstractNum>
-  <w:abstractNum w:abstractNumId="39">
+  <w:abstractNum w:abstractNumId="39" w15:restartNumberingAfterBreak="0">
     <w:nsid w:val="3D8425A7"/>
     <w:multiLevelType w:val="hybridMultilevel"/>
     <w:tmpl w:val="80A6C0A6"/>
@@ -16430,7 +15599,7 @@
       </w:rPr>
     </w:lvl>
   </w:abstractNum>
-  <w:abstractNum w:abstractNumId="40">
+  <w:abstractNum w:abstractNumId="40" w15:restartNumberingAfterBreak="0">
     <w:nsid w:val="40205368"/>
     <w:multiLevelType w:val="hybridMultilevel"/>
     <w:tmpl w:val="F8300E26"/>
@@ -16446,7 +15615,7 @@
         <w:rFonts w:ascii="Symbol" w:hAnsi="Symbol" w:hint="default"/>
       </w:rPr>
     </w:lvl>
-    <w:lvl w:ilvl="1" w:tplc="04090003" w:tentative="1">
+    <w:lvl w:ilvl="1" w:tplc="04090003">
       <w:start w:val="1"/>
       <w:numFmt w:val="bullet"/>
       <w:lvlText w:val="o"/>
@@ -16543,7 +15712,7 @@
       </w:rPr>
     </w:lvl>
   </w:abstractNum>
-  <w:abstractNum w:abstractNumId="41">
+  <w:abstractNum w:abstractNumId="41" w15:restartNumberingAfterBreak="0">
     <w:nsid w:val="42916679"/>
     <w:multiLevelType w:val="hybridMultilevel"/>
     <w:tmpl w:val="E820C03E"/>
@@ -16656,7 +15825,7 @@
       </w:rPr>
     </w:lvl>
   </w:abstractNum>
-  <w:abstractNum w:abstractNumId="42">
+  <w:abstractNum w:abstractNumId="42" w15:restartNumberingAfterBreak="0">
     <w:nsid w:val="435F52A8"/>
     <w:multiLevelType w:val="hybridMultilevel"/>
     <w:tmpl w:val="77BAB358"/>
@@ -16769,7 +15938,7 @@
       </w:rPr>
     </w:lvl>
   </w:abstractNum>
-  <w:abstractNum w:abstractNumId="43">
+  <w:abstractNum w:abstractNumId="43" w15:restartNumberingAfterBreak="0">
     <w:nsid w:val="44220283"/>
     <w:multiLevelType w:val="hybridMultilevel"/>
     <w:tmpl w:val="1DE0A5CA"/>
@@ -16882,7 +16051,7 @@
       </w:rPr>
     </w:lvl>
   </w:abstractNum>
-  <w:abstractNum w:abstractNumId="44">
+  <w:abstractNum w:abstractNumId="44" w15:restartNumberingAfterBreak="0">
     <w:nsid w:val="47391D10"/>
     <w:multiLevelType w:val="hybridMultilevel"/>
     <w:tmpl w:val="3D48415C"/>
@@ -16898,7 +16067,7 @@
         <w:rFonts w:ascii="Symbol" w:hAnsi="Symbol" w:hint="default"/>
       </w:rPr>
     </w:lvl>
-    <w:lvl w:ilvl="1" w:tplc="04090003" w:tentative="1">
+    <w:lvl w:ilvl="1" w:tplc="04090003">
       <w:start w:val="1"/>
       <w:numFmt w:val="bullet"/>
       <w:lvlText w:val="o"/>
@@ -16995,7 +16164,7 @@
       </w:rPr>
     </w:lvl>
   </w:abstractNum>
-  <w:abstractNum w:abstractNumId="45">
+  <w:abstractNum w:abstractNumId="45" w15:restartNumberingAfterBreak="0">
     <w:nsid w:val="4BFC4BD2"/>
     <w:multiLevelType w:val="hybridMultilevel"/>
     <w:tmpl w:val="F07A27A4"/>
@@ -17108,7 +16277,7 @@
       </w:rPr>
     </w:lvl>
   </w:abstractNum>
-  <w:abstractNum w:abstractNumId="46">
+  <w:abstractNum w:abstractNumId="46" w15:restartNumberingAfterBreak="0">
     <w:nsid w:val="4CF5056E"/>
     <w:multiLevelType w:val="hybridMultilevel"/>
     <w:tmpl w:val="E566FEDC"/>
@@ -17221,7 +16390,7 @@
       </w:rPr>
     </w:lvl>
   </w:abstractNum>
-  <w:abstractNum w:abstractNumId="47">
+  <w:abstractNum w:abstractNumId="47" w15:restartNumberingAfterBreak="0">
     <w:nsid w:val="4FCD27A8"/>
     <w:multiLevelType w:val="hybridMultilevel"/>
     <w:tmpl w:val="09460FFC"/>
@@ -17334,7 +16503,7 @@
       </w:rPr>
     </w:lvl>
   </w:abstractNum>
-  <w:abstractNum w:abstractNumId="48">
+  <w:abstractNum w:abstractNumId="48" w15:restartNumberingAfterBreak="0">
     <w:nsid w:val="54907304"/>
     <w:multiLevelType w:val="hybridMultilevel"/>
     <w:tmpl w:val="4ADC2D66"/>
@@ -17447,7 +16616,7 @@
       </w:rPr>
     </w:lvl>
   </w:abstractNum>
-  <w:abstractNum w:abstractNumId="49">
+  <w:abstractNum w:abstractNumId="49" w15:restartNumberingAfterBreak="0">
     <w:nsid w:val="5618295B"/>
     <w:multiLevelType w:val="hybridMultilevel"/>
     <w:tmpl w:val="AB3CC9F6"/>
@@ -17560,7 +16729,7 @@
       </w:rPr>
     </w:lvl>
   </w:abstractNum>
-  <w:abstractNum w:abstractNumId="50">
+  <w:abstractNum w:abstractNumId="50" w15:restartNumberingAfterBreak="0">
     <w:nsid w:val="578715CB"/>
     <w:multiLevelType w:val="hybridMultilevel"/>
     <w:tmpl w:val="8F82ED20"/>
@@ -17673,7 +16842,7 @@
       </w:rPr>
     </w:lvl>
   </w:abstractNum>
-  <w:abstractNum w:abstractNumId="51">
+  <w:abstractNum w:abstractNumId="51" w15:restartNumberingAfterBreak="0">
     <w:nsid w:val="583C4BDB"/>
     <w:multiLevelType w:val="hybridMultilevel"/>
     <w:tmpl w:val="8E12C146"/>
@@ -17786,7 +16955,7 @@
       </w:rPr>
     </w:lvl>
   </w:abstractNum>
-  <w:abstractNum w:abstractNumId="52">
+  <w:abstractNum w:abstractNumId="52" w15:restartNumberingAfterBreak="0">
     <w:nsid w:val="59AD02D1"/>
     <w:multiLevelType w:val="hybridMultilevel"/>
     <w:tmpl w:val="88B86EA6"/>
@@ -17899,7 +17068,7 @@
       </w:rPr>
     </w:lvl>
   </w:abstractNum>
-  <w:abstractNum w:abstractNumId="53">
+  <w:abstractNum w:abstractNumId="53" w15:restartNumberingAfterBreak="0">
     <w:nsid w:val="59BC470C"/>
     <w:multiLevelType w:val="hybridMultilevel"/>
     <w:tmpl w:val="93F49336"/>
@@ -18012,7 +17181,7 @@
       </w:rPr>
     </w:lvl>
   </w:abstractNum>
-  <w:abstractNum w:abstractNumId="54">
+  <w:abstractNum w:abstractNumId="54" w15:restartNumberingAfterBreak="0">
     <w:nsid w:val="5A0B2820"/>
     <w:multiLevelType w:val="hybridMultilevel"/>
     <w:tmpl w:val="33CA1CE0"/>
@@ -18125,7 +17294,7 @@
       </w:rPr>
     </w:lvl>
   </w:abstractNum>
-  <w:abstractNum w:abstractNumId="55">
+  <w:abstractNum w:abstractNumId="55" w15:restartNumberingAfterBreak="0">
     <w:nsid w:val="5C2E0F2E"/>
     <w:multiLevelType w:val="hybridMultilevel"/>
     <w:tmpl w:val="0BF4E9CA"/>
@@ -18238,7 +17407,7 @@
       </w:rPr>
     </w:lvl>
   </w:abstractNum>
-  <w:abstractNum w:abstractNumId="56">
+  <w:abstractNum w:abstractNumId="56" w15:restartNumberingAfterBreak="0">
     <w:nsid w:val="63592398"/>
     <w:multiLevelType w:val="hybridMultilevel"/>
     <w:tmpl w:val="672A1F88"/>
@@ -18351,7 +17520,7 @@
       </w:rPr>
     </w:lvl>
   </w:abstractNum>
-  <w:abstractNum w:abstractNumId="57">
+  <w:abstractNum w:abstractNumId="57" w15:restartNumberingAfterBreak="0">
     <w:nsid w:val="64253796"/>
     <w:multiLevelType w:val="hybridMultilevel"/>
     <w:tmpl w:val="51A44FE8"/>
@@ -18464,7 +17633,7 @@
       </w:rPr>
     </w:lvl>
   </w:abstractNum>
-  <w:abstractNum w:abstractNumId="58">
+  <w:abstractNum w:abstractNumId="58" w15:restartNumberingAfterBreak="0">
     <w:nsid w:val="652E56E3"/>
     <w:multiLevelType w:val="hybridMultilevel"/>
     <w:tmpl w:val="03869316"/>
@@ -18577,7 +17746,7 @@
       </w:rPr>
     </w:lvl>
   </w:abstractNum>
-  <w:abstractNum w:abstractNumId="59">
+  <w:abstractNum w:abstractNumId="59" w15:restartNumberingAfterBreak="0">
     <w:nsid w:val="664E01A6"/>
     <w:multiLevelType w:val="hybridMultilevel"/>
     <w:tmpl w:val="D5B03FB6"/>
@@ -18690,7 +17859,7 @@
       </w:rPr>
     </w:lvl>
   </w:abstractNum>
-  <w:abstractNum w:abstractNumId="60">
+  <w:abstractNum w:abstractNumId="60" w15:restartNumberingAfterBreak="0">
     <w:nsid w:val="67CC3E11"/>
     <w:multiLevelType w:val="hybridMultilevel"/>
     <w:tmpl w:val="C6F413C2"/>
@@ -18802,7 +17971,7 @@
       </w:rPr>
     </w:lvl>
   </w:abstractNum>
-  <w:abstractNum w:abstractNumId="61">
+  <w:abstractNum w:abstractNumId="61" w15:restartNumberingAfterBreak="0">
     <w:nsid w:val="69F368D5"/>
     <w:multiLevelType w:val="hybridMultilevel"/>
     <w:tmpl w:val="05503CB4"/>
@@ -18914,7 +18083,7 @@
       </w:rPr>
     </w:lvl>
   </w:abstractNum>
-  <w:abstractNum w:abstractNumId="62">
+  <w:abstractNum w:abstractNumId="62" w15:restartNumberingAfterBreak="0">
     <w:nsid w:val="6B5F7670"/>
     <w:multiLevelType w:val="hybridMultilevel"/>
     <w:tmpl w:val="0B040EE6"/>
@@ -19027,7 +18196,7 @@
       </w:rPr>
     </w:lvl>
   </w:abstractNum>
-  <w:abstractNum w:abstractNumId="63">
+  <w:abstractNum w:abstractNumId="63" w15:restartNumberingAfterBreak="0">
     <w:nsid w:val="6C461A5E"/>
     <w:multiLevelType w:val="hybridMultilevel"/>
     <w:tmpl w:val="6FCC7366"/>
@@ -19140,7 +18309,7 @@
       </w:rPr>
     </w:lvl>
   </w:abstractNum>
-  <w:abstractNum w:abstractNumId="64">
+  <w:abstractNum w:abstractNumId="64" w15:restartNumberingAfterBreak="0">
     <w:nsid w:val="6D703CE5"/>
     <w:multiLevelType w:val="hybridMultilevel"/>
     <w:tmpl w:val="AB5804FA"/>
@@ -19253,7 +18422,7 @@
       </w:rPr>
     </w:lvl>
   </w:abstractNum>
-  <w:abstractNum w:abstractNumId="65">
+  <w:abstractNum w:abstractNumId="65" w15:restartNumberingAfterBreak="0">
     <w:nsid w:val="6D756428"/>
     <w:multiLevelType w:val="hybridMultilevel"/>
     <w:tmpl w:val="39DCF87A"/>
@@ -19366,7 +18535,7 @@
       </w:rPr>
     </w:lvl>
   </w:abstractNum>
-  <w:abstractNum w:abstractNumId="66">
+  <w:abstractNum w:abstractNumId="66" w15:restartNumberingAfterBreak="0">
     <w:nsid w:val="6E2B4099"/>
     <w:multiLevelType w:val="hybridMultilevel"/>
     <w:tmpl w:val="DBC00FDC"/>
@@ -19478,7 +18647,7 @@
       </w:rPr>
     </w:lvl>
   </w:abstractNum>
-  <w:abstractNum w:abstractNumId="67">
+  <w:abstractNum w:abstractNumId="67" w15:restartNumberingAfterBreak="0">
     <w:nsid w:val="703450D2"/>
     <w:multiLevelType w:val="hybridMultilevel"/>
     <w:tmpl w:val="B09257F8"/>
@@ -19591,7 +18760,7 @@
       </w:rPr>
     </w:lvl>
   </w:abstractNum>
-  <w:abstractNum w:abstractNumId="68">
+  <w:abstractNum w:abstractNumId="68" w15:restartNumberingAfterBreak="0">
     <w:nsid w:val="70A53146"/>
     <w:multiLevelType w:val="hybridMultilevel"/>
     <w:tmpl w:val="E8B6159C"/>
@@ -19704,7 +18873,7 @@
       </w:rPr>
     </w:lvl>
   </w:abstractNum>
-  <w:abstractNum w:abstractNumId="69">
+  <w:abstractNum w:abstractNumId="69" w15:restartNumberingAfterBreak="0">
     <w:nsid w:val="75C13BEC"/>
     <w:multiLevelType w:val="hybridMultilevel"/>
     <w:tmpl w:val="1DB871F2"/>
@@ -19817,7 +18986,7 @@
       </w:rPr>
     </w:lvl>
   </w:abstractNum>
-  <w:abstractNum w:abstractNumId="70">
+  <w:abstractNum w:abstractNumId="70" w15:restartNumberingAfterBreak="0">
     <w:nsid w:val="75FA4480"/>
     <w:multiLevelType w:val="hybridMultilevel"/>
     <w:tmpl w:val="24AC2FD8"/>
@@ -19930,7 +19099,7 @@
       </w:rPr>
     </w:lvl>
   </w:abstractNum>
-  <w:abstractNum w:abstractNumId="71">
+  <w:abstractNum w:abstractNumId="71" w15:restartNumberingAfterBreak="0">
     <w:nsid w:val="775848BC"/>
     <w:multiLevelType w:val="hybridMultilevel"/>
     <w:tmpl w:val="5630FDD6"/>
@@ -20043,7 +19212,7 @@
       </w:rPr>
     </w:lvl>
   </w:abstractNum>
-  <w:abstractNum w:abstractNumId="72">
+  <w:abstractNum w:abstractNumId="72" w15:restartNumberingAfterBreak="0">
     <w:nsid w:val="775973B0"/>
     <w:multiLevelType w:val="hybridMultilevel"/>
     <w:tmpl w:val="D576AC7A"/>
@@ -20132,7 +19301,7 @@
       </w:pPr>
     </w:lvl>
   </w:abstractNum>
-  <w:abstractNum w:abstractNumId="73">
+  <w:abstractNum w:abstractNumId="73" w15:restartNumberingAfterBreak="0">
     <w:nsid w:val="776959C8"/>
     <w:multiLevelType w:val="hybridMultilevel"/>
     <w:tmpl w:val="F68259F4"/>
@@ -20218,7 +19387,7 @@
       </w:pPr>
     </w:lvl>
   </w:abstractNum>
-  <w:abstractNum w:abstractNumId="74">
+  <w:abstractNum w:abstractNumId="74" w15:restartNumberingAfterBreak="0">
     <w:nsid w:val="79144BBB"/>
     <w:multiLevelType w:val="hybridMultilevel"/>
     <w:tmpl w:val="1DB85C54"/>
@@ -20331,7 +19500,7 @@
       </w:rPr>
     </w:lvl>
   </w:abstractNum>
-  <w:abstractNum w:abstractNumId="75">
+  <w:abstractNum w:abstractNumId="75" w15:restartNumberingAfterBreak="0">
     <w:nsid w:val="7BA36040"/>
     <w:multiLevelType w:val="hybridMultilevel"/>
     <w:tmpl w:val="8264CB2E"/>
@@ -20444,7 +19613,7 @@
       </w:rPr>
     </w:lvl>
   </w:abstractNum>
-  <w:abstractNum w:abstractNumId="76">
+  <w:abstractNum w:abstractNumId="76" w15:restartNumberingAfterBreak="0">
     <w:nsid w:val="7E0E42B8"/>
     <w:multiLevelType w:val="hybridMultilevel"/>
     <w:tmpl w:val="B5E23302"/>
@@ -20793,7 +19962,7 @@
 </file>
 
 <file path=word/styles.xml><?xml version="1.0" encoding="utf-8"?>
-<w:styles xmlns:mc="http://schemas.openxmlformats.org/markup-compatibility/2006" xmlns:r="http://schemas.openxmlformats.org/officeDocument/2006/relationships" xmlns:w="http://schemas.openxmlformats.org/wordprocessingml/2006/main" xmlns:w14="http://schemas.microsoft.com/office/word/2010/wordml" mc:Ignorable="w14">
+<w:styles xmlns:mc="http://schemas.openxmlformats.org/markup-compatibility/2006" xmlns:r="http://schemas.openxmlformats.org/officeDocument/2006/relationships" xmlns:w="http://schemas.openxmlformats.org/wordprocessingml/2006/main" xmlns:w14="http://schemas.microsoft.com/office/word/2010/wordml" xmlns:w15="http://schemas.microsoft.com/office/word/2012/wordml" xmlns:w16se="http://schemas.microsoft.com/office/word/2015/wordml/symex" mc:Ignorable="w14 w15 w16se">
   <w:docDefaults>
     <w:rPrDefault>
       <w:rPr>
@@ -20809,144 +19978,378 @@
       </w:pPr>
     </w:pPrDefault>
   </w:docDefaults>
-  <w:latentStyles w:defLockedState="0" w:defUIPriority="99" w:defSemiHidden="1" w:defUnhideWhenUsed="1" w:defQFormat="0" w:count="267">
-    <w:lsdException w:name="Normal" w:semiHidden="0" w:uiPriority="0" w:unhideWhenUsed="0" w:qFormat="1"/>
-    <w:lsdException w:name="heading 1" w:semiHidden="0" w:uiPriority="9" w:unhideWhenUsed="0" w:qFormat="1"/>
-    <w:lsdException w:name="heading 2" w:uiPriority="9" w:qFormat="1"/>
-    <w:lsdException w:name="heading 3" w:uiPriority="9" w:qFormat="1"/>
-    <w:lsdException w:name="heading 4" w:uiPriority="9" w:qFormat="1"/>
-    <w:lsdException w:name="heading 5" w:uiPriority="9" w:qFormat="1"/>
-    <w:lsdException w:name="heading 6" w:uiPriority="9" w:qFormat="1"/>
-    <w:lsdException w:name="heading 7" w:uiPriority="9" w:qFormat="1"/>
-    <w:lsdException w:name="heading 8" w:uiPriority="9" w:qFormat="1"/>
-    <w:lsdException w:name="heading 9" w:uiPriority="9" w:qFormat="1"/>
-    <w:lsdException w:name="toc 1" w:uiPriority="39"/>
-    <w:lsdException w:name="toc 2" w:uiPriority="39"/>
-    <w:lsdException w:name="toc 3" w:uiPriority="39"/>
-    <w:lsdException w:name="toc 4" w:uiPriority="39"/>
-    <w:lsdException w:name="toc 5" w:uiPriority="39"/>
-    <w:lsdException w:name="toc 6" w:uiPriority="39"/>
-    <w:lsdException w:name="toc 7" w:uiPriority="39"/>
-    <w:lsdException w:name="toc 8" w:uiPriority="39"/>
-    <w:lsdException w:name="toc 9" w:uiPriority="39"/>
-    <w:lsdException w:name="caption" w:uiPriority="35" w:qFormat="1"/>
-    <w:lsdException w:name="Title" w:semiHidden="0" w:uiPriority="10" w:unhideWhenUsed="0" w:qFormat="1"/>
-    <w:lsdException w:name="Default Paragraph Font" w:uiPriority="1"/>
-    <w:lsdException w:name="Subtitle" w:semiHidden="0" w:uiPriority="11" w:unhideWhenUsed="0" w:qFormat="1"/>
-    <w:lsdException w:name="Strong" w:semiHidden="0" w:uiPriority="22" w:unhideWhenUsed="0" w:qFormat="1"/>
-    <w:lsdException w:name="Emphasis" w:semiHidden="0" w:uiPriority="20" w:unhideWhenUsed="0" w:qFormat="1"/>
-    <w:lsdException w:name="Table Grid" w:semiHidden="0" w:uiPriority="59" w:unhideWhenUsed="0"/>
-    <w:lsdException w:name="Placeholder Text" w:unhideWhenUsed="0"/>
-    <w:lsdException w:name="No Spacing" w:semiHidden="0" w:uiPriority="1" w:unhideWhenUsed="0" w:qFormat="1"/>
-    <w:lsdException w:name="Light Shading" w:semiHidden="0" w:uiPriority="60" w:unhideWhenUsed="0"/>
-    <w:lsdException w:name="Light List" w:semiHidden="0" w:uiPriority="61" w:unhideWhenUsed="0"/>
-    <w:lsdException w:name="Light Grid" w:semiHidden="0" w:uiPriority="62" w:unhideWhenUsed="0"/>
-    <w:lsdException w:name="Medium Shading 1" w:semiHidden="0" w:uiPriority="63" w:unhideWhenUsed="0"/>
-    <w:lsdException w:name="Medium Shading 2" w:semiHidden="0" w:uiPriority="64" w:unhideWhenUsed="0"/>
-    <w:lsdException w:name="Medium List 1" w:semiHidden="0" w:uiPriority="65" w:unhideWhenUsed="0"/>
-    <w:lsdException w:name="Medium List 2" w:semiHidden="0" w:uiPriority="66" w:unhideWhenUsed="0"/>
-    <w:lsdException w:name="Medium Grid 1" w:semiHidden="0" w:uiPriority="67" w:unhideWhenUsed="0"/>
-    <w:lsdException w:name="Medium Grid 2" w:semiHidden="0" w:uiPriority="68" w:unhideWhenUsed="0"/>
-    <w:lsdException w:name="Medium Grid 3" w:semiHidden="0" w:uiPriority="69" w:unhideWhenUsed="0"/>
-    <w:lsdException w:name="Dark List" w:semiHidden="0" w:uiPriority="70" w:unhideWhenUsed="0"/>
-    <w:lsdException w:name="Colorful Shading" w:semiHidden="0" w:uiPriority="71" w:unhideWhenUsed="0"/>
-    <w:lsdException w:name="Colorful List" w:semiHidden="0" w:uiPriority="72" w:unhideWhenUsed="0"/>
-    <w:lsdException w:name="Colorful Grid" w:semiHidden="0" w:uiPriority="73" w:unhideWhenUsed="0"/>
-    <w:lsdException w:name="Light Shading Accent 1" w:semiHidden="0" w:uiPriority="60" w:unhideWhenUsed="0"/>
-    <w:lsdException w:name="Light List Accent 1" w:semiHidden="0" w:uiPriority="61" w:unhideWhenUsed="0"/>
-    <w:lsdException w:name="Light Grid Accent 1" w:semiHidden="0" w:uiPriority="62" w:unhideWhenUsed="0"/>
-    <w:lsdException w:name="Medium Shading 1 Accent 1" w:semiHidden="0" w:uiPriority="63" w:unhideWhenUsed="0"/>
-    <w:lsdException w:name="Medium Shading 2 Accent 1" w:semiHidden="0" w:uiPriority="64" w:unhideWhenUsed="0"/>
-    <w:lsdException w:name="Medium List 1 Accent 1" w:semiHidden="0" w:uiPriority="65" w:unhideWhenUsed="0"/>
-    <w:lsdException w:name="Revision" w:unhideWhenUsed="0"/>
-    <w:lsdException w:name="List Paragraph" w:semiHidden="0" w:uiPriority="34" w:unhideWhenUsed="0" w:qFormat="1"/>
-    <w:lsdException w:name="Quote" w:semiHidden="0" w:uiPriority="29" w:unhideWhenUsed="0" w:qFormat="1"/>
-    <w:lsdException w:name="Intense Quote" w:semiHidden="0" w:uiPriority="30" w:unhideWhenUsed="0" w:qFormat="1"/>
-    <w:lsdException w:name="Medium List 2 Accent 1" w:semiHidden="0" w:uiPriority="66" w:unhideWhenUsed="0"/>
-    <w:lsdException w:name="Medium Grid 1 Accent 1" w:semiHidden="0" w:uiPriority="67" w:unhideWhenUsed="0"/>
-    <w:lsdException w:name="Medium Grid 2 Accent 1" w:semiHidden="0" w:uiPriority="68" w:unhideWhenUsed="0"/>
-    <w:lsdException w:name="Medium Grid 3 Accent 1" w:semiHidden="0" w:uiPriority="69" w:unhideWhenUsed="0"/>
-    <w:lsdException w:name="Dark List Accent 1" w:semiHidden="0" w:uiPriority="70" w:unhideWhenUsed="0"/>
-    <w:lsdException w:name="Colorful Shading Accent 1" w:semiHidden="0" w:uiPriority="71" w:unhideWhenUsed="0"/>
-    <w:lsdException w:name="Colorful List Accent 1" w:semiHidden="0" w:uiPriority="72" w:unhideWhenUsed="0"/>
-    <w:lsdException w:name="Colorful Grid Accent 1" w:semiHidden="0" w:uiPriority="73" w:unhideWhenUsed="0"/>
-    <w:lsdException w:name="Light Shading Accent 2" w:semiHidden="0" w:uiPriority="60" w:unhideWhenUsed="0"/>
-    <w:lsdException w:name="Light List Accent 2" w:semiHidden="0" w:uiPriority="61" w:unhideWhenUsed="0"/>
-    <w:lsdException w:name="Light Grid Accent 2" w:semiHidden="0" w:uiPriority="62" w:unhideWhenUsed="0"/>
-    <w:lsdException w:name="Medium Shading 1 Accent 2" w:semiHidden="0" w:uiPriority="63" w:unhideWhenUsed="0"/>
-    <w:lsdException w:name="Medium Shading 2 Accent 2" w:semiHidden="0" w:uiPriority="64" w:unhideWhenUsed="0"/>
-    <w:lsdException w:name="Medium List 1 Accent 2" w:semiHidden="0" w:uiPriority="65" w:unhideWhenUsed="0"/>
-    <w:lsdException w:name="Medium List 2 Accent 2" w:semiHidden="0" w:uiPriority="66" w:unhideWhenUsed="0"/>
-    <w:lsdException w:name="Medium Grid 1 Accent 2" w:semiHidden="0" w:uiPriority="67" w:unhideWhenUsed="0"/>
-    <w:lsdException w:name="Medium Grid 2 Accent 2" w:semiHidden="0" w:uiPriority="68" w:unhideWhenUsed="0"/>
-    <w:lsdException w:name="Medium Grid 3 Accent 2" w:semiHidden="0" w:uiPriority="69" w:unhideWhenUsed="0"/>
-    <w:lsdException w:name="Dark List Accent 2" w:semiHidden="0" w:uiPriority="70" w:unhideWhenUsed="0"/>
-    <w:lsdException w:name="Colorful Shading Accent 2" w:semiHidden="0" w:uiPriority="71" w:unhideWhenUsed="0"/>
-    <w:lsdException w:name="Colorful List Accent 2" w:semiHidden="0" w:uiPriority="72" w:unhideWhenUsed="0"/>
-    <w:lsdException w:name="Colorful Grid Accent 2" w:semiHidden="0" w:uiPriority="73" w:unhideWhenUsed="0"/>
-    <w:lsdException w:name="Light Shading Accent 3" w:semiHidden="0" w:uiPriority="60" w:unhideWhenUsed="0"/>
-    <w:lsdException w:name="Light List Accent 3" w:semiHidden="0" w:uiPriority="61" w:unhideWhenUsed="0"/>
-    <w:lsdException w:name="Light Grid Accent 3" w:semiHidden="0" w:uiPriority="62" w:unhideWhenUsed="0"/>
-    <w:lsdException w:name="Medium Shading 1 Accent 3" w:semiHidden="0" w:uiPriority="63" w:unhideWhenUsed="0"/>
-    <w:lsdException w:name="Medium Shading 2 Accent 3" w:semiHidden="0" w:uiPriority="64" w:unhideWhenUsed="0"/>
-    <w:lsdException w:name="Medium List 1 Accent 3" w:semiHidden="0" w:uiPriority="65" w:unhideWhenUsed="0"/>
-    <w:lsdException w:name="Medium List 2 Accent 3" w:semiHidden="0" w:uiPriority="66" w:unhideWhenUsed="0"/>
-    <w:lsdException w:name="Medium Grid 1 Accent 3" w:semiHidden="0" w:uiPriority="67" w:unhideWhenUsed="0"/>
-    <w:lsdException w:name="Medium Grid 2 Accent 3" w:semiHidden="0" w:uiPriority="68" w:unhideWhenUsed="0"/>
-    <w:lsdException w:name="Medium Grid 3 Accent 3" w:semiHidden="0" w:uiPriority="69" w:unhideWhenUsed="0"/>
-    <w:lsdException w:name="Dark List Accent 3" w:semiHidden="0" w:uiPriority="70" w:unhideWhenUsed="0"/>
-    <w:lsdException w:name="Colorful Shading Accent 3" w:semiHidden="0" w:uiPriority="71" w:unhideWhenUsed="0"/>
-    <w:lsdException w:name="Colorful List Accent 3" w:semiHidden="0" w:uiPriority="72" w:unhideWhenUsed="0"/>
-    <w:lsdException w:name="Colorful Grid Accent 3" w:semiHidden="0" w:uiPriority="73" w:unhideWhenUsed="0"/>
-    <w:lsdException w:name="Light Shading Accent 4" w:semiHidden="0" w:uiPriority="60" w:unhideWhenUsed="0"/>
-    <w:lsdException w:name="Light List Accent 4" w:semiHidden="0" w:uiPriority="61" w:unhideWhenUsed="0"/>
-    <w:lsdException w:name="Light Grid Accent 4" w:semiHidden="0" w:uiPriority="62" w:unhideWhenUsed="0"/>
-    <w:lsdException w:name="Medium Shading 1 Accent 4" w:semiHidden="0" w:uiPriority="63" w:unhideWhenUsed="0"/>
-    <w:lsdException w:name="Medium Shading 2 Accent 4" w:semiHidden="0" w:uiPriority="64" w:unhideWhenUsed="0"/>
-    <w:lsdException w:name="Medium List 1 Accent 4" w:semiHidden="0" w:uiPriority="65" w:unhideWhenUsed="0"/>
-    <w:lsdException w:name="Medium List 2 Accent 4" w:semiHidden="0" w:uiPriority="66" w:unhideWhenUsed="0"/>
-    <w:lsdException w:name="Medium Grid 1 Accent 4" w:semiHidden="0" w:uiPriority="67" w:unhideWhenUsed="0"/>
-    <w:lsdException w:name="Medium Grid 2 Accent 4" w:semiHidden="0" w:uiPriority="68" w:unhideWhenUsed="0"/>
-    <w:lsdException w:name="Medium Grid 3 Accent 4" w:semiHidden="0" w:uiPriority="69" w:unhideWhenUsed="0"/>
-    <w:lsdException w:name="Dark List Accent 4" w:semiHidden="0" w:uiPriority="70" w:unhideWhenUsed="0"/>
-    <w:lsdException w:name="Colorful Shading Accent 4" w:semiHidden="0" w:uiPriority="71" w:unhideWhenUsed="0"/>
-    <w:lsdException w:name="Colorful List Accent 4" w:semiHidden="0" w:uiPriority="72" w:unhideWhenUsed="0"/>
-    <w:lsdException w:name="Colorful Grid Accent 4" w:semiHidden="0" w:uiPriority="73" w:unhideWhenUsed="0"/>
-    <w:lsdException w:name="Light Shading Accent 5" w:semiHidden="0" w:uiPriority="60" w:unhideWhenUsed="0"/>
-    <w:lsdException w:name="Light List Accent 5" w:semiHidden="0" w:uiPriority="61" w:unhideWhenUsed="0"/>
-    <w:lsdException w:name="Light Grid Accent 5" w:semiHidden="0" w:uiPriority="62" w:unhideWhenUsed="0"/>
-    <w:lsdException w:name="Medium Shading 1 Accent 5" w:semiHidden="0" w:uiPriority="63" w:unhideWhenUsed="0"/>
-    <w:lsdException w:name="Medium Shading 2 Accent 5" w:semiHidden="0" w:uiPriority="64" w:unhideWhenUsed="0"/>
-    <w:lsdException w:name="Medium List 1 Accent 5" w:semiHidden="0" w:uiPriority="65" w:unhideWhenUsed="0"/>
-    <w:lsdException w:name="Medium List 2 Accent 5" w:semiHidden="0" w:uiPriority="66" w:unhideWhenUsed="0"/>
-    <w:lsdException w:name="Medium Grid 1 Accent 5" w:semiHidden="0" w:uiPriority="67" w:unhideWhenUsed="0"/>
-    <w:lsdException w:name="Medium Grid 2 Accent 5" w:semiHidden="0" w:uiPriority="68" w:unhideWhenUsed="0"/>
-    <w:lsdException w:name="Medium Grid 3 Accent 5" w:semiHidden="0" w:uiPriority="69" w:unhideWhenUsed="0"/>
-    <w:lsdException w:name="Dark List Accent 5" w:semiHidden="0" w:uiPriority="70" w:unhideWhenUsed="0"/>
-    <w:lsdException w:name="Colorful Shading Accent 5" w:semiHidden="0" w:uiPriority="71" w:unhideWhenUsed="0"/>
-    <w:lsdException w:name="Colorful List Accent 5" w:semiHidden="0" w:uiPriority="72" w:unhideWhenUsed="0"/>
-    <w:lsdException w:name="Colorful Grid Accent 5" w:semiHidden="0" w:uiPriority="73" w:unhideWhenUsed="0"/>
-    <w:lsdException w:name="Light Shading Accent 6" w:semiHidden="0" w:uiPriority="60" w:unhideWhenUsed="0"/>
-    <w:lsdException w:name="Light List Accent 6" w:semiHidden="0" w:uiPriority="61" w:unhideWhenUsed="0"/>
-    <w:lsdException w:name="Light Grid Accent 6" w:semiHidden="0" w:uiPriority="62" w:unhideWhenUsed="0"/>
-    <w:lsdException w:name="Medium Shading 1 Accent 6" w:semiHidden="0" w:uiPriority="63" w:unhideWhenUsed="0"/>
-    <w:lsdException w:name="Medium Shading 2 Accent 6" w:semiHidden="0" w:uiPriority="64" w:unhideWhenUsed="0"/>
-    <w:lsdException w:name="Medium List 1 Accent 6" w:semiHidden="0" w:uiPriority="65" w:unhideWhenUsed="0"/>
-    <w:lsdException w:name="Medium List 2 Accent 6" w:semiHidden="0" w:uiPriority="66" w:unhideWhenUsed="0"/>
-    <w:lsdException w:name="Medium Grid 1 Accent 6" w:semiHidden="0" w:uiPriority="67" w:unhideWhenUsed="0"/>
-    <w:lsdException w:name="Medium Grid 2 Accent 6" w:semiHidden="0" w:uiPriority="68" w:unhideWhenUsed="0"/>
-    <w:lsdException w:name="Medium Grid 3 Accent 6" w:semiHidden="0" w:uiPriority="69" w:unhideWhenUsed="0"/>
-    <w:lsdException w:name="Dark List Accent 6" w:semiHidden="0" w:uiPriority="70" w:unhideWhenUsed="0"/>
-    <w:lsdException w:name="Colorful Shading Accent 6" w:semiHidden="0" w:uiPriority="71" w:unhideWhenUsed="0"/>
-    <w:lsdException w:name="Colorful List Accent 6" w:semiHidden="0" w:uiPriority="72" w:unhideWhenUsed="0"/>
-    <w:lsdException w:name="Colorful Grid Accent 6" w:semiHidden="0" w:uiPriority="73" w:unhideWhenUsed="0"/>
-    <w:lsdException w:name="Subtle Emphasis" w:semiHidden="0" w:uiPriority="19" w:unhideWhenUsed="0" w:qFormat="1"/>
-    <w:lsdException w:name="Intense Emphasis" w:semiHidden="0" w:uiPriority="21" w:unhideWhenUsed="0" w:qFormat="1"/>
-    <w:lsdException w:name="Subtle Reference" w:semiHidden="0" w:uiPriority="31" w:unhideWhenUsed="0" w:qFormat="1"/>
-    <w:lsdException w:name="Intense Reference" w:semiHidden="0" w:uiPriority="32" w:unhideWhenUsed="0" w:qFormat="1"/>
-    <w:lsdException w:name="Book Title" w:semiHidden="0" w:uiPriority="33" w:unhideWhenUsed="0" w:qFormat="1"/>
-    <w:lsdException w:name="Bibliography" w:uiPriority="37"/>
-    <w:lsdException w:name="TOC Heading" w:uiPriority="39" w:qFormat="1"/>
+  <w:latentStyles w:defLockedState="0" w:defUIPriority="99" w:defSemiHidden="0" w:defUnhideWhenUsed="0" w:defQFormat="0" w:count="371">
+    <w:lsdException w:name="Normal" w:uiPriority="0" w:qFormat="1"/>
+    <w:lsdException w:name="heading 1" w:uiPriority="9" w:qFormat="1"/>
+    <w:lsdException w:name="heading 2" w:semiHidden="1" w:uiPriority="9" w:unhideWhenUsed="1" w:qFormat="1"/>
+    <w:lsdException w:name="heading 3" w:semiHidden="1" w:uiPriority="9" w:unhideWhenUsed="1" w:qFormat="1"/>
+    <w:lsdException w:name="heading 4" w:semiHidden="1" w:uiPriority="9" w:unhideWhenUsed="1" w:qFormat="1"/>
+    <w:lsdException w:name="heading 5" w:semiHidden="1" w:uiPriority="9" w:unhideWhenUsed="1" w:qFormat="1"/>
+    <w:lsdException w:name="heading 6" w:semiHidden="1" w:uiPriority="9" w:unhideWhenUsed="1" w:qFormat="1"/>
+    <w:lsdException w:name="heading 7" w:semiHidden="1" w:uiPriority="9" w:unhideWhenUsed="1" w:qFormat="1"/>
+    <w:lsdException w:name="heading 8" w:semiHidden="1" w:uiPriority="9" w:unhideWhenUsed="1" w:qFormat="1"/>
+    <w:lsdException w:name="heading 9" w:semiHidden="1" w:uiPriority="9" w:unhideWhenUsed="1" w:qFormat="1"/>
+    <w:lsdException w:name="index 1" w:semiHidden="1" w:unhideWhenUsed="1"/>
+    <w:lsdException w:name="index 2" w:semiHidden="1" w:unhideWhenUsed="1"/>
+    <w:lsdException w:name="index 3" w:semiHidden="1" w:unhideWhenUsed="1"/>
+    <w:lsdException w:name="index 4" w:semiHidden="1" w:unhideWhenUsed="1"/>
+    <w:lsdException w:name="index 5" w:semiHidden="1" w:unhideWhenUsed="1"/>
+    <w:lsdException w:name="index 6" w:semiHidden="1" w:unhideWhenUsed="1"/>
+    <w:lsdException w:name="index 7" w:semiHidden="1" w:unhideWhenUsed="1"/>
+    <w:lsdException w:name="index 8" w:semiHidden="1" w:unhideWhenUsed="1"/>
+    <w:lsdException w:name="index 9" w:semiHidden="1" w:unhideWhenUsed="1"/>
+    <w:lsdException w:name="toc 1" w:semiHidden="1" w:uiPriority="39" w:unhideWhenUsed="1"/>
+    <w:lsdException w:name="toc 2" w:semiHidden="1" w:uiPriority="39" w:unhideWhenUsed="1"/>
+    <w:lsdException w:name="toc 3" w:semiHidden="1" w:uiPriority="39" w:unhideWhenUsed="1"/>
+    <w:lsdException w:name="toc 4" w:semiHidden="1" w:uiPriority="39" w:unhideWhenUsed="1"/>
+    <w:lsdException w:name="toc 5" w:semiHidden="1" w:uiPriority="39" w:unhideWhenUsed="1"/>
+    <w:lsdException w:name="toc 6" w:semiHidden="1" w:uiPriority="39" w:unhideWhenUsed="1"/>
+    <w:lsdException w:name="toc 7" w:semiHidden="1" w:uiPriority="39" w:unhideWhenUsed="1"/>
+    <w:lsdException w:name="toc 8" w:semiHidden="1" w:uiPriority="39" w:unhideWhenUsed="1"/>
+    <w:lsdException w:name="toc 9" w:semiHidden="1" w:uiPriority="39" w:unhideWhenUsed="1"/>
+    <w:lsdException w:name="Normal Indent" w:semiHidden="1" w:unhideWhenUsed="1"/>
+    <w:lsdException w:name="footnote text" w:semiHidden="1" w:unhideWhenUsed="1"/>
+    <w:lsdException w:name="annotation text" w:semiHidden="1" w:unhideWhenUsed="1"/>
+    <w:lsdException w:name="header" w:semiHidden="1" w:unhideWhenUsed="1"/>
+    <w:lsdException w:name="footer" w:semiHidden="1" w:unhideWhenUsed="1"/>
+    <w:lsdException w:name="index heading" w:semiHidden="1" w:unhideWhenUsed="1"/>
+    <w:lsdException w:name="caption" w:semiHidden="1" w:uiPriority="35" w:unhideWhenUsed="1" w:qFormat="1"/>
+    <w:lsdException w:name="table of figures" w:semiHidden="1" w:unhideWhenUsed="1"/>
+    <w:lsdException w:name="envelope address" w:semiHidden="1" w:unhideWhenUsed="1"/>
+    <w:lsdException w:name="envelope return" w:semiHidden="1" w:unhideWhenUsed="1"/>
+    <w:lsdException w:name="footnote reference" w:semiHidden="1" w:unhideWhenUsed="1"/>
+    <w:lsdException w:name="annotation reference" w:semiHidden="1" w:unhideWhenUsed="1"/>
+    <w:lsdException w:name="line number" w:semiHidden="1" w:unhideWhenUsed="1"/>
+    <w:lsdException w:name="page number" w:semiHidden="1" w:unhideWhenUsed="1"/>
+    <w:lsdException w:name="endnote reference" w:semiHidden="1" w:unhideWhenUsed="1"/>
+    <w:lsdException w:name="endnote text" w:semiHidden="1" w:unhideWhenUsed="1"/>
+    <w:lsdException w:name="table of authorities" w:semiHidden="1" w:unhideWhenUsed="1"/>
+    <w:lsdException w:name="macro" w:semiHidden="1" w:unhideWhenUsed="1"/>
+    <w:lsdException w:name="toa heading" w:semiHidden="1" w:unhideWhenUsed="1"/>
+    <w:lsdException w:name="List" w:semiHidden="1" w:unhideWhenUsed="1"/>
+    <w:lsdException w:name="List Bullet" w:semiHidden="1" w:unhideWhenUsed="1"/>
+    <w:lsdException w:name="List Number" w:semiHidden="1" w:unhideWhenUsed="1"/>
+    <w:lsdException w:name="List 2" w:semiHidden="1" w:unhideWhenUsed="1"/>
+    <w:lsdException w:name="List 3" w:semiHidden="1" w:unhideWhenUsed="1"/>
+    <w:lsdException w:name="List 4" w:semiHidden="1" w:unhideWhenUsed="1"/>
+    <w:lsdException w:name="List 5" w:semiHidden="1" w:unhideWhenUsed="1"/>
+    <w:lsdException w:name="List Bullet 2" w:semiHidden="1" w:unhideWhenUsed="1"/>
+    <w:lsdException w:name="List Bullet 3" w:semiHidden="1" w:unhideWhenUsed="1"/>
+    <w:lsdException w:name="List Bullet 4" w:semiHidden="1" w:unhideWhenUsed="1"/>
+    <w:lsdException w:name="List Bullet 5" w:semiHidden="1" w:unhideWhenUsed="1"/>
+    <w:lsdException w:name="List Number 2" w:semiHidden="1" w:unhideWhenUsed="1"/>
+    <w:lsdException w:name="List Number 3" w:semiHidden="1" w:unhideWhenUsed="1"/>
+    <w:lsdException w:name="List Number 4" w:semiHidden="1" w:unhideWhenUsed="1"/>
+    <w:lsdException w:name="List Number 5" w:semiHidden="1" w:unhideWhenUsed="1"/>
+    <w:lsdException w:name="Title" w:uiPriority="10" w:qFormat="1"/>
+    <w:lsdException w:name="Closing" w:semiHidden="1" w:unhideWhenUsed="1"/>
+    <w:lsdException w:name="Signature" w:semiHidden="1" w:unhideWhenUsed="1"/>
+    <w:lsdException w:name="Default Paragraph Font" w:semiHidden="1" w:uiPriority="1" w:unhideWhenUsed="1"/>
+    <w:lsdException w:name="Body Text" w:semiHidden="1" w:unhideWhenUsed="1"/>
+    <w:lsdException w:name="Body Text Indent" w:semiHidden="1" w:unhideWhenUsed="1"/>
+    <w:lsdException w:name="List Continue" w:semiHidden="1" w:unhideWhenUsed="1"/>
+    <w:lsdException w:name="List Continue 2" w:semiHidden="1" w:unhideWhenUsed="1"/>
+    <w:lsdException w:name="List Continue 3" w:semiHidden="1" w:unhideWhenUsed="1"/>
+    <w:lsdException w:name="List Continue 4" w:semiHidden="1" w:unhideWhenUsed="1"/>
+    <w:lsdException w:name="List Continue 5" w:semiHidden="1" w:unhideWhenUsed="1"/>
+    <w:lsdException w:name="Message Header" w:semiHidden="1" w:unhideWhenUsed="1"/>
+    <w:lsdException w:name="Subtitle" w:uiPriority="11" w:qFormat="1"/>
+    <w:lsdException w:name="Salutation" w:semiHidden="1" w:unhideWhenUsed="1"/>
+    <w:lsdException w:name="Date" w:semiHidden="1" w:unhideWhenUsed="1"/>
+    <w:lsdException w:name="Body Text First Indent" w:semiHidden="1" w:unhideWhenUsed="1"/>
+    <w:lsdException w:name="Body Text First Indent 2" w:semiHidden="1" w:unhideWhenUsed="1"/>
+    <w:lsdException w:name="Note Heading" w:semiHidden="1" w:unhideWhenUsed="1"/>
+    <w:lsdException w:name="Body Text 2" w:semiHidden="1" w:unhideWhenUsed="1"/>
+    <w:lsdException w:name="Body Text 3" w:semiHidden="1" w:unhideWhenUsed="1"/>
+    <w:lsdException w:name="Body Text Indent 2" w:semiHidden="1" w:unhideWhenUsed="1"/>
+    <w:lsdException w:name="Body Text Indent 3" w:semiHidden="1" w:unhideWhenUsed="1"/>
+    <w:lsdException w:name="Block Text" w:semiHidden="1" w:unhideWhenUsed="1"/>
+    <w:lsdException w:name="Hyperlink" w:semiHidden="1" w:unhideWhenUsed="1"/>
+    <w:lsdException w:name="FollowedHyperlink" w:semiHidden="1" w:unhideWhenUsed="1"/>
+    <w:lsdException w:name="Strong" w:uiPriority="22" w:qFormat="1"/>
+    <w:lsdException w:name="Emphasis" w:uiPriority="20" w:qFormat="1"/>
+    <w:lsdException w:name="Document Map" w:semiHidden="1" w:unhideWhenUsed="1"/>
+    <w:lsdException w:name="Plain Text" w:semiHidden="1" w:unhideWhenUsed="1"/>
+    <w:lsdException w:name="E-mail Signature" w:semiHidden="1" w:unhideWhenUsed="1"/>
+    <w:lsdException w:name="HTML Top of Form" w:semiHidden="1" w:unhideWhenUsed="1"/>
+    <w:lsdException w:name="HTML Bottom of Form" w:semiHidden="1" w:unhideWhenUsed="1"/>
+    <w:lsdException w:name="Normal (Web)" w:semiHidden="1" w:unhideWhenUsed="1"/>
+    <w:lsdException w:name="HTML Acronym" w:semiHidden="1" w:unhideWhenUsed="1"/>
+    <w:lsdException w:name="HTML Address" w:semiHidden="1" w:unhideWhenUsed="1"/>
+    <w:lsdException w:name="HTML Cite" w:semiHidden="1" w:unhideWhenUsed="1"/>
+    <w:lsdException w:name="HTML Code" w:semiHidden="1" w:unhideWhenUsed="1"/>
+    <w:lsdException w:name="HTML Definition" w:semiHidden="1" w:unhideWhenUsed="1"/>
+    <w:lsdException w:name="HTML Keyboard" w:semiHidden="1" w:unhideWhenUsed="1"/>
+    <w:lsdException w:name="HTML Preformatted" w:semiHidden="1" w:unhideWhenUsed="1"/>
+    <w:lsdException w:name="HTML Sample" w:semiHidden="1" w:unhideWhenUsed="1"/>
+    <w:lsdException w:name="HTML Typewriter" w:semiHidden="1" w:unhideWhenUsed="1"/>
+    <w:lsdException w:name="HTML Variable" w:semiHidden="1" w:unhideWhenUsed="1"/>
+    <w:lsdException w:name="Normal Table" w:semiHidden="1" w:unhideWhenUsed="1"/>
+    <w:lsdException w:name="annotation subject" w:semiHidden="1" w:unhideWhenUsed="1"/>
+    <w:lsdException w:name="No List" w:semiHidden="1" w:unhideWhenUsed="1"/>
+    <w:lsdException w:name="Outline List 1" w:semiHidden="1" w:unhideWhenUsed="1"/>
+    <w:lsdException w:name="Outline List 2" w:semiHidden="1" w:unhideWhenUsed="1"/>
+    <w:lsdException w:name="Outline List 3" w:semiHidden="1" w:unhideWhenUsed="1"/>
+    <w:lsdException w:name="Table Simple 1" w:semiHidden="1" w:unhideWhenUsed="1"/>
+    <w:lsdException w:name="Table Simple 2" w:semiHidden="1" w:unhideWhenUsed="1"/>
+    <w:lsdException w:name="Table Simple 3" w:semiHidden="1" w:unhideWhenUsed="1"/>
+    <w:lsdException w:name="Table Classic 1" w:semiHidden="1" w:unhideWhenUsed="1"/>
+    <w:lsdException w:name="Table Classic 2" w:semiHidden="1" w:unhideWhenUsed="1"/>
+    <w:lsdException w:name="Table Classic 3" w:semiHidden="1" w:unhideWhenUsed="1"/>
+    <w:lsdException w:name="Table Classic 4" w:semiHidden="1" w:unhideWhenUsed="1"/>
+    <w:lsdException w:name="Table Colorful 1" w:semiHidden="1" w:unhideWhenUsed="1"/>
+    <w:lsdException w:name="Table Colorful 2" w:semiHidden="1" w:unhideWhenUsed="1"/>
+    <w:lsdException w:name="Table Colorful 3" w:semiHidden="1" w:unhideWhenUsed="1"/>
+    <w:lsdException w:name="Table Columns 1" w:semiHidden="1" w:unhideWhenUsed="1"/>
+    <w:lsdException w:name="Table Columns 2" w:semiHidden="1" w:unhideWhenUsed="1"/>
+    <w:lsdException w:name="Table Columns 3" w:semiHidden="1" w:unhideWhenUsed="1"/>
+    <w:lsdException w:name="Table Columns 4" w:semiHidden="1" w:unhideWhenUsed="1"/>
+    <w:lsdException w:name="Table Columns 5" w:semiHidden="1" w:unhideWhenUsed="1"/>
+    <w:lsdException w:name="Table Grid 1" w:semiHidden="1" w:unhideWhenUsed="1"/>
+    <w:lsdException w:name="Table Grid 2" w:semiHidden="1" w:unhideWhenUsed="1"/>
+    <w:lsdException w:name="Table Grid 3" w:semiHidden="1" w:unhideWhenUsed="1"/>
+    <w:lsdException w:name="Table Grid 4" w:semiHidden="1" w:unhideWhenUsed="1"/>
+    <w:lsdException w:name="Table Grid 5" w:semiHidden="1" w:unhideWhenUsed="1"/>
+    <w:lsdException w:name="Table Grid 6" w:semiHidden="1" w:unhideWhenUsed="1"/>
+    <w:lsdException w:name="Table Grid 7" w:semiHidden="1" w:unhideWhenUsed="1"/>
+    <w:lsdException w:name="Table Grid 8" w:semiHidden="1" w:unhideWhenUsed="1"/>
+    <w:lsdException w:name="Table List 1" w:semiHidden="1" w:unhideWhenUsed="1"/>
+    <w:lsdException w:name="Table List 2" w:semiHidden="1" w:unhideWhenUsed="1"/>
+    <w:lsdException w:name="Table List 3" w:semiHidden="1" w:unhideWhenUsed="1"/>
+    <w:lsdException w:name="Table List 4" w:semiHidden="1" w:unhideWhenUsed="1"/>
+    <w:lsdException w:name="Table List 5" w:semiHidden="1" w:unhideWhenUsed="1"/>
+    <w:lsdException w:name="Table List 6" w:semiHidden="1" w:unhideWhenUsed="1"/>
+    <w:lsdException w:name="Table List 7" w:semiHidden="1" w:unhideWhenUsed="1"/>
+    <w:lsdException w:name="Table List 8" w:semiHidden="1" w:unhideWhenUsed="1"/>
+    <w:lsdException w:name="Table 3D effects 1" w:semiHidden="1" w:unhideWhenUsed="1"/>
+    <w:lsdException w:name="Table 3D effects 2" w:semiHidden="1" w:unhideWhenUsed="1"/>
+    <w:lsdException w:name="Table 3D effects 3" w:semiHidden="1" w:unhideWhenUsed="1"/>
+    <w:lsdException w:name="Table Contemporary" w:semiHidden="1" w:unhideWhenUsed="1"/>
+    <w:lsdException w:name="Table Elegant" w:semiHidden="1" w:unhideWhenUsed="1"/>
+    <w:lsdException w:name="Table Professional" w:semiHidden="1" w:unhideWhenUsed="1"/>
+    <w:lsdException w:name="Table Subtle 1" w:semiHidden="1" w:unhideWhenUsed="1"/>
+    <w:lsdException w:name="Table Subtle 2" w:semiHidden="1" w:unhideWhenUsed="1"/>
+    <w:lsdException w:name="Table Web 1" w:semiHidden="1" w:unhideWhenUsed="1"/>
+    <w:lsdException w:name="Table Web 2" w:semiHidden="1" w:unhideWhenUsed="1"/>
+    <w:lsdException w:name="Table Web 3" w:semiHidden="1" w:unhideWhenUsed="1"/>
+    <w:lsdException w:name="Balloon Text" w:semiHidden="1" w:unhideWhenUsed="1"/>
+    <w:lsdException w:name="Table Grid" w:uiPriority="59"/>
+    <w:lsdException w:name="Table Theme" w:semiHidden="1" w:unhideWhenUsed="1"/>
+    <w:lsdException w:name="Placeholder Text" w:semiHidden="1"/>
+    <w:lsdException w:name="No Spacing" w:uiPriority="1" w:qFormat="1"/>
+    <w:lsdException w:name="Light Shading" w:uiPriority="60"/>
+    <w:lsdException w:name="Light List" w:uiPriority="61"/>
+    <w:lsdException w:name="Light Grid" w:uiPriority="62"/>
+    <w:lsdException w:name="Medium Shading 1" w:uiPriority="63"/>
+    <w:lsdException w:name="Medium Shading 2" w:uiPriority="64"/>
+    <w:lsdException w:name="Medium List 1" w:uiPriority="65"/>
+    <w:lsdException w:name="Medium List 2" w:uiPriority="66"/>
+    <w:lsdException w:name="Medium Grid 1" w:uiPriority="67"/>
+    <w:lsdException w:name="Medium Grid 2" w:uiPriority="68"/>
+    <w:lsdException w:name="Medium Grid 3" w:uiPriority="69"/>
+    <w:lsdException w:name="Dark List" w:uiPriority="70"/>
+    <w:lsdException w:name="Colorful Shading" w:uiPriority="71"/>
+    <w:lsdException w:name="Colorful List" w:uiPriority="72"/>
+    <w:lsdException w:name="Colorful Grid" w:uiPriority="73"/>
+    <w:lsdException w:name="Light Shading Accent 1" w:uiPriority="60"/>
+    <w:lsdException w:name="Light List Accent 1" w:uiPriority="61"/>
+    <w:lsdException w:name="Light Grid Accent 1" w:uiPriority="62"/>
+    <w:lsdException w:name="Medium Shading 1 Accent 1" w:uiPriority="63"/>
+    <w:lsdException w:name="Medium Shading 2 Accent 1" w:uiPriority="64"/>
+    <w:lsdException w:name="Medium List 1 Accent 1" w:uiPriority="65"/>
+    <w:lsdException w:name="Revision" w:semiHidden="1"/>
+    <w:lsdException w:name="List Paragraph" w:uiPriority="34" w:qFormat="1"/>
+    <w:lsdException w:name="Quote" w:uiPriority="29" w:qFormat="1"/>
+    <w:lsdException w:name="Intense Quote" w:uiPriority="30" w:qFormat="1"/>
+    <w:lsdException w:name="Medium List 2 Accent 1" w:uiPriority="66"/>
+    <w:lsdException w:name="Medium Grid 1 Accent 1" w:uiPriority="67"/>
+    <w:lsdException w:name="Medium Grid 2 Accent 1" w:uiPriority="68"/>
+    <w:lsdException w:name="Medium Grid 3 Accent 1" w:uiPriority="69"/>
+    <w:lsdException w:name="Dark List Accent 1" w:uiPriority="70"/>
+    <w:lsdException w:name="Colorful Shading Accent 1" w:uiPriority="71"/>
+    <w:lsdException w:name="Colorful List Accent 1" w:uiPriority="72"/>
+    <w:lsdException w:name="Colorful Grid Accent 1" w:uiPriority="73"/>
+    <w:lsdException w:name="Light Shading Accent 2" w:uiPriority="60"/>
+    <w:lsdException w:name="Light List Accent 2" w:uiPriority="61"/>
+    <w:lsdException w:name="Light Grid Accent 2" w:uiPriority="62"/>
+    <w:lsdException w:name="Medium Shading 1 Accent 2" w:uiPriority="63"/>
+    <w:lsdException w:name="Medium Shading 2 Accent 2" w:uiPriority="64"/>
+    <w:lsdException w:name="Medium List 1 Accent 2" w:uiPriority="65"/>
+    <w:lsdException w:name="Medium List 2 Accent 2" w:uiPriority="66"/>
+    <w:lsdException w:name="Medium Grid 1 Accent 2" w:uiPriority="67"/>
+    <w:lsdException w:name="Medium Grid 2 Accent 2" w:uiPriority="68"/>
+    <w:lsdException w:name="Medium Grid 3 Accent 2" w:uiPriority="69"/>
+    <w:lsdException w:name="Dark List Accent 2" w:uiPriority="70"/>
+    <w:lsdException w:name="Colorful Shading Accent 2" w:uiPriority="71"/>
+    <w:lsdException w:name="Colorful List Accent 2" w:uiPriority="72"/>
+    <w:lsdException w:name="Colorful Grid Accent 2" w:uiPriority="73"/>
+    <w:lsdException w:name="Light Shading Accent 3" w:uiPriority="60"/>
+    <w:lsdException w:name="Light List Accent 3" w:uiPriority="61"/>
+    <w:lsdException w:name="Light Grid Accent 3" w:uiPriority="62"/>
+    <w:lsdException w:name="Medium Shading 1 Accent 3" w:uiPriority="63"/>
+    <w:lsdException w:name="Medium Shading 2 Accent 3" w:uiPriority="64"/>
+    <w:lsdException w:name="Medium List 1 Accent 3" w:uiPriority="65"/>
+    <w:lsdException w:name="Medium List 2 Accent 3" w:uiPriority="66"/>
+    <w:lsdException w:name="Medium Grid 1 Accent 3" w:uiPriority="67"/>
+    <w:lsdException w:name="Medium Grid 2 Accent 3" w:uiPriority="68"/>
+    <w:lsdException w:name="Medium Grid 3 Accent 3" w:uiPriority="69"/>
+    <w:lsdException w:name="Dark List Accent 3" w:uiPriority="70"/>
+    <w:lsdException w:name="Colorful Shading Accent 3" w:uiPriority="71"/>
+    <w:lsdException w:name="Colorful List Accent 3" w:uiPriority="72"/>
+    <w:lsdException w:name="Colorful Grid Accent 3" w:uiPriority="73"/>
+    <w:lsdException w:name="Light Shading Accent 4" w:uiPriority="60"/>
+    <w:lsdException w:name="Light List Accent 4" w:uiPriority="61"/>
+    <w:lsdException w:name="Light Grid Accent 4" w:uiPriority="62"/>
+    <w:lsdException w:name="Medium Shading 1 Accent 4" w:uiPriority="63"/>
+    <w:lsdException w:name="Medium Shading 2 Accent 4" w:uiPriority="64"/>
+    <w:lsdException w:name="Medium List 1 Accent 4" w:uiPriority="65"/>
+    <w:lsdException w:name="Medium List 2 Accent 4" w:uiPriority="66"/>
+    <w:lsdException w:name="Medium Grid 1 Accent 4" w:uiPriority="67"/>
+    <w:lsdException w:name="Medium Grid 2 Accent 4" w:uiPriority="68"/>
+    <w:lsdException w:name="Medium Grid 3 Accent 4" w:uiPriority="69"/>
+    <w:lsdException w:name="Dark List Accent 4" w:uiPriority="70"/>
+    <w:lsdException w:name="Colorful Shading Accent 4" w:uiPriority="71"/>
+    <w:lsdException w:name="Colorful List Accent 4" w:uiPriority="72"/>
+    <w:lsdException w:name="Colorful Grid Accent 4" w:uiPriority="73"/>
+    <w:lsdException w:name="Light Shading Accent 5" w:uiPriority="60"/>
+    <w:lsdException w:name="Light List Accent 5" w:uiPriority="61"/>
+    <w:lsdException w:name="Light Grid Accent 5" w:uiPriority="62"/>
+    <w:lsdException w:name="Medium Shading 1 Accent 5" w:uiPriority="63"/>
+    <w:lsdException w:name="Medium Shading 2 Accent 5" w:uiPriority="64"/>
+    <w:lsdException w:name="Medium List 1 Accent 5" w:uiPriority="65"/>
+    <w:lsdException w:name="Medium List 2 Accent 5" w:uiPriority="66"/>
+    <w:lsdException w:name="Medium Grid 1 Accent 5" w:uiPriority="67"/>
+    <w:lsdException w:name="Medium Grid 2 Accent 5" w:uiPriority="68"/>
+    <w:lsdException w:name="Medium Grid 3 Accent 5" w:uiPriority="69"/>
+    <w:lsdException w:name="Dark List Accent 5" w:uiPriority="70"/>
+    <w:lsdException w:name="Colorful Shading Accent 5" w:uiPriority="71"/>
+    <w:lsdException w:name="Colorful List Accent 5" w:uiPriority="72"/>
+    <w:lsdException w:name="Colorful Grid Accent 5" w:uiPriority="73"/>
+    <w:lsdException w:name="Light Shading Accent 6" w:uiPriority="60"/>
+    <w:lsdException w:name="Light List Accent 6" w:uiPriority="61"/>
+    <w:lsdException w:name="Light Grid Accent 6" w:uiPriority="62"/>
+    <w:lsdException w:name="Medium Shading 1 Accent 6" w:uiPriority="63"/>
+    <w:lsdException w:name="Medium Shading 2 Accent 6" w:uiPriority="64"/>
+    <w:lsdException w:name="Medium List 1 Accent 6" w:uiPriority="65"/>
+    <w:lsdException w:name="Medium List 2 Accent 6" w:uiPriority="66"/>
+    <w:lsdException w:name="Medium Grid 1 Accent 6" w:uiPriority="67"/>
+    <w:lsdException w:name="Medium Grid 2 Accent 6" w:uiPriority="68"/>
+    <w:lsdException w:name="Medium Grid 3 Accent 6" w:uiPriority="69"/>
+    <w:lsdException w:name="Dark List Accent 6" w:uiPriority="70"/>
+    <w:lsdException w:name="Colorful Shading Accent 6" w:uiPriority="71"/>
+    <w:lsdException w:name="Colorful List Accent 6" w:uiPriority="72"/>
+    <w:lsdException w:name="Colorful Grid Accent 6" w:uiPriority="73"/>
+    <w:lsdException w:name="Subtle Emphasis" w:uiPriority="19" w:qFormat="1"/>
+    <w:lsdException w:name="Intense Emphasis" w:uiPriority="21" w:qFormat="1"/>
+    <w:lsdException w:name="Subtle Reference" w:uiPriority="31" w:qFormat="1"/>
+    <w:lsdException w:name="Intense Reference" w:uiPriority="32" w:qFormat="1"/>
+    <w:lsdException w:name="Book Title" w:uiPriority="33" w:qFormat="1"/>
+    <w:lsdException w:name="Bibliography" w:semiHidden="1" w:uiPriority="37" w:unhideWhenUsed="1"/>
+    <w:lsdException w:name="TOC Heading" w:semiHidden="1" w:uiPriority="39" w:unhideWhenUsed="1" w:qFormat="1"/>
+    <w:lsdException w:name="Plain Table 1" w:uiPriority="41"/>
+    <w:lsdException w:name="Plain Table 2" w:uiPriority="42"/>
+    <w:lsdException w:name="Plain Table 3" w:uiPriority="43"/>
+    <w:lsdException w:name="Plain Table 4" w:uiPriority="44"/>
+    <w:lsdException w:name="Plain Table 5" w:uiPriority="45"/>
+    <w:lsdException w:name="Grid Table Light" w:uiPriority="40"/>
+    <w:lsdException w:name="Grid Table 1 Light" w:uiPriority="46"/>
+    <w:lsdException w:name="Grid Table 2" w:uiPriority="47"/>
+    <w:lsdException w:name="Grid Table 3" w:uiPriority="48"/>
+    <w:lsdException w:name="Grid Table 4" w:uiPriority="49"/>
+    <w:lsdException w:name="Grid Table 5 Dark" w:uiPriority="50"/>
+    <w:lsdException w:name="Grid Table 6 Colorful" w:uiPriority="51"/>
+    <w:lsdException w:name="Grid Table 7 Colorful" w:uiPriority="52"/>
+    <w:lsdException w:name="Grid Table 1 Light Accent 1" w:uiPriority="46"/>
+    <w:lsdException w:name="Grid Table 2 Accent 1" w:uiPriority="47"/>
+    <w:lsdException w:name="Grid Table 3 Accent 1" w:uiPriority="48"/>
+    <w:lsdException w:name="Grid Table 4 Accent 1" w:uiPriority="49"/>
+    <w:lsdException w:name="Grid Table 5 Dark Accent 1" w:uiPriority="50"/>
+    <w:lsdException w:name="Grid Table 6 Colorful Accent 1" w:uiPriority="51"/>
+    <w:lsdException w:name="Grid Table 7 Colorful Accent 1" w:uiPriority="52"/>
+    <w:lsdException w:name="Grid Table 1 Light Accent 2" w:uiPriority="46"/>
+    <w:lsdException w:name="Grid Table 2 Accent 2" w:uiPriority="47"/>
+    <w:lsdException w:name="Grid Table 3 Accent 2" w:uiPriority="48"/>
+    <w:lsdException w:name="Grid Table 4 Accent 2" w:uiPriority="49"/>
+    <w:lsdException w:name="Grid Table 5 Dark Accent 2" w:uiPriority="50"/>
+    <w:lsdException w:name="Grid Table 6 Colorful Accent 2" w:uiPriority="51"/>
+    <w:lsdException w:name="Grid Table 7 Colorful Accent 2" w:uiPriority="52"/>
+    <w:lsdException w:name="Grid Table 1 Light Accent 3" w:uiPriority="46"/>
+    <w:lsdException w:name="Grid Table 2 Accent 3" w:uiPriority="47"/>
+    <w:lsdException w:name="Grid Table 3 Accent 3" w:uiPriority="48"/>
+    <w:lsdException w:name="Grid Table 4 Accent 3" w:uiPriority="49"/>
+    <w:lsdException w:name="Grid Table 5 Dark Accent 3" w:uiPriority="50"/>
+    <w:lsdException w:name="Grid Table 6 Colorful Accent 3" w:uiPriority="51"/>
+    <w:lsdException w:name="Grid Table 7 Colorful Accent 3" w:uiPriority="52"/>
+    <w:lsdException w:name="Grid Table 1 Light Accent 4" w:uiPriority="46"/>
+    <w:lsdException w:name="Grid Table 2 Accent 4" w:uiPriority="47"/>
+    <w:lsdException w:name="Grid Table 3 Accent 4" w:uiPriority="48"/>
+    <w:lsdException w:name="Grid Table 4 Accent 4" w:uiPriority="49"/>
+    <w:lsdException w:name="Grid Table 5 Dark Accent 4" w:uiPriority="50"/>
+    <w:lsdException w:name="Grid Table 6 Colorful Accent 4" w:uiPriority="51"/>
+    <w:lsdException w:name="Grid Table 7 Colorful Accent 4" w:uiPriority="52"/>
+    <w:lsdException w:name="Grid Table 1 Light Accent 5" w:uiPriority="46"/>
+    <w:lsdException w:name="Grid Table 2 Accent 5" w:uiPriority="47"/>
+    <w:lsdException w:name="Grid Table 3 Accent 5" w:uiPriority="48"/>
+    <w:lsdException w:name="Grid Table 4 Accent 5" w:uiPriority="49"/>
+    <w:lsdException w:name="Grid Table 5 Dark Accent 5" w:uiPriority="50"/>
+    <w:lsdException w:name="Grid Table 6 Colorful Accent 5" w:uiPriority="51"/>
+    <w:lsdException w:name="Grid Table 7 Colorful Accent 5" w:uiPriority="52"/>
+    <w:lsdException w:name="Grid Table 1 Light Accent 6" w:uiPriority="46"/>
+    <w:lsdException w:name="Grid Table 2 Accent 6" w:uiPriority="47"/>
+    <w:lsdException w:name="Grid Table 3 Accent 6" w:uiPriority="48"/>
+    <w:lsdException w:name="Grid Table 4 Accent 6" w:uiPriority="49"/>
+    <w:lsdException w:name="Grid Table 5 Dark Accent 6" w:uiPriority="50"/>
+    <w:lsdException w:name="Grid Table 6 Colorful Accent 6" w:uiPriority="51"/>
+    <w:lsdException w:name="Grid Table 7 Colorful Accent 6" w:uiPriority="52"/>
+    <w:lsdException w:name="List Table 1 Light" w:uiPriority="46"/>
+    <w:lsdException w:name="List Table 2" w:uiPriority="47"/>
+    <w:lsdException w:name="List Table 3" w:uiPriority="48"/>
+    <w:lsdException w:name="List Table 4" w:uiPriority="49"/>
+    <w:lsdException w:name="List Table 5 Dark" w:uiPriority="50"/>
+    <w:lsdException w:name="List Table 6 Colorful" w:uiPriority="51"/>
+    <w:lsdException w:name="List Table 7 Colorful" w:uiPriority="52"/>
+    <w:lsdException w:name="List Table 1 Light Accent 1" w:uiPriority="46"/>
+    <w:lsdException w:name="List Table 2 Accent 1" w:uiPriority="47"/>
+    <w:lsdException w:name="List Table 3 Accent 1" w:uiPriority="48"/>
+    <w:lsdException w:name="List Table 4 Accent 1" w:uiPriority="49"/>
+    <w:lsdException w:name="List Table 5 Dark Accent 1" w:uiPriority="50"/>
+    <w:lsdException w:name="List Table 6 Colorful Accent 1" w:uiPriority="51"/>
+    <w:lsdException w:name="List Table 7 Colorful Accent 1" w:uiPriority="52"/>
+    <w:lsdException w:name="List Table 1 Light Accent 2" w:uiPriority="46"/>
+    <w:lsdException w:name="List Table 2 Accent 2" w:uiPriority="47"/>
+    <w:lsdException w:name="List Table 3 Accent 2" w:uiPriority="48"/>
+    <w:lsdException w:name="List Table 4 Accent 2" w:uiPriority="49"/>
+    <w:lsdException w:name="List Table 5 Dark Accent 2" w:uiPriority="50"/>
+    <w:lsdException w:name="List Table 6 Colorful Accent 2" w:uiPriority="51"/>
+    <w:lsdException w:name="List Table 7 Colorful Accent 2" w:uiPriority="52"/>
+    <w:lsdException w:name="List Table 1 Light Accent 3" w:uiPriority="46"/>
+    <w:lsdException w:name="List Table 2 Accent 3" w:uiPriority="47"/>
+    <w:lsdException w:name="List Table 3 Accent 3" w:uiPriority="48"/>
+    <w:lsdException w:name="List Table 4 Accent 3" w:uiPriority="49"/>
+    <w:lsdException w:name="List Table 5 Dark Accent 3" w:uiPriority="50"/>
+    <w:lsdException w:name="List Table 6 Colorful Accent 3" w:uiPriority="51"/>
+    <w:lsdException w:name="List Table 7 Colorful Accent 3" w:uiPriority="52"/>
+    <w:lsdException w:name="List Table 1 Light Accent 4" w:uiPriority="46"/>
+    <w:lsdException w:name="List Table 2 Accent 4" w:uiPriority="47"/>
+    <w:lsdException w:name="List Table 3 Accent 4" w:uiPriority="48"/>
+    <w:lsdException w:name="List Table 4 Accent 4" w:uiPriority="49"/>
+    <w:lsdException w:name="List Table 5 Dark Accent 4" w:uiPriority="50"/>
+    <w:lsdException w:name="List Table 6 Colorful Accent 4" w:uiPriority="51"/>
+    <w:lsdException w:name="List Table 7 Colorful Accent 4" w:uiPriority="52"/>
+    <w:lsdException w:name="List Table 1 Light Accent 5" w:uiPriority="46"/>
+    <w:lsdException w:name="List Table 2 Accent 5" w:uiPriority="47"/>
+    <w:lsdException w:name="List Table 3 Accent 5" w:uiPriority="48"/>
+    <w:lsdException w:name="List Table 4 Accent 5" w:uiPriority="49"/>
+    <w:lsdException w:name="List Table 5 Dark Accent 5" w:uiPriority="50"/>
+    <w:lsdException w:name="List Table 6 Colorful Accent 5" w:uiPriority="51"/>
+    <w:lsdException w:name="List Table 7 Colorful Accent 5" w:uiPriority="52"/>
+    <w:lsdException w:name="List Table 1 Light Accent 6" w:uiPriority="46"/>
+    <w:lsdException w:name="List Table 2 Accent 6" w:uiPriority="47"/>
+    <w:lsdException w:name="List Table 3 Accent 6" w:uiPriority="48"/>
+    <w:lsdException w:name="List Table 4 Accent 6" w:uiPriority="49"/>
+    <w:lsdException w:name="List Table 5 Dark Accent 6" w:uiPriority="50"/>
+    <w:lsdException w:name="List Table 6 Colorful Accent 6" w:uiPriority="51"/>
+    <w:lsdException w:name="List Table 7 Colorful Accent 6" w:uiPriority="52"/>
   </w:latentStyles>
   <w:style w:type="paragraph" w:default="1" w:styleId="Normal">
     <w:name w:val="Normal"/>
@@ -21077,7 +20480,6 @@
       <w:spacing w:after="0" w:line="240" w:lineRule="auto"/>
     </w:pPr>
     <w:tblPr>
-      <w:tblInd w:w="0" w:type="dxa"/>
       <w:tblBorders>
         <w:top w:val="single" w:sz="4" w:space="0" w:color="auto"/>
         <w:left w:val="single" w:sz="4" w:space="0" w:color="auto"/>
@@ -21086,443 +20488,6 @@
         <w:insideH w:val="single" w:sz="4" w:space="0" w:color="auto"/>
         <w:insideV w:val="single" w:sz="4" w:space="0" w:color="auto"/>
       </w:tblBorders>
-      <w:tblCellMar>
-        <w:top w:w="0" w:type="dxa"/>
-        <w:left w:w="108" w:type="dxa"/>
-        <w:bottom w:w="0" w:type="dxa"/>
-        <w:right w:w="108" w:type="dxa"/>
-      </w:tblCellMar>
-    </w:tblPr>
-  </w:style>
-  <w:style w:type="paragraph" w:styleId="Header">
-    <w:name w:val="header"/>
-    <w:basedOn w:val="Normal"/>
-    <w:link w:val="HeaderChar"/>
-    <w:uiPriority w:val="99"/>
-    <w:unhideWhenUsed/>
-    <w:rsid w:val="002B6103"/>
-    <w:pPr>
-      <w:tabs>
-        <w:tab w:val="center" w:pos="4680"/>
-        <w:tab w:val="right" w:pos="9360"/>
-      </w:tabs>
-      <w:spacing w:after="0" w:line="240" w:lineRule="auto"/>
-    </w:pPr>
-  </w:style>
-  <w:style w:type="character" w:customStyle="1" w:styleId="HeaderChar">
-    <w:name w:val="Header Char"/>
-    <w:basedOn w:val="DefaultParagraphFont"/>
-    <w:link w:val="Header"/>
-    <w:uiPriority w:val="99"/>
-    <w:rsid w:val="002B6103"/>
-  </w:style>
-  <w:style w:type="paragraph" w:styleId="Footer">
-    <w:name w:val="footer"/>
-    <w:basedOn w:val="Normal"/>
-    <w:link w:val="FooterChar"/>
-    <w:uiPriority w:val="99"/>
-    <w:unhideWhenUsed/>
-    <w:rsid w:val="002B6103"/>
-    <w:pPr>
-      <w:tabs>
-        <w:tab w:val="center" w:pos="4680"/>
-        <w:tab w:val="right" w:pos="9360"/>
-      </w:tabs>
-      <w:spacing w:after="0" w:line="240" w:lineRule="auto"/>
-    </w:pPr>
-  </w:style>
-  <w:style w:type="character" w:customStyle="1" w:styleId="FooterChar">
-    <w:name w:val="Footer Char"/>
-    <w:basedOn w:val="DefaultParagraphFont"/>
-    <w:link w:val="Footer"/>
-    <w:uiPriority w:val="99"/>
-    <w:rsid w:val="002B6103"/>
-  </w:style>
-  <w:style w:type="paragraph" w:styleId="TOCHeading">
-    <w:name w:val="TOC Heading"/>
-    <w:basedOn w:val="Heading1"/>
-    <w:next w:val="Normal"/>
-    <w:uiPriority w:val="39"/>
-    <w:semiHidden/>
-    <w:unhideWhenUsed/>
-    <w:qFormat/>
-    <w:rsid w:val="002B6103"/>
-    <w:pPr>
-      <w:outlineLvl w:val="9"/>
-    </w:pPr>
-    <w:rPr>
-      <w:lang w:eastAsia="ja-JP"/>
-    </w:rPr>
-  </w:style>
-  <w:style w:type="paragraph" w:styleId="TOC1">
-    <w:name w:val="toc 1"/>
-    <w:basedOn w:val="Normal"/>
-    <w:next w:val="Normal"/>
-    <w:autoRedefine/>
-    <w:uiPriority w:val="39"/>
-    <w:unhideWhenUsed/>
-    <w:rsid w:val="002B6103"/>
-    <w:pPr>
-      <w:spacing w:after="100"/>
-    </w:pPr>
-  </w:style>
-  <w:style w:type="paragraph" w:styleId="TOC2">
-    <w:name w:val="toc 2"/>
-    <w:basedOn w:val="Normal"/>
-    <w:next w:val="Normal"/>
-    <w:autoRedefine/>
-    <w:uiPriority w:val="39"/>
-    <w:unhideWhenUsed/>
-    <w:rsid w:val="002B6103"/>
-    <w:pPr>
-      <w:spacing w:after="100"/>
-      <w:ind w:left="220"/>
-    </w:pPr>
-  </w:style>
-  <w:style w:type="character" w:styleId="Hyperlink">
-    <w:name w:val="Hyperlink"/>
-    <w:basedOn w:val="DefaultParagraphFont"/>
-    <w:uiPriority w:val="99"/>
-    <w:unhideWhenUsed/>
-    <w:rsid w:val="002B6103"/>
-    <w:rPr>
-      <w:color w:val="0000FF" w:themeColor="hyperlink"/>
-      <w:u w:val="single"/>
-    </w:rPr>
-  </w:style>
-  <w:style w:type="paragraph" w:styleId="BalloonText">
-    <w:name w:val="Balloon Text"/>
-    <w:basedOn w:val="Normal"/>
-    <w:link w:val="BalloonTextChar"/>
-    <w:uiPriority w:val="99"/>
-    <w:semiHidden/>
-    <w:unhideWhenUsed/>
-    <w:rsid w:val="002B6103"/>
-    <w:pPr>
-      <w:spacing w:after="0" w:line="240" w:lineRule="auto"/>
-    </w:pPr>
-    <w:rPr>
-      <w:rFonts w:ascii="Tahoma" w:hAnsi="Tahoma" w:cs="Tahoma"/>
-      <w:sz w:val="16"/>
-      <w:szCs w:val="16"/>
-    </w:rPr>
-  </w:style>
-  <w:style w:type="character" w:customStyle="1" w:styleId="BalloonTextChar">
-    <w:name w:val="Balloon Text Char"/>
-    <w:basedOn w:val="DefaultParagraphFont"/>
-    <w:link w:val="BalloonText"/>
-    <w:uiPriority w:val="99"/>
-    <w:semiHidden/>
-    <w:rsid w:val="002B6103"/>
-    <w:rPr>
-      <w:rFonts w:ascii="Tahoma" w:hAnsi="Tahoma" w:cs="Tahoma"/>
-      <w:sz w:val="16"/>
-      <w:szCs w:val="16"/>
-    </w:rPr>
-  </w:style>
-</w:styles>
-</file>
-
-<file path=word/stylesWithEffects.xml><?xml version="1.0" encoding="utf-8"?>
-<w:styles xmlns:wpc="http://schemas.microsoft.com/office/word/2010/wordprocessingCanvas" xmlns:mc="http://schemas.openxmlformats.org/markup-compatibility/2006" xmlns:o="urn:schemas-microsoft-com:office:office" xmlns:r="http://schemas.openxmlformats.org/officeDocument/2006/relationships" xmlns:m="http://schemas.openxmlformats.org/officeDocument/2006/math" xmlns:v="urn:schemas-microsoft-com:vml" xmlns:wp14="http://schemas.microsoft.com/office/word/2010/wordprocessingDrawing" xmlns:wp="http://schemas.openxmlformats.org/drawingml/2006/wordprocessingDrawing" xmlns:w10="urn:schemas-microsoft-com:office:word" xmlns:w="http://schemas.openxmlformats.org/wordprocessingml/2006/main" xmlns:w14="http://schemas.microsoft.com/office/word/2010/wordml" xmlns:wpg="http://schemas.microsoft.com/office/word/2010/wordprocessingGroup" xmlns:wpi="http://schemas.microsoft.com/office/word/2010/wordprocessingInk" xmlns:wne="http://schemas.microsoft.com/office/word/2006/wordml" xmlns:wps="http://schemas.microsoft.com/office/word/2010/wordprocessingShape" mc:Ignorable="w14 wp14">
-  <w:docDefaults>
-    <w:rPrDefault>
-      <w:rPr>
-        <w:rFonts w:asciiTheme="minorHAnsi" w:eastAsiaTheme="minorHAnsi" w:hAnsiTheme="minorHAnsi" w:cstheme="minorBidi"/>
-        <w:sz w:val="22"/>
-        <w:szCs w:val="22"/>
-        <w:lang w:val="en-US" w:eastAsia="en-US" w:bidi="ar-SA"/>
-      </w:rPr>
-    </w:rPrDefault>
-    <w:pPrDefault>
-      <w:pPr>
-        <w:spacing w:after="200" w:line="276" w:lineRule="auto"/>
-      </w:pPr>
-    </w:pPrDefault>
-  </w:docDefaults>
-  <w:latentStyles w:defLockedState="0" w:defUIPriority="99" w:defSemiHidden="1" w:defUnhideWhenUsed="1" w:defQFormat="0" w:count="267">
-    <w:lsdException w:name="Normal" w:semiHidden="0" w:uiPriority="0" w:unhideWhenUsed="0" w:qFormat="1"/>
-    <w:lsdException w:name="heading 1" w:semiHidden="0" w:uiPriority="9" w:unhideWhenUsed="0" w:qFormat="1"/>
-    <w:lsdException w:name="heading 2" w:uiPriority="9" w:qFormat="1"/>
-    <w:lsdException w:name="heading 3" w:uiPriority="9" w:qFormat="1"/>
-    <w:lsdException w:name="heading 4" w:uiPriority="9" w:qFormat="1"/>
-    <w:lsdException w:name="heading 5" w:uiPriority="9" w:qFormat="1"/>
-    <w:lsdException w:name="heading 6" w:uiPriority="9" w:qFormat="1"/>
-    <w:lsdException w:name="heading 7" w:uiPriority="9" w:qFormat="1"/>
-    <w:lsdException w:name="heading 8" w:uiPriority="9" w:qFormat="1"/>
-    <w:lsdException w:name="heading 9" w:uiPriority="9" w:qFormat="1"/>
-    <w:lsdException w:name="toc 1" w:uiPriority="39"/>
-    <w:lsdException w:name="toc 2" w:uiPriority="39"/>
-    <w:lsdException w:name="toc 3" w:uiPriority="39"/>
-    <w:lsdException w:name="toc 4" w:uiPriority="39"/>
-    <w:lsdException w:name="toc 5" w:uiPriority="39"/>
-    <w:lsdException w:name="toc 6" w:uiPriority="39"/>
-    <w:lsdException w:name="toc 7" w:uiPriority="39"/>
-    <w:lsdException w:name="toc 8" w:uiPriority="39"/>
-    <w:lsdException w:name="toc 9" w:uiPriority="39"/>
-    <w:lsdException w:name="caption" w:uiPriority="35" w:qFormat="1"/>
-    <w:lsdException w:name="Title" w:semiHidden="0" w:uiPriority="10" w:unhideWhenUsed="0" w:qFormat="1"/>
-    <w:lsdException w:name="Default Paragraph Font" w:uiPriority="1"/>
-    <w:lsdException w:name="Subtitle" w:semiHidden="0" w:uiPriority="11" w:unhideWhenUsed="0" w:qFormat="1"/>
-    <w:lsdException w:name="Strong" w:semiHidden="0" w:uiPriority="22" w:unhideWhenUsed="0" w:qFormat="1"/>
-    <w:lsdException w:name="Emphasis" w:semiHidden="0" w:uiPriority="20" w:unhideWhenUsed="0" w:qFormat="1"/>
-    <w:lsdException w:name="Table Grid" w:semiHidden="0" w:uiPriority="59" w:unhideWhenUsed="0"/>
-    <w:lsdException w:name="Placeholder Text" w:unhideWhenUsed="0"/>
-    <w:lsdException w:name="No Spacing" w:semiHidden="0" w:uiPriority="1" w:unhideWhenUsed="0" w:qFormat="1"/>
-    <w:lsdException w:name="Light Shading" w:semiHidden="0" w:uiPriority="60" w:unhideWhenUsed="0"/>
-    <w:lsdException w:name="Light List" w:semiHidden="0" w:uiPriority="61" w:unhideWhenUsed="0"/>
-    <w:lsdException w:name="Light Grid" w:semiHidden="0" w:uiPriority="62" w:unhideWhenUsed="0"/>
-    <w:lsdException w:name="Medium Shading 1" w:semiHidden="0" w:uiPriority="63" w:unhideWhenUsed="0"/>
-    <w:lsdException w:name="Medium Shading 2" w:semiHidden="0" w:uiPriority="64" w:unhideWhenUsed="0"/>
-    <w:lsdException w:name="Medium List 1" w:semiHidden="0" w:uiPriority="65" w:unhideWhenUsed="0"/>
-    <w:lsdException w:name="Medium List 2" w:semiHidden="0" w:uiPriority="66" w:unhideWhenUsed="0"/>
-    <w:lsdException w:name="Medium Grid 1" w:semiHidden="0" w:uiPriority="67" w:unhideWhenUsed="0"/>
-    <w:lsdException w:name="Medium Grid 2" w:semiHidden="0" w:uiPriority="68" w:unhideWhenUsed="0"/>
-    <w:lsdException w:name="Medium Grid 3" w:semiHidden="0" w:uiPriority="69" w:unhideWhenUsed="0"/>
-    <w:lsdException w:name="Dark List" w:semiHidden="0" w:uiPriority="70" w:unhideWhenUsed="0"/>
-    <w:lsdException w:name="Colorful Shading" w:semiHidden="0" w:uiPriority="71" w:unhideWhenUsed="0"/>
-    <w:lsdException w:name="Colorful List" w:semiHidden="0" w:uiPriority="72" w:unhideWhenUsed="0"/>
-    <w:lsdException w:name="Colorful Grid" w:semiHidden="0" w:uiPriority="73" w:unhideWhenUsed="0"/>
-    <w:lsdException w:name="Light Shading Accent 1" w:semiHidden="0" w:uiPriority="60" w:unhideWhenUsed="0"/>
-    <w:lsdException w:name="Light List Accent 1" w:semiHidden="0" w:uiPriority="61" w:unhideWhenUsed="0"/>
-    <w:lsdException w:name="Light Grid Accent 1" w:semiHidden="0" w:uiPriority="62" w:unhideWhenUsed="0"/>
-    <w:lsdException w:name="Medium Shading 1 Accent 1" w:semiHidden="0" w:uiPriority="63" w:unhideWhenUsed="0"/>
-    <w:lsdException w:name="Medium Shading 2 Accent 1" w:semiHidden="0" w:uiPriority="64" w:unhideWhenUsed="0"/>
-    <w:lsdException w:name="Medium List 1 Accent 1" w:semiHidden="0" w:uiPriority="65" w:unhideWhenUsed="0"/>
-    <w:lsdException w:name="Revision" w:unhideWhenUsed="0"/>
-    <w:lsdException w:name="List Paragraph" w:semiHidden="0" w:uiPriority="34" w:unhideWhenUsed="0" w:qFormat="1"/>
-    <w:lsdException w:name="Quote" w:semiHidden="0" w:uiPriority="29" w:unhideWhenUsed="0" w:qFormat="1"/>
-    <w:lsdException w:name="Intense Quote" w:semiHidden="0" w:uiPriority="30" w:unhideWhenUsed="0" w:qFormat="1"/>
-    <w:lsdException w:name="Medium List 2 Accent 1" w:semiHidden="0" w:uiPriority="66" w:unhideWhenUsed="0"/>
-    <w:lsdException w:name="Medium Grid 1 Accent 1" w:semiHidden="0" w:uiPriority="67" w:unhideWhenUsed="0"/>
-    <w:lsdException w:name="Medium Grid 2 Accent 1" w:semiHidden="0" w:uiPriority="68" w:unhideWhenUsed="0"/>
-    <w:lsdException w:name="Medium Grid 3 Accent 1" w:semiHidden="0" w:uiPriority="69" w:unhideWhenUsed="0"/>
-    <w:lsdException w:name="Dark List Accent 1" w:semiHidden="0" w:uiPriority="70" w:unhideWhenUsed="0"/>
-    <w:lsdException w:name="Colorful Shading Accent 1" w:semiHidden="0" w:uiPriority="71" w:unhideWhenUsed="0"/>
-    <w:lsdException w:name="Colorful List Accent 1" w:semiHidden="0" w:uiPriority="72" w:unhideWhenUsed="0"/>
-    <w:lsdException w:name="Colorful Grid Accent 1" w:semiHidden="0" w:uiPriority="73" w:unhideWhenUsed="0"/>
-    <w:lsdException w:name="Light Shading Accent 2" w:semiHidden="0" w:uiPriority="60" w:unhideWhenUsed="0"/>
-    <w:lsdException w:name="Light List Accent 2" w:semiHidden="0" w:uiPriority="61" w:unhideWhenUsed="0"/>
-    <w:lsdException w:name="Light Grid Accent 2" w:semiHidden="0" w:uiPriority="62" w:unhideWhenUsed="0"/>
-    <w:lsdException w:name="Medium Shading 1 Accent 2" w:semiHidden="0" w:uiPriority="63" w:unhideWhenUsed="0"/>
-    <w:lsdException w:name="Medium Shading 2 Accent 2" w:semiHidden="0" w:uiPriority="64" w:unhideWhenUsed="0"/>
-    <w:lsdException w:name="Medium List 1 Accent 2" w:semiHidden="0" w:uiPriority="65" w:unhideWhenUsed="0"/>
-    <w:lsdException w:name="Medium List 2 Accent 2" w:semiHidden="0" w:uiPriority="66" w:unhideWhenUsed="0"/>
-    <w:lsdException w:name="Medium Grid 1 Accent 2" w:semiHidden="0" w:uiPriority="67" w:unhideWhenUsed="0"/>
-    <w:lsdException w:name="Medium Grid 2 Accent 2" w:semiHidden="0" w:uiPriority="68" w:unhideWhenUsed="0"/>
-    <w:lsdException w:name="Medium Grid 3 Accent 2" w:semiHidden="0" w:uiPriority="69" w:unhideWhenUsed="0"/>
-    <w:lsdException w:name="Dark List Accent 2" w:semiHidden="0" w:uiPriority="70" w:unhideWhenUsed="0"/>
-    <w:lsdException w:name="Colorful Shading Accent 2" w:semiHidden="0" w:uiPriority="71" w:unhideWhenUsed="0"/>
-    <w:lsdException w:name="Colorful List Accent 2" w:semiHidden="0" w:uiPriority="72" w:unhideWhenUsed="0"/>
-    <w:lsdException w:name="Colorful Grid Accent 2" w:semiHidden="0" w:uiPriority="73" w:unhideWhenUsed="0"/>
-    <w:lsdException w:name="Light Shading Accent 3" w:semiHidden="0" w:uiPriority="60" w:unhideWhenUsed="0"/>
-    <w:lsdException w:name="Light List Accent 3" w:semiHidden="0" w:uiPriority="61" w:unhideWhenUsed="0"/>
-    <w:lsdException w:name="Light Grid Accent 3" w:semiHidden="0" w:uiPriority="62" w:unhideWhenUsed="0"/>
-    <w:lsdException w:name="Medium Shading 1 Accent 3" w:semiHidden="0" w:uiPriority="63" w:unhideWhenUsed="0"/>
-    <w:lsdException w:name="Medium Shading 2 Accent 3" w:semiHidden="0" w:uiPriority="64" w:unhideWhenUsed="0"/>
-    <w:lsdException w:name="Medium List 1 Accent 3" w:semiHidden="0" w:uiPriority="65" w:unhideWhenUsed="0"/>
-    <w:lsdException w:name="Medium List 2 Accent 3" w:semiHidden="0" w:uiPriority="66" w:unhideWhenUsed="0"/>
-    <w:lsdException w:name="Medium Grid 1 Accent 3" w:semiHidden="0" w:uiPriority="67" w:unhideWhenUsed="0"/>
-    <w:lsdException w:name="Medium Grid 2 Accent 3" w:semiHidden="0" w:uiPriority="68" w:unhideWhenUsed="0"/>
-    <w:lsdException w:name="Medium Grid 3 Accent 3" w:semiHidden="0" w:uiPriority="69" w:unhideWhenUsed="0"/>
-    <w:lsdException w:name="Dark List Accent 3" w:semiHidden="0" w:uiPriority="70" w:unhideWhenUsed="0"/>
-    <w:lsdException w:name="Colorful Shading Accent 3" w:semiHidden="0" w:uiPriority="71" w:unhideWhenUsed="0"/>
-    <w:lsdException w:name="Colorful List Accent 3" w:semiHidden="0" w:uiPriority="72" w:unhideWhenUsed="0"/>
-    <w:lsdException w:name="Colorful Grid Accent 3" w:semiHidden="0" w:uiPriority="73" w:unhideWhenUsed="0"/>
-    <w:lsdException w:name="Light Shading Accent 4" w:semiHidden="0" w:uiPriority="60" w:unhideWhenUsed="0"/>
-    <w:lsdException w:name="Light List Accent 4" w:semiHidden="0" w:uiPriority="61" w:unhideWhenUsed="0"/>
-    <w:lsdException w:name="Light Grid Accent 4" w:semiHidden="0" w:uiPriority="62" w:unhideWhenUsed="0"/>
-    <w:lsdException w:name="Medium Shading 1 Accent 4" w:semiHidden="0" w:uiPriority="63" w:unhideWhenUsed="0"/>
-    <w:lsdException w:name="Medium Shading 2 Accent 4" w:semiHidden="0" w:uiPriority="64" w:unhideWhenUsed="0"/>
-    <w:lsdException w:name="Medium List 1 Accent 4" w:semiHidden="0" w:uiPriority="65" w:unhideWhenUsed="0"/>
-    <w:lsdException w:name="Medium List 2 Accent 4" w:semiHidden="0" w:uiPriority="66" w:unhideWhenUsed="0"/>
-    <w:lsdException w:name="Medium Grid 1 Accent 4" w:semiHidden="0" w:uiPriority="67" w:unhideWhenUsed="0"/>
-    <w:lsdException w:name="Medium Grid 2 Accent 4" w:semiHidden="0" w:uiPriority="68" w:unhideWhenUsed="0"/>
-    <w:lsdException w:name="Medium Grid 3 Accent 4" w:semiHidden="0" w:uiPriority="69" w:unhideWhenUsed="0"/>
-    <w:lsdException w:name="Dark List Accent 4" w:semiHidden="0" w:uiPriority="70" w:unhideWhenUsed="0"/>
-    <w:lsdException w:name="Colorful Shading Accent 4" w:semiHidden="0" w:uiPriority="71" w:unhideWhenUsed="0"/>
-    <w:lsdException w:name="Colorful List Accent 4" w:semiHidden="0" w:uiPriority="72" w:unhideWhenUsed="0"/>
-    <w:lsdException w:name="Colorful Grid Accent 4" w:semiHidden="0" w:uiPriority="73" w:unhideWhenUsed="0"/>
-    <w:lsdException w:name="Light Shading Accent 5" w:semiHidden="0" w:uiPriority="60" w:unhideWhenUsed="0"/>
-    <w:lsdException w:name="Light List Accent 5" w:semiHidden="0" w:uiPriority="61" w:unhideWhenUsed="0"/>
-    <w:lsdException w:name="Light Grid Accent 5" w:semiHidden="0" w:uiPriority="62" w:unhideWhenUsed="0"/>
-    <w:lsdException w:name="Medium Shading 1 Accent 5" w:semiHidden="0" w:uiPriority="63" w:unhideWhenUsed="0"/>
-    <w:lsdException w:name="Medium Shading 2 Accent 5" w:semiHidden="0" w:uiPriority="64" w:unhideWhenUsed="0"/>
-    <w:lsdException w:name="Medium List 1 Accent 5" w:semiHidden="0" w:uiPriority="65" w:unhideWhenUsed="0"/>
-    <w:lsdException w:name="Medium List 2 Accent 5" w:semiHidden="0" w:uiPriority="66" w:unhideWhenUsed="0"/>
-    <w:lsdException w:name="Medium Grid 1 Accent 5" w:semiHidden="0" w:uiPriority="67" w:unhideWhenUsed="0"/>
-    <w:lsdException w:name="Medium Grid 2 Accent 5" w:semiHidden="0" w:uiPriority="68" w:unhideWhenUsed="0"/>
-    <w:lsdException w:name="Medium Grid 3 Accent 5" w:semiHidden="0" w:uiPriority="69" w:unhideWhenUsed="0"/>
-    <w:lsdException w:name="Dark List Accent 5" w:semiHidden="0" w:uiPriority="70" w:unhideWhenUsed="0"/>
-    <w:lsdException w:name="Colorful Shading Accent 5" w:semiHidden="0" w:uiPriority="71" w:unhideWhenUsed="0"/>
-    <w:lsdException w:name="Colorful List Accent 5" w:semiHidden="0" w:uiPriority="72" w:unhideWhenUsed="0"/>
-    <w:lsdException w:name="Colorful Grid Accent 5" w:semiHidden="0" w:uiPriority="73" w:unhideWhenUsed="0"/>
-    <w:lsdException w:name="Light Shading Accent 6" w:semiHidden="0" w:uiPriority="60" w:unhideWhenUsed="0"/>
-    <w:lsdException w:name="Light List Accent 6" w:semiHidden="0" w:uiPriority="61" w:unhideWhenUsed="0"/>
-    <w:lsdException w:name="Light Grid Accent 6" w:semiHidden="0" w:uiPriority="62" w:unhideWhenUsed="0"/>
-    <w:lsdException w:name="Medium Shading 1 Accent 6" w:semiHidden="0" w:uiPriority="63" w:unhideWhenUsed="0"/>
-    <w:lsdException w:name="Medium Shading 2 Accent 6" w:semiHidden="0" w:uiPriority="64" w:unhideWhenUsed="0"/>
-    <w:lsdException w:name="Medium List 1 Accent 6" w:semiHidden="0" w:uiPriority="65" w:unhideWhenUsed="0"/>
-    <w:lsdException w:name="Medium List 2 Accent 6" w:semiHidden="0" w:uiPriority="66" w:unhideWhenUsed="0"/>
-    <w:lsdException w:name="Medium Grid 1 Accent 6" w:semiHidden="0" w:uiPriority="67" w:unhideWhenUsed="0"/>
-    <w:lsdException w:name="Medium Grid 2 Accent 6" w:semiHidden="0" w:uiPriority="68" w:unhideWhenUsed="0"/>
-    <w:lsdException w:name="Medium Grid 3 Accent 6" w:semiHidden="0" w:uiPriority="69" w:unhideWhenUsed="0"/>
-    <w:lsdException w:name="Dark List Accent 6" w:semiHidden="0" w:uiPriority="70" w:unhideWhenUsed="0"/>
-    <w:lsdException w:name="Colorful Shading Accent 6" w:semiHidden="0" w:uiPriority="71" w:unhideWhenUsed="0"/>
-    <w:lsdException w:name="Colorful List Accent 6" w:semiHidden="0" w:uiPriority="72" w:unhideWhenUsed="0"/>
-    <w:lsdException w:name="Colorful Grid Accent 6" w:semiHidden="0" w:uiPriority="73" w:unhideWhenUsed="0"/>
-    <w:lsdException w:name="Subtle Emphasis" w:semiHidden="0" w:uiPriority="19" w:unhideWhenUsed="0" w:qFormat="1"/>
-    <w:lsdException w:name="Intense Emphasis" w:semiHidden="0" w:uiPriority="21" w:unhideWhenUsed="0" w:qFormat="1"/>
-    <w:lsdException w:name="Subtle Reference" w:semiHidden="0" w:uiPriority="31" w:unhideWhenUsed="0" w:qFormat="1"/>
-    <w:lsdException w:name="Intense Reference" w:semiHidden="0" w:uiPriority="32" w:unhideWhenUsed="0" w:qFormat="1"/>
-    <w:lsdException w:name="Book Title" w:semiHidden="0" w:uiPriority="33" w:unhideWhenUsed="0" w:qFormat="1"/>
-    <w:lsdException w:name="Bibliography" w:uiPriority="37"/>
-    <w:lsdException w:name="TOC Heading" w:uiPriority="39" w:qFormat="1"/>
-  </w:latentStyles>
-  <w:style w:type="paragraph" w:default="1" w:styleId="Normal">
-    <w:name w:val="Normal"/>
-    <w:qFormat/>
-    <w:rsid w:val="00F77D79"/>
-  </w:style>
-  <w:style w:type="paragraph" w:styleId="Heading1">
-    <w:name w:val="heading 1"/>
-    <w:basedOn w:val="Normal"/>
-    <w:next w:val="Normal"/>
-    <w:link w:val="Heading1Char"/>
-    <w:uiPriority w:val="9"/>
-    <w:qFormat/>
-    <w:rsid w:val="003E53E8"/>
-    <w:pPr>
-      <w:keepNext/>
-      <w:keepLines/>
-      <w:spacing w:before="480" w:after="0"/>
-      <w:outlineLvl w:val="0"/>
-    </w:pPr>
-    <w:rPr>
-      <w:rFonts w:asciiTheme="majorHAnsi" w:eastAsiaTheme="majorEastAsia" w:hAnsiTheme="majorHAnsi" w:cstheme="majorBidi"/>
-      <w:b/>
-      <w:bCs/>
-      <w:color w:val="365F91" w:themeColor="accent1" w:themeShade="BF"/>
-      <w:sz w:val="28"/>
-      <w:szCs w:val="28"/>
-    </w:rPr>
-  </w:style>
-  <w:style w:type="paragraph" w:styleId="Heading2">
-    <w:name w:val="heading 2"/>
-    <w:basedOn w:val="Normal"/>
-    <w:next w:val="Normal"/>
-    <w:link w:val="Heading2Char"/>
-    <w:uiPriority w:val="9"/>
-    <w:unhideWhenUsed/>
-    <w:qFormat/>
-    <w:rsid w:val="003E53E8"/>
-    <w:pPr>
-      <w:keepNext/>
-      <w:keepLines/>
-      <w:spacing w:before="200" w:after="0"/>
-      <w:outlineLvl w:val="1"/>
-    </w:pPr>
-    <w:rPr>
-      <w:rFonts w:asciiTheme="majorHAnsi" w:eastAsiaTheme="majorEastAsia" w:hAnsiTheme="majorHAnsi" w:cstheme="majorBidi"/>
-      <w:b/>
-      <w:bCs/>
-      <w:color w:val="4F81BD" w:themeColor="accent1"/>
-      <w:sz w:val="26"/>
-      <w:szCs w:val="26"/>
-    </w:rPr>
-  </w:style>
-  <w:style w:type="character" w:default="1" w:styleId="DefaultParagraphFont">
-    <w:name w:val="Default Paragraph Font"/>
-    <w:uiPriority w:val="1"/>
-    <w:semiHidden/>
-    <w:unhideWhenUsed/>
-  </w:style>
-  <w:style w:type="table" w:default="1" w:styleId="TableNormal">
-    <w:name w:val="Normal Table"/>
-    <w:uiPriority w:val="99"/>
-    <w:semiHidden/>
-    <w:unhideWhenUsed/>
-    <w:tblPr>
-      <w:tblInd w:w="0" w:type="dxa"/>
-      <w:tblCellMar>
-        <w:top w:w="0" w:type="dxa"/>
-        <w:left w:w="108" w:type="dxa"/>
-        <w:bottom w:w="0" w:type="dxa"/>
-        <w:right w:w="108" w:type="dxa"/>
-      </w:tblCellMar>
-    </w:tblPr>
-  </w:style>
-  <w:style w:type="numbering" w:default="1" w:styleId="NoList">
-    <w:name w:val="No List"/>
-    <w:uiPriority w:val="99"/>
-    <w:semiHidden/>
-    <w:unhideWhenUsed/>
-  </w:style>
-  <w:style w:type="character" w:customStyle="1" w:styleId="Heading1Char">
-    <w:name w:val="Heading 1 Char"/>
-    <w:basedOn w:val="DefaultParagraphFont"/>
-    <w:link w:val="Heading1"/>
-    <w:uiPriority w:val="9"/>
-    <w:rsid w:val="003E53E8"/>
-    <w:rPr>
-      <w:rFonts w:asciiTheme="majorHAnsi" w:eastAsiaTheme="majorEastAsia" w:hAnsiTheme="majorHAnsi" w:cstheme="majorBidi"/>
-      <w:b/>
-      <w:bCs/>
-      <w:color w:val="365F91" w:themeColor="accent1" w:themeShade="BF"/>
-      <w:sz w:val="28"/>
-      <w:szCs w:val="28"/>
-    </w:rPr>
-  </w:style>
-  <w:style w:type="character" w:customStyle="1" w:styleId="Heading2Char">
-    <w:name w:val="Heading 2 Char"/>
-    <w:basedOn w:val="DefaultParagraphFont"/>
-    <w:link w:val="Heading2"/>
-    <w:uiPriority w:val="9"/>
-    <w:rsid w:val="003E53E8"/>
-    <w:rPr>
-      <w:rFonts w:asciiTheme="majorHAnsi" w:eastAsiaTheme="majorEastAsia" w:hAnsiTheme="majorHAnsi" w:cstheme="majorBidi"/>
-      <w:b/>
-      <w:bCs/>
-      <w:color w:val="4F81BD" w:themeColor="accent1"/>
-      <w:sz w:val="26"/>
-      <w:szCs w:val="26"/>
-    </w:rPr>
-  </w:style>
-  <w:style w:type="paragraph" w:styleId="ListParagraph">
-    <w:name w:val="List Paragraph"/>
-    <w:basedOn w:val="Normal"/>
-    <w:uiPriority w:val="34"/>
-    <w:qFormat/>
-    <w:rsid w:val="003E53E8"/>
-    <w:pPr>
-      <w:ind w:left="720"/>
-      <w:contextualSpacing/>
-    </w:pPr>
-  </w:style>
-  <w:style w:type="table" w:styleId="TableGrid">
-    <w:name w:val="Table Grid"/>
-    <w:basedOn w:val="TableNormal"/>
-    <w:uiPriority w:val="59"/>
-    <w:rsid w:val="003E53E8"/>
-    <w:pPr>
-      <w:spacing w:after="0" w:line="240" w:lineRule="auto"/>
-    </w:pPr>
-    <w:tblPr>
-      <w:tblInd w:w="0" w:type="dxa"/>
-      <w:tblBorders>
-        <w:top w:val="single" w:sz="4" w:space="0" w:color="auto"/>
-        <w:left w:val="single" w:sz="4" w:space="0" w:color="auto"/>
-        <w:bottom w:val="single" w:sz="4" w:space="0" w:color="auto"/>
-        <w:right w:val="single" w:sz="4" w:space="0" w:color="auto"/>
-        <w:insideH w:val="single" w:sz="4" w:space="0" w:color="auto"/>
-        <w:insideV w:val="single" w:sz="4" w:space="0" w:color="auto"/>
-      </w:tblBorders>
-      <w:tblCellMar>
-        <w:top w:w="0" w:type="dxa"/>
-        <w:left w:w="108" w:type="dxa"/>
-        <w:bottom w:w="0" w:type="dxa"/>
-        <w:right w:w="108" w:type="dxa"/>
-      </w:tblCellMar>
     </w:tblPr>
   </w:style>
   <w:style w:type="paragraph" w:styleId="Header">
@@ -21944,7 +20909,7 @@
 </file>
 
 <file path=customXml/itemProps1.xml><?xml version="1.0" encoding="utf-8"?>
-<ds:datastoreItem xmlns:ds="http://schemas.openxmlformats.org/officeDocument/2006/customXml" ds:itemID="{68C77C64-C156-4135-9164-7CB4A5958540}">
+<ds:datastoreItem xmlns:ds="http://schemas.openxmlformats.org/officeDocument/2006/customXml" ds:itemID="{F8FE2F97-178A-453D-9EE7-F4CD6804E7C0}">
   <ds:schemaRefs>
     <ds:schemaRef ds:uri="http://schemas.openxmlformats.org/officeDocument/2006/bibliography"/>
   </ds:schemaRefs>

</xml_diff>

<commit_message>
docs: update functional analysis documentation
</commit_message>
<xml_diff>
--- a/docs/phan-tich-chuc-nang.docx
+++ b/docs/phan-tich-chuc-nang.docx
@@ -312,6 +312,16 @@
           <w:szCs w:val="32"/>
         </w:rPr>
       </w:pPr>
+      <w:r>
+        <w:rPr>
+          <w:rFonts w:ascii="Tahoma" w:eastAsia="Yu Gothic Medium" w:hAnsi="Tahoma" w:cs="Tahoma"/>
+          <w:b/>
+          <w:color w:val="FF0000"/>
+          <w:sz w:val="40"/>
+          <w:szCs w:val="32"/>
+        </w:rPr>
+        <w:t>Nhóm 7</w:t>
+      </w:r>
     </w:p>
     <w:p>
       <w:pPr>
@@ -612,14 +622,147 @@
           <w:r>
             <w:fldChar w:fldCharType="separate"/>
           </w:r>
-          <w:hyperlink w:anchor="_Toc119093264" w:history="1">
+          <w:bookmarkStart w:id="0" w:name="_GoBack"/>
+          <w:bookmarkEnd w:id="0"/>
+          <w:r>
+            <w:rPr>
+              <w:rStyle w:val="Hyperlink"/>
+              <w:noProof/>
+            </w:rPr>
+            <w:fldChar w:fldCharType="begin"/>
+          </w:r>
+          <w:r>
+            <w:rPr>
+              <w:rStyle w:val="Hyperlink"/>
+              <w:noProof/>
+            </w:rPr>
+            <w:instrText xml:space="preserve"> </w:instrText>
+          </w:r>
+          <w:r>
+            <w:rPr>
+              <w:noProof/>
+            </w:rPr>
+            <w:instrText>HYPERLINK \l "_Toc119266058"</w:instrText>
+          </w:r>
+          <w:r>
+            <w:rPr>
+              <w:rStyle w:val="Hyperlink"/>
+              <w:noProof/>
+            </w:rPr>
+            <w:instrText xml:space="preserve"> </w:instrText>
+          </w:r>
+          <w:r>
+            <w:rPr>
+              <w:rStyle w:val="Hyperlink"/>
+              <w:noProof/>
+            </w:rPr>
+          </w:r>
+          <w:r>
+            <w:rPr>
+              <w:rStyle w:val="Hyperlink"/>
+              <w:noProof/>
+            </w:rPr>
+            <w:fldChar w:fldCharType="separate"/>
+          </w:r>
+          <w:r>
+            <w:rPr>
+              <w:rStyle w:val="Hyperlink"/>
+              <w:rFonts w:ascii="Arial" w:hAnsi="Arial" w:cs="Arial"/>
+              <w:noProof/>
+            </w:rPr>
+            <w:t>I.</w:t>
+          </w:r>
+          <w:r>
+            <w:rPr>
+              <w:rFonts w:eastAsiaTheme="minorEastAsia"/>
+              <w:noProof/>
+            </w:rPr>
+            <w:tab/>
+          </w:r>
+          <w:r>
+            <w:rPr>
+              <w:rStyle w:val="Hyperlink"/>
+              <w:rFonts w:ascii="Arial" w:hAnsi="Arial" w:cs="Arial"/>
+              <w:noProof/>
+            </w:rPr>
+            <w:t>Client</w:t>
+          </w:r>
+          <w:r>
+            <w:rPr>
+              <w:noProof/>
+              <w:webHidden/>
+            </w:rPr>
+            <w:tab/>
+          </w:r>
+          <w:r>
+            <w:rPr>
+              <w:noProof/>
+              <w:webHidden/>
+            </w:rPr>
+            <w:fldChar w:fldCharType="begin"/>
+          </w:r>
+          <w:r>
+            <w:rPr>
+              <w:noProof/>
+              <w:webHidden/>
+            </w:rPr>
+            <w:instrText xml:space="preserve"> PAGEREF _Toc119266058 \h </w:instrText>
+          </w:r>
+          <w:r>
+            <w:rPr>
+              <w:noProof/>
+              <w:webHidden/>
+            </w:rPr>
+          </w:r>
+          <w:r>
+            <w:rPr>
+              <w:noProof/>
+              <w:webHidden/>
+            </w:rPr>
+            <w:fldChar w:fldCharType="separate"/>
+          </w:r>
+          <w:r>
+            <w:rPr>
+              <w:noProof/>
+              <w:webHidden/>
+            </w:rPr>
+            <w:t>3</w:t>
+          </w:r>
+          <w:r>
+            <w:rPr>
+              <w:noProof/>
+              <w:webHidden/>
+            </w:rPr>
+            <w:fldChar w:fldCharType="end"/>
+          </w:r>
+          <w:r>
+            <w:rPr>
+              <w:rStyle w:val="Hyperlink"/>
+              <w:noProof/>
+            </w:rPr>
+            <w:fldChar w:fldCharType="end"/>
+          </w:r>
+        </w:p>
+        <w:p>
+          <w:pPr>
+            <w:pStyle w:val="TOC2"/>
+            <w:tabs>
+              <w:tab w:val="left" w:pos="660"/>
+              <w:tab w:val="right" w:leader="dot" w:pos="9350"/>
+            </w:tabs>
+            <w:rPr>
+              <w:rFonts w:eastAsiaTheme="minorEastAsia"/>
+              <w:noProof/>
+            </w:rPr>
+          </w:pPr>
+          <w:hyperlink w:anchor="_Toc119266059" w:history="1">
             <w:r>
               <w:rPr>
                 <w:rStyle w:val="Hyperlink"/>
                 <w:rFonts w:ascii="Arial" w:hAnsi="Arial" w:cs="Arial"/>
                 <w:noProof/>
               </w:rPr>
-              <w:t>I.</w:t>
+              <w:t>1.</w:t>
             </w:r>
             <w:r>
               <w:rPr>
@@ -634,7 +777,7 @@
                 <w:rFonts w:ascii="Arial" w:hAnsi="Arial" w:cs="Arial"/>
                 <w:noProof/>
               </w:rPr>
-              <w:t>Client</w:t>
+              <w:t>Chức năng đăng nhập</w:t>
             </w:r>
             <w:r>
               <w:rPr>
@@ -655,7 +798,7 @@
                 <w:noProof/>
                 <w:webHidden/>
               </w:rPr>
-              <w:instrText xml:space="preserve"> PAGEREF _Toc119093264 \h </w:instrText>
+              <w:instrText xml:space="preserve"> PAGEREF _Toc119266059 \h </w:instrText>
             </w:r>
             <w:r>
               <w:rPr>
@@ -698,93 +841,7 @@
               <w:noProof/>
             </w:rPr>
           </w:pPr>
-          <w:hyperlink w:anchor="_Toc119093265" w:history="1">
-            <w:r>
-              <w:rPr>
-                <w:rStyle w:val="Hyperlink"/>
-                <w:rFonts w:ascii="Arial" w:hAnsi="Arial" w:cs="Arial"/>
-                <w:noProof/>
-              </w:rPr>
-              <w:t>1.</w:t>
-            </w:r>
-            <w:r>
-              <w:rPr>
-                <w:rFonts w:eastAsiaTheme="minorEastAsia"/>
-                <w:noProof/>
-              </w:rPr>
-              <w:tab/>
-            </w:r>
-            <w:r>
-              <w:rPr>
-                <w:rStyle w:val="Hyperlink"/>
-                <w:rFonts w:ascii="Arial" w:hAnsi="Arial" w:cs="Arial"/>
-                <w:noProof/>
-              </w:rPr>
-              <w:t>Chức năng đăng nhập</w:t>
-            </w:r>
-            <w:r>
-              <w:rPr>
-                <w:noProof/>
-                <w:webHidden/>
-              </w:rPr>
-              <w:tab/>
-            </w:r>
-            <w:r>
-              <w:rPr>
-                <w:noProof/>
-                <w:webHidden/>
-              </w:rPr>
-              <w:fldChar w:fldCharType="begin"/>
-            </w:r>
-            <w:r>
-              <w:rPr>
-                <w:noProof/>
-                <w:webHidden/>
-              </w:rPr>
-              <w:instrText xml:space="preserve"> PAGEREF _Toc119093265 \h </w:instrText>
-            </w:r>
-            <w:r>
-              <w:rPr>
-                <w:noProof/>
-                <w:webHidden/>
-              </w:rPr>
-            </w:r>
-            <w:r>
-              <w:rPr>
-                <w:noProof/>
-                <w:webHidden/>
-              </w:rPr>
-              <w:fldChar w:fldCharType="separate"/>
-            </w:r>
-            <w:r>
-              <w:rPr>
-                <w:noProof/>
-                <w:webHidden/>
-              </w:rPr>
-              <w:t>3</w:t>
-            </w:r>
-            <w:r>
-              <w:rPr>
-                <w:noProof/>
-                <w:webHidden/>
-              </w:rPr>
-              <w:fldChar w:fldCharType="end"/>
-            </w:r>
-          </w:hyperlink>
-        </w:p>
-        <w:p>
-          <w:pPr>
-            <w:pStyle w:val="TOC2"/>
-            <w:tabs>
-              <w:tab w:val="left" w:pos="660"/>
-              <w:tab w:val="right" w:leader="dot" w:pos="9350"/>
-            </w:tabs>
-            <w:rPr>
-              <w:rFonts w:eastAsiaTheme="minorEastAsia"/>
-              <w:noProof/>
-            </w:rPr>
-          </w:pPr>
-          <w:hyperlink w:anchor="_Toc119093266" w:history="1">
+          <w:hyperlink w:anchor="_Toc119266060" w:history="1">
             <w:r>
               <w:rPr>
                 <w:rStyle w:val="Hyperlink"/>
@@ -827,7 +884,7 @@
                 <w:noProof/>
                 <w:webHidden/>
               </w:rPr>
-              <w:instrText xml:space="preserve"> PAGEREF _Toc119093266 \h </w:instrText>
+              <w:instrText xml:space="preserve"> PAGEREF _Toc119266060 \h </w:instrText>
             </w:r>
             <w:r>
               <w:rPr>
@@ -870,7 +927,7 @@
               <w:noProof/>
             </w:rPr>
           </w:pPr>
-          <w:hyperlink w:anchor="_Toc119093267" w:history="1">
+          <w:hyperlink w:anchor="_Toc119266061" w:history="1">
             <w:r>
               <w:rPr>
                 <w:rStyle w:val="Hyperlink"/>
@@ -913,7 +970,7 @@
                 <w:noProof/>
                 <w:webHidden/>
               </w:rPr>
-              <w:instrText xml:space="preserve"> PAGEREF _Toc119093267 \h </w:instrText>
+              <w:instrText xml:space="preserve"> PAGEREF _Toc119266061 \h </w:instrText>
             </w:r>
             <w:r>
               <w:rPr>
@@ -956,7 +1013,7 @@
               <w:noProof/>
             </w:rPr>
           </w:pPr>
-          <w:hyperlink w:anchor="_Toc119093268" w:history="1">
+          <w:hyperlink w:anchor="_Toc119266062" w:history="1">
             <w:r>
               <w:rPr>
                 <w:rStyle w:val="Hyperlink"/>
@@ -999,7 +1056,7 @@
                 <w:noProof/>
                 <w:webHidden/>
               </w:rPr>
-              <w:instrText xml:space="preserve"> PAGEREF _Toc119093268 \h </w:instrText>
+              <w:instrText xml:space="preserve"> PAGEREF _Toc119266062 \h </w:instrText>
             </w:r>
             <w:r>
               <w:rPr>
@@ -1042,7 +1099,7 @@
               <w:noProof/>
             </w:rPr>
           </w:pPr>
-          <w:hyperlink w:anchor="_Toc119093269" w:history="1">
+          <w:hyperlink w:anchor="_Toc119266063" w:history="1">
             <w:r>
               <w:rPr>
                 <w:rStyle w:val="Hyperlink"/>
@@ -1085,7 +1142,7 @@
                 <w:noProof/>
                 <w:webHidden/>
               </w:rPr>
-              <w:instrText xml:space="preserve"> PAGEREF _Toc119093269 \h </w:instrText>
+              <w:instrText xml:space="preserve"> PAGEREF _Toc119266063 \h </w:instrText>
             </w:r>
             <w:r>
               <w:rPr>
@@ -1128,7 +1185,7 @@
               <w:noProof/>
             </w:rPr>
           </w:pPr>
-          <w:hyperlink w:anchor="_Toc119093270" w:history="1">
+          <w:hyperlink w:anchor="_Toc119266064" w:history="1">
             <w:r>
               <w:rPr>
                 <w:rStyle w:val="Hyperlink"/>
@@ -1171,7 +1228,7 @@
                 <w:noProof/>
                 <w:webHidden/>
               </w:rPr>
-              <w:instrText xml:space="preserve"> PAGEREF _Toc119093270 \h </w:instrText>
+              <w:instrText xml:space="preserve"> PAGEREF _Toc119266064 \h </w:instrText>
             </w:r>
             <w:r>
               <w:rPr>
@@ -1214,7 +1271,7 @@
               <w:noProof/>
             </w:rPr>
           </w:pPr>
-          <w:hyperlink w:anchor="_Toc119093271" w:history="1">
+          <w:hyperlink w:anchor="_Toc119266065" w:history="1">
             <w:r>
               <w:rPr>
                 <w:rStyle w:val="Hyperlink"/>
@@ -1257,7 +1314,7 @@
                 <w:noProof/>
                 <w:webHidden/>
               </w:rPr>
-              <w:instrText xml:space="preserve"> PAGEREF _Toc119093271 \h </w:instrText>
+              <w:instrText xml:space="preserve"> PAGEREF _Toc119266065 \h </w:instrText>
             </w:r>
             <w:r>
               <w:rPr>
@@ -1300,7 +1357,7 @@
               <w:noProof/>
             </w:rPr>
           </w:pPr>
-          <w:hyperlink w:anchor="_Toc119093272" w:history="1">
+          <w:hyperlink w:anchor="_Toc119266066" w:history="1">
             <w:r>
               <w:rPr>
                 <w:rStyle w:val="Hyperlink"/>
@@ -1343,7 +1400,7 @@
                 <w:noProof/>
                 <w:webHidden/>
               </w:rPr>
-              <w:instrText xml:space="preserve"> PAGEREF _Toc119093272 \h </w:instrText>
+              <w:instrText xml:space="preserve"> PAGEREF _Toc119266066 \h </w:instrText>
             </w:r>
             <w:r>
               <w:rPr>
@@ -1386,7 +1443,7 @@
               <w:noProof/>
             </w:rPr>
           </w:pPr>
-          <w:hyperlink w:anchor="_Toc119093273" w:history="1">
+          <w:hyperlink w:anchor="_Toc119266067" w:history="1">
             <w:r>
               <w:rPr>
                 <w:rStyle w:val="Hyperlink"/>
@@ -1429,7 +1486,7 @@
                 <w:noProof/>
                 <w:webHidden/>
               </w:rPr>
-              <w:instrText xml:space="preserve"> PAGEREF _Toc119093273 \h </w:instrText>
+              <w:instrText xml:space="preserve"> PAGEREF _Toc119266067 \h </w:instrText>
             </w:r>
             <w:r>
               <w:rPr>
@@ -1472,7 +1529,7 @@
               <w:noProof/>
             </w:rPr>
           </w:pPr>
-          <w:hyperlink w:anchor="_Toc119093274" w:history="1">
+          <w:hyperlink w:anchor="_Toc119266068" w:history="1">
             <w:r>
               <w:rPr>
                 <w:rStyle w:val="Hyperlink"/>
@@ -1515,7 +1572,7 @@
                 <w:noProof/>
                 <w:webHidden/>
               </w:rPr>
-              <w:instrText xml:space="preserve"> PAGEREF _Toc119093274 \h </w:instrText>
+              <w:instrText xml:space="preserve"> PAGEREF _Toc119266068 \h </w:instrText>
             </w:r>
             <w:r>
               <w:rPr>
@@ -1558,7 +1615,7 @@
               <w:noProof/>
             </w:rPr>
           </w:pPr>
-          <w:hyperlink w:anchor="_Toc119093275" w:history="1">
+          <w:hyperlink w:anchor="_Toc119266069" w:history="1">
             <w:r>
               <w:rPr>
                 <w:rStyle w:val="Hyperlink"/>
@@ -1601,7 +1658,7 @@
                 <w:noProof/>
                 <w:webHidden/>
               </w:rPr>
-              <w:instrText xml:space="preserve"> PAGEREF _Toc119093275 \h </w:instrText>
+              <w:instrText xml:space="preserve"> PAGEREF _Toc119266069 \h </w:instrText>
             </w:r>
             <w:r>
               <w:rPr>
@@ -1644,7 +1701,7 @@
               <w:noProof/>
             </w:rPr>
           </w:pPr>
-          <w:hyperlink w:anchor="_Toc119093276" w:history="1">
+          <w:hyperlink w:anchor="_Toc119266070" w:history="1">
             <w:r>
               <w:rPr>
                 <w:rStyle w:val="Hyperlink"/>
@@ -1687,7 +1744,7 @@
                 <w:noProof/>
                 <w:webHidden/>
               </w:rPr>
-              <w:instrText xml:space="preserve"> PAGEREF _Toc119093276 \h </w:instrText>
+              <w:instrText xml:space="preserve"> PAGEREF _Toc119266070 \h </w:instrText>
             </w:r>
             <w:r>
               <w:rPr>
@@ -1730,7 +1787,7 @@
               <w:noProof/>
             </w:rPr>
           </w:pPr>
-          <w:hyperlink w:anchor="_Toc119093277" w:history="1">
+          <w:hyperlink w:anchor="_Toc119266071" w:history="1">
             <w:r>
               <w:rPr>
                 <w:rStyle w:val="Hyperlink"/>
@@ -1773,7 +1830,7 @@
                 <w:noProof/>
                 <w:webHidden/>
               </w:rPr>
-              <w:instrText xml:space="preserve"> PAGEREF _Toc119093277 \h </w:instrText>
+              <w:instrText xml:space="preserve"> PAGEREF _Toc119266071 \h </w:instrText>
             </w:r>
             <w:r>
               <w:rPr>
@@ -1816,7 +1873,7 @@
               <w:noProof/>
             </w:rPr>
           </w:pPr>
-          <w:hyperlink w:anchor="_Toc119093278" w:history="1">
+          <w:hyperlink w:anchor="_Toc119266072" w:history="1">
             <w:r>
               <w:rPr>
                 <w:rStyle w:val="Hyperlink"/>
@@ -1859,7 +1916,7 @@
                 <w:noProof/>
                 <w:webHidden/>
               </w:rPr>
-              <w:instrText xml:space="preserve"> PAGEREF _Toc119093278 \h </w:instrText>
+              <w:instrText xml:space="preserve"> PAGEREF _Toc119266072 \h </w:instrText>
             </w:r>
             <w:r>
               <w:rPr>
@@ -1902,7 +1959,7 @@
               <w:noProof/>
             </w:rPr>
           </w:pPr>
-          <w:hyperlink w:anchor="_Toc119093279" w:history="1">
+          <w:hyperlink w:anchor="_Toc119266073" w:history="1">
             <w:r>
               <w:rPr>
                 <w:rStyle w:val="Hyperlink"/>
@@ -1945,7 +2002,7 @@
                 <w:noProof/>
                 <w:webHidden/>
               </w:rPr>
-              <w:instrText xml:space="preserve"> PAGEREF _Toc119093279 \h </w:instrText>
+              <w:instrText xml:space="preserve"> PAGEREF _Toc119266073 \h </w:instrText>
             </w:r>
             <w:r>
               <w:rPr>
@@ -1988,7 +2045,7 @@
               <w:noProof/>
             </w:rPr>
           </w:pPr>
-          <w:hyperlink w:anchor="_Toc119093280" w:history="1">
+          <w:hyperlink w:anchor="_Toc119266074" w:history="1">
             <w:r>
               <w:rPr>
                 <w:rStyle w:val="Hyperlink"/>
@@ -2010,7 +2067,7 @@
                 <w:rFonts w:ascii="Arial" w:hAnsi="Arial" w:cs="Arial"/>
                 <w:noProof/>
               </w:rPr>
-              <w:t>Người quản trị</w:t>
+              <w:t>Admin</w:t>
             </w:r>
             <w:r>
               <w:rPr>
@@ -2031,7 +2088,7 @@
                 <w:noProof/>
                 <w:webHidden/>
               </w:rPr>
-              <w:instrText xml:space="preserve"> PAGEREF _Toc119093280 \h </w:instrText>
+              <w:instrText xml:space="preserve"> PAGEREF _Toc119266074 \h </w:instrText>
             </w:r>
             <w:r>
               <w:rPr>
@@ -2074,7 +2131,7 @@
               <w:noProof/>
             </w:rPr>
           </w:pPr>
-          <w:hyperlink w:anchor="_Toc119093281" w:history="1">
+          <w:hyperlink w:anchor="_Toc119266075" w:history="1">
             <w:r>
               <w:rPr>
                 <w:rStyle w:val="Hyperlink"/>
@@ -2117,7 +2174,7 @@
                 <w:noProof/>
                 <w:webHidden/>
               </w:rPr>
-              <w:instrText xml:space="preserve"> PAGEREF _Toc119093281 \h </w:instrText>
+              <w:instrText xml:space="preserve"> PAGEREF _Toc119266075 \h </w:instrText>
             </w:r>
             <w:r>
               <w:rPr>
@@ -2160,7 +2217,7 @@
               <w:noProof/>
             </w:rPr>
           </w:pPr>
-          <w:hyperlink w:anchor="_Toc119093282" w:history="1">
+          <w:hyperlink w:anchor="_Toc119266076" w:history="1">
             <w:r>
               <w:rPr>
                 <w:rStyle w:val="Hyperlink"/>
@@ -2203,7 +2260,7 @@
                 <w:noProof/>
                 <w:webHidden/>
               </w:rPr>
-              <w:instrText xml:space="preserve"> PAGEREF _Toc119093282 \h </w:instrText>
+              <w:instrText xml:space="preserve"> PAGEREF _Toc119266076 \h </w:instrText>
             </w:r>
             <w:r>
               <w:rPr>
@@ -2246,7 +2303,7 @@
               <w:noProof/>
             </w:rPr>
           </w:pPr>
-          <w:hyperlink w:anchor="_Toc119093283" w:history="1">
+          <w:hyperlink w:anchor="_Toc119266077" w:history="1">
             <w:r>
               <w:rPr>
                 <w:rStyle w:val="Hyperlink"/>
@@ -2289,7 +2346,7 @@
                 <w:noProof/>
                 <w:webHidden/>
               </w:rPr>
-              <w:instrText xml:space="preserve"> PAGEREF _Toc119093283 \h </w:instrText>
+              <w:instrText xml:space="preserve"> PAGEREF _Toc119266077 \h </w:instrText>
             </w:r>
             <w:r>
               <w:rPr>
@@ -2332,7 +2389,7 @@
               <w:noProof/>
             </w:rPr>
           </w:pPr>
-          <w:hyperlink w:anchor="_Toc119093284" w:history="1">
+          <w:hyperlink w:anchor="_Toc119266078" w:history="1">
             <w:r>
               <w:rPr>
                 <w:rStyle w:val="Hyperlink"/>
@@ -2375,7 +2432,7 @@
                 <w:noProof/>
                 <w:webHidden/>
               </w:rPr>
-              <w:instrText xml:space="preserve"> PAGEREF _Toc119093284 \h </w:instrText>
+              <w:instrText xml:space="preserve"> PAGEREF _Toc119266078 \h </w:instrText>
             </w:r>
             <w:r>
               <w:rPr>
@@ -2395,7 +2452,7 @@
                 <w:noProof/>
                 <w:webHidden/>
               </w:rPr>
-              <w:t>29</w:t>
+              <w:t>28</w:t>
             </w:r>
             <w:r>
               <w:rPr>
@@ -2418,7 +2475,7 @@
               <w:noProof/>
             </w:rPr>
           </w:pPr>
-          <w:hyperlink w:anchor="_Toc119093285" w:history="1">
+          <w:hyperlink w:anchor="_Toc119266079" w:history="1">
             <w:r>
               <w:rPr>
                 <w:rStyle w:val="Hyperlink"/>
@@ -2461,7 +2518,7 @@
                 <w:noProof/>
                 <w:webHidden/>
               </w:rPr>
-              <w:instrText xml:space="preserve"> PAGEREF _Toc119093285 \h </w:instrText>
+              <w:instrText xml:space="preserve"> PAGEREF _Toc119266079 \h </w:instrText>
             </w:r>
             <w:r>
               <w:rPr>
@@ -2504,7 +2561,7 @@
               <w:noProof/>
             </w:rPr>
           </w:pPr>
-          <w:hyperlink w:anchor="_Toc119093286" w:history="1">
+          <w:hyperlink w:anchor="_Toc119266080" w:history="1">
             <w:r>
               <w:rPr>
                 <w:rStyle w:val="Hyperlink"/>
@@ -2547,7 +2604,7 @@
                 <w:noProof/>
                 <w:webHidden/>
               </w:rPr>
-              <w:instrText xml:space="preserve"> PAGEREF _Toc119093286 \h </w:instrText>
+              <w:instrText xml:space="preserve"> PAGEREF _Toc119266080 \h </w:instrText>
             </w:r>
             <w:r>
               <w:rPr>
@@ -2590,7 +2647,7 @@
               <w:noProof/>
             </w:rPr>
           </w:pPr>
-          <w:hyperlink w:anchor="_Toc119093287" w:history="1">
+          <w:hyperlink w:anchor="_Toc119266081" w:history="1">
             <w:r>
               <w:rPr>
                 <w:rStyle w:val="Hyperlink"/>
@@ -2612,7 +2669,7 @@
                 <w:rFonts w:ascii="Arial" w:hAnsi="Arial" w:cs="Arial"/>
                 <w:noProof/>
               </w:rPr>
-              <w:t>Quản lý review</w:t>
+              <w:t>Quản lý đánh giá sản phẩm</w:t>
             </w:r>
             <w:r>
               <w:rPr>
@@ -2633,7 +2690,7 @@
                 <w:noProof/>
                 <w:webHidden/>
               </w:rPr>
-              <w:instrText xml:space="preserve"> PAGEREF _Toc119093287 \h </w:instrText>
+              <w:instrText xml:space="preserve"> PAGEREF _Toc119266081 \h </w:instrText>
             </w:r>
             <w:r>
               <w:rPr>
@@ -2653,7 +2710,7 @@
                 <w:noProof/>
                 <w:webHidden/>
               </w:rPr>
-              <w:t>39</w:t>
+              <w:t>35</w:t>
             </w:r>
             <w:r>
               <w:rPr>
@@ -2676,7 +2733,7 @@
               <w:noProof/>
             </w:rPr>
           </w:pPr>
-          <w:hyperlink w:anchor="_Toc119093288" w:history="1">
+          <w:hyperlink w:anchor="_Toc119266082" w:history="1">
             <w:r>
               <w:rPr>
                 <w:rStyle w:val="Hyperlink"/>
@@ -2719,7 +2776,7 @@
                 <w:noProof/>
                 <w:webHidden/>
               </w:rPr>
-              <w:instrText xml:space="preserve"> PAGEREF _Toc119093288 \h </w:instrText>
+              <w:instrText xml:space="preserve"> PAGEREF _Toc119266082 \h </w:instrText>
             </w:r>
             <w:r>
               <w:rPr>
@@ -2739,7 +2796,7 @@
                 <w:noProof/>
                 <w:webHidden/>
               </w:rPr>
-              <w:t>40</w:t>
+              <w:t>36</w:t>
             </w:r>
             <w:r>
               <w:rPr>
@@ -2762,7 +2819,7 @@
               <w:noProof/>
             </w:rPr>
           </w:pPr>
-          <w:hyperlink w:anchor="_Toc119093289" w:history="1">
+          <w:hyperlink w:anchor="_Toc119266083" w:history="1">
             <w:r>
               <w:rPr>
                 <w:rStyle w:val="Hyperlink"/>
@@ -2805,7 +2862,7 @@
                 <w:noProof/>
                 <w:webHidden/>
               </w:rPr>
-              <w:instrText xml:space="preserve"> PAGEREF _Toc119093289 \h </w:instrText>
+              <w:instrText xml:space="preserve"> PAGEREF _Toc119266083 \h </w:instrText>
             </w:r>
             <w:r>
               <w:rPr>
@@ -2825,7 +2882,7 @@
                 <w:noProof/>
                 <w:webHidden/>
               </w:rPr>
-              <w:t>42</w:t>
+              <w:t>38</w:t>
             </w:r>
             <w:r>
               <w:rPr>
@@ -2848,7 +2905,7 @@
               <w:noProof/>
             </w:rPr>
           </w:pPr>
-          <w:hyperlink w:anchor="_Toc119093290" w:history="1">
+          <w:hyperlink w:anchor="_Toc119266084" w:history="1">
             <w:r>
               <w:rPr>
                 <w:rStyle w:val="Hyperlink"/>
@@ -2891,7 +2948,7 @@
                 <w:noProof/>
                 <w:webHidden/>
               </w:rPr>
-              <w:instrText xml:space="preserve"> PAGEREF _Toc119093290 \h </w:instrText>
+              <w:instrText xml:space="preserve"> PAGEREF _Toc119266084 \h </w:instrText>
             </w:r>
             <w:r>
               <w:rPr>
@@ -2911,7 +2968,7 @@
                 <w:noProof/>
                 <w:webHidden/>
               </w:rPr>
-              <w:t>43</w:t>
+              <w:t>39</w:t>
             </w:r>
             <w:r>
               <w:rPr>
@@ -2974,7 +3031,7 @@
           <w:szCs w:val="30"/>
         </w:rPr>
       </w:pPr>
-      <w:bookmarkStart w:id="0" w:name="_Toc119093264"/>
+      <w:bookmarkStart w:id="1" w:name="_Toc119266058"/>
       <w:r>
         <w:rPr>
           <w:rFonts w:ascii="Arial" w:hAnsi="Arial" w:cs="Arial"/>
@@ -2985,7 +3042,7 @@
         <w:lastRenderedPageBreak/>
         <w:t>Client</w:t>
       </w:r>
-      <w:bookmarkEnd w:id="0"/>
+      <w:bookmarkEnd w:id="1"/>
     </w:p>
     <w:p>
       <w:pPr>
@@ -3005,7 +3062,7 @@
           <w:szCs w:val="30"/>
         </w:rPr>
       </w:pPr>
-      <w:bookmarkStart w:id="1" w:name="_Toc119093265"/>
+      <w:bookmarkStart w:id="2" w:name="_Toc119266059"/>
       <w:r>
         <w:rPr>
           <w:rFonts w:ascii="Arial" w:hAnsi="Arial" w:cs="Arial"/>
@@ -3015,7 +3072,7 @@
         </w:rPr>
         <w:t>Chức năng đăng nhập</w:t>
       </w:r>
-      <w:bookmarkEnd w:id="1"/>
+      <w:bookmarkEnd w:id="2"/>
     </w:p>
     <w:p>
       <w:pPr>
@@ -4130,7 +4187,7 @@
           <w:szCs w:val="30"/>
         </w:rPr>
       </w:pPr>
-      <w:bookmarkStart w:id="2" w:name="_Toc119093266"/>
+      <w:bookmarkStart w:id="3" w:name="_Toc119266060"/>
       <w:r>
         <w:rPr>
           <w:rFonts w:ascii="Arial" w:hAnsi="Arial" w:cs="Arial"/>
@@ -4141,7 +4198,7 @@
         <w:lastRenderedPageBreak/>
         <w:t>Chức năng quên mật khẩu</w:t>
       </w:r>
-      <w:bookmarkEnd w:id="2"/>
+      <w:bookmarkEnd w:id="3"/>
     </w:p>
     <w:p>
       <w:pPr>
@@ -5019,7 +5076,7 @@
           <w:szCs w:val="30"/>
         </w:rPr>
       </w:pPr>
-      <w:bookmarkStart w:id="3" w:name="_Toc119093267"/>
+      <w:bookmarkStart w:id="4" w:name="_Toc119266061"/>
       <w:r>
         <w:rPr>
           <w:rFonts w:ascii="Arial" w:hAnsi="Arial" w:cs="Arial"/>
@@ -5029,7 +5086,7 @@
         </w:rPr>
         <w:t>Chức năng đăng ký</w:t>
       </w:r>
-      <w:bookmarkEnd w:id="3"/>
+      <w:bookmarkEnd w:id="4"/>
     </w:p>
     <w:p>
       <w:pPr>
@@ -5969,7 +6026,7 @@
           <w:szCs w:val="30"/>
         </w:rPr>
       </w:pPr>
-      <w:bookmarkStart w:id="4" w:name="_Toc119093268"/>
+      <w:bookmarkStart w:id="5" w:name="_Toc119266062"/>
       <w:r>
         <w:rPr>
           <w:rFonts w:ascii="Arial" w:hAnsi="Arial" w:cs="Arial"/>
@@ -5997,7 +6054,7 @@
         </w:rPr>
         <w:t xml:space="preserve"> danh sách sản phẩm</w:t>
       </w:r>
-      <w:bookmarkEnd w:id="4"/>
+      <w:bookmarkEnd w:id="5"/>
     </w:p>
     <w:p/>
     <w:p>
@@ -7204,7 +7261,7 @@
           <w:szCs w:val="30"/>
         </w:rPr>
       </w:pPr>
-      <w:bookmarkStart w:id="5" w:name="_Toc119093269"/>
+      <w:bookmarkStart w:id="6" w:name="_Toc119266063"/>
       <w:r>
         <w:rPr>
           <w:rFonts w:ascii="Arial" w:hAnsi="Arial" w:cs="Arial"/>
@@ -7232,7 +7289,7 @@
         </w:rPr>
         <w:t xml:space="preserve"> chi tiết thông tin sản phẩm</w:t>
       </w:r>
-      <w:bookmarkEnd w:id="5"/>
+      <w:bookmarkEnd w:id="6"/>
     </w:p>
     <w:p>
       <w:pPr>
@@ -8203,7 +8260,7 @@
           <w:szCs w:val="30"/>
         </w:rPr>
       </w:pPr>
-      <w:bookmarkStart w:id="6" w:name="_Toc119093270"/>
+      <w:bookmarkStart w:id="7" w:name="_Toc119266064"/>
       <w:r>
         <w:rPr>
           <w:rFonts w:ascii="Arial" w:hAnsi="Arial" w:cs="Arial"/>
@@ -8213,7 +8270,7 @@
         </w:rPr>
         <w:t>Chức năng tìm kiếm</w:t>
       </w:r>
-      <w:bookmarkEnd w:id="6"/>
+      <w:bookmarkEnd w:id="7"/>
     </w:p>
     <w:p>
       <w:pPr>
@@ -8831,7 +8888,7 @@
           <w:szCs w:val="30"/>
         </w:rPr>
       </w:pPr>
-      <w:bookmarkStart w:id="7" w:name="_Toc119093271"/>
+      <w:bookmarkStart w:id="8" w:name="_Toc119266065"/>
       <w:r>
         <w:rPr>
           <w:rFonts w:ascii="Arial" w:hAnsi="Arial" w:cs="Arial"/>
@@ -8841,7 +8898,7 @@
         </w:rPr>
         <w:t>Chức năng lọc</w:t>
       </w:r>
-      <w:bookmarkEnd w:id="7"/>
+      <w:bookmarkEnd w:id="8"/>
     </w:p>
     <w:p>
       <w:pPr>
@@ -9639,7 +9696,7 @@
           <w:szCs w:val="30"/>
         </w:rPr>
       </w:pPr>
-      <w:bookmarkStart w:id="8" w:name="_Toc119093272"/>
+      <w:bookmarkStart w:id="9" w:name="_Toc119266066"/>
       <w:r>
         <w:rPr>
           <w:rFonts w:ascii="Arial" w:hAnsi="Arial" w:cs="Arial"/>
@@ -9658,7 +9715,7 @@
         </w:rPr>
         <w:t>hêm sản phẩm vào giỏ hàng</w:t>
       </w:r>
-      <w:bookmarkEnd w:id="8"/>
+      <w:bookmarkEnd w:id="9"/>
     </w:p>
     <w:p>
       <w:pPr>
@@ -10137,7 +10194,7 @@
           <w:szCs w:val="30"/>
         </w:rPr>
       </w:pPr>
-      <w:bookmarkStart w:id="9" w:name="_Toc119093273"/>
+      <w:bookmarkStart w:id="10" w:name="_Toc119266067"/>
       <w:r>
         <w:rPr>
           <w:rFonts w:ascii="Arial" w:hAnsi="Arial" w:cs="Arial"/>
@@ -10156,7 +10213,7 @@
         </w:rPr>
         <w:t>iỏ hàng</w:t>
       </w:r>
-      <w:bookmarkEnd w:id="9"/>
+      <w:bookmarkEnd w:id="10"/>
       <w:r>
         <w:rPr>
           <w:rFonts w:ascii="Arial" w:hAnsi="Arial" w:cs="Arial"/>
@@ -10633,7 +10690,7 @@
           <w:szCs w:val="28"/>
         </w:rPr>
       </w:pPr>
-      <w:bookmarkStart w:id="10" w:name="_Toc119093274"/>
+      <w:bookmarkStart w:id="11" w:name="_Toc119266068"/>
       <w:r>
         <w:rPr>
           <w:rFonts w:ascii="Arial" w:hAnsi="Arial" w:cs="Arial"/>
@@ -10652,7 +10709,7 @@
         </w:rPr>
         <w:t>thanh toán</w:t>
       </w:r>
-      <w:bookmarkEnd w:id="10"/>
+      <w:bookmarkEnd w:id="11"/>
     </w:p>
     <w:p>
       <w:pPr>
@@ -11526,7 +11583,7 @@
         </w:rPr>
         <w:t xml:space="preserve"> </w:t>
       </w:r>
-      <w:bookmarkStart w:id="11" w:name="_Toc119093275"/>
+      <w:bookmarkStart w:id="12" w:name="_Toc119266069"/>
       <w:r>
         <w:rPr>
           <w:rFonts w:ascii="Arial" w:hAnsi="Arial" w:cs="Arial"/>
@@ -11581,7 +11638,7 @@
         </w:rPr>
         <w:t>.</w:t>
       </w:r>
-      <w:bookmarkEnd w:id="11"/>
+      <w:bookmarkEnd w:id="12"/>
     </w:p>
     <w:p>
       <w:pPr>
@@ -12150,8 +12207,8 @@
           <w:szCs w:val="30"/>
         </w:rPr>
       </w:pPr>
-      <w:bookmarkStart w:id="12" w:name="_Toc118557421"/>
-      <w:bookmarkStart w:id="13" w:name="_Toc119093276"/>
+      <w:bookmarkStart w:id="13" w:name="_Toc118557421"/>
+      <w:bookmarkStart w:id="14" w:name="_Toc119266070"/>
       <w:r>
         <w:rPr>
           <w:rFonts w:ascii="Arial" w:hAnsi="Arial" w:cs="Arial"/>
@@ -12188,8 +12245,8 @@
         </w:rPr>
         <w:t>khách hàng:</w:t>
       </w:r>
-      <w:bookmarkEnd w:id="12"/>
       <w:bookmarkEnd w:id="13"/>
+      <w:bookmarkEnd w:id="14"/>
     </w:p>
     <w:p>
       <w:pPr>
@@ -12603,7 +12660,7 @@
         </w:rPr>
         <w:t xml:space="preserve"> </w:t>
       </w:r>
-      <w:bookmarkStart w:id="14" w:name="_Toc119093277"/>
+      <w:bookmarkStart w:id="15" w:name="_Toc119266071"/>
       <w:r>
         <w:rPr>
           <w:rFonts w:ascii="Arial" w:hAnsi="Arial" w:cs="Arial"/>
@@ -12631,7 +12688,7 @@
         </w:rPr>
         <w:t xml:space="preserve"> mật khẩu</w:t>
       </w:r>
-      <w:bookmarkEnd w:id="14"/>
+      <w:bookmarkEnd w:id="15"/>
     </w:p>
     <w:p>
       <w:pPr>
@@ -13231,7 +13288,7 @@
           <w:szCs w:val="30"/>
         </w:rPr>
       </w:pPr>
-      <w:bookmarkStart w:id="15" w:name="_Toc119093278"/>
+      <w:bookmarkStart w:id="16" w:name="_Toc119266072"/>
       <w:r>
         <w:rPr>
           <w:rFonts w:ascii="Arial" w:hAnsi="Arial" w:cs="Arial"/>
@@ -13241,7 +13298,7 @@
         </w:rPr>
         <w:t>Chức năng xem lịch sử đơn hàng</w:t>
       </w:r>
-      <w:bookmarkEnd w:id="15"/>
+      <w:bookmarkEnd w:id="16"/>
     </w:p>
     <w:p>
       <w:pPr>
@@ -13815,7 +13872,7 @@
           <w:szCs w:val="30"/>
         </w:rPr>
       </w:pPr>
-      <w:bookmarkStart w:id="16" w:name="_Toc119093279"/>
+      <w:bookmarkStart w:id="17" w:name="_Toc119266073"/>
       <w:r>
         <w:rPr>
           <w:rFonts w:ascii="Arial" w:hAnsi="Arial" w:cs="Arial"/>
@@ -13843,7 +13900,7 @@
         </w:rPr>
         <w:t xml:space="preserve"> sản phẩm</w:t>
       </w:r>
-      <w:bookmarkEnd w:id="16"/>
+      <w:bookmarkEnd w:id="17"/>
     </w:p>
     <w:p>
       <w:pPr>
@@ -14568,7 +14625,7 @@
           <w:szCs w:val="32"/>
         </w:rPr>
       </w:pPr>
-      <w:bookmarkStart w:id="17" w:name="_Toc119093280"/>
+      <w:bookmarkStart w:id="18" w:name="_Toc119266074"/>
       <w:r>
         <w:rPr>
           <w:rFonts w:ascii="Arial" w:hAnsi="Arial" w:cs="Arial"/>
@@ -14576,9 +14633,9 @@
           <w:sz w:val="32"/>
           <w:szCs w:val="32"/>
         </w:rPr>
-        <w:t>Người quản trị</w:t>
-      </w:r>
-      <w:bookmarkEnd w:id="17"/>
+        <w:t>Admin</w:t>
+      </w:r>
+      <w:bookmarkEnd w:id="18"/>
     </w:p>
     <w:p>
       <w:pPr>
@@ -14598,7 +14655,7 @@
           <w:szCs w:val="30"/>
         </w:rPr>
       </w:pPr>
-      <w:bookmarkStart w:id="18" w:name="_Toc119093281"/>
+      <w:bookmarkStart w:id="19" w:name="_Toc119266075"/>
       <w:r>
         <w:rPr>
           <w:rFonts w:ascii="Arial" w:hAnsi="Arial" w:cs="Arial"/>
@@ -14617,7 +14674,7 @@
         </w:rPr>
         <w:t xml:space="preserve"> nhân viên</w:t>
       </w:r>
-      <w:bookmarkEnd w:id="18"/>
+      <w:bookmarkEnd w:id="19"/>
     </w:p>
     <w:p>
       <w:pPr>
@@ -16454,7 +16511,7 @@
           <w:szCs w:val="30"/>
         </w:rPr>
       </w:pPr>
-      <w:bookmarkStart w:id="19" w:name="_Toc119093282"/>
+      <w:bookmarkStart w:id="20" w:name="_Toc119266076"/>
       <w:r>
         <w:rPr>
           <w:rFonts w:ascii="Arial" w:hAnsi="Arial" w:cs="Arial"/>
@@ -16465,7 +16522,7 @@
         <w:lastRenderedPageBreak/>
         <w:t>Quản lý khách hàng</w:t>
       </w:r>
-      <w:bookmarkEnd w:id="19"/>
+      <w:bookmarkEnd w:id="20"/>
     </w:p>
     <w:p>
       <w:pPr>
@@ -17456,7 +17513,7 @@
           <w:szCs w:val="30"/>
         </w:rPr>
       </w:pPr>
-      <w:bookmarkStart w:id="20" w:name="_Toc119093283"/>
+      <w:bookmarkStart w:id="21" w:name="_Toc119266077"/>
       <w:r>
         <w:rPr>
           <w:rFonts w:ascii="Arial" w:hAnsi="Arial" w:cs="Arial"/>
@@ -17484,7 +17541,7 @@
         </w:rPr>
         <w:t xml:space="preserve"> hiệu</w:t>
       </w:r>
-      <w:bookmarkEnd w:id="20"/>
+      <w:bookmarkEnd w:id="21"/>
     </w:p>
     <w:p>
       <w:pPr>
@@ -18880,7 +18937,7 @@
           <w:szCs w:val="30"/>
         </w:rPr>
       </w:pPr>
-      <w:bookmarkStart w:id="21" w:name="_Toc119093284"/>
+      <w:bookmarkStart w:id="22" w:name="_Toc119266078"/>
       <w:r>
         <w:rPr>
           <w:rFonts w:ascii="Arial" w:hAnsi="Arial" w:cs="Arial"/>
@@ -18890,7 +18947,7 @@
         </w:rPr>
         <w:t>Quản lý thể loại</w:t>
       </w:r>
-      <w:bookmarkEnd w:id="21"/>
+      <w:bookmarkEnd w:id="22"/>
     </w:p>
     <w:p>
       <w:pPr>
@@ -20729,7 +20786,7 @@
           <w:szCs w:val="30"/>
         </w:rPr>
       </w:pPr>
-      <w:bookmarkStart w:id="22" w:name="_Toc119093285"/>
+      <w:bookmarkStart w:id="23" w:name="_Toc119266079"/>
       <w:r>
         <w:rPr>
           <w:rFonts w:ascii="Arial" w:hAnsi="Arial" w:cs="Arial"/>
@@ -20739,7 +20796,7 @@
         </w:rPr>
         <w:t>Quản lý sản phẩm</w:t>
       </w:r>
-      <w:bookmarkEnd w:id="22"/>
+      <w:bookmarkEnd w:id="23"/>
     </w:p>
     <w:p>
       <w:pPr>
@@ -22739,7 +22796,7 @@
           <w:szCs w:val="30"/>
         </w:rPr>
       </w:pPr>
-      <w:bookmarkStart w:id="23" w:name="_Toc119093286"/>
+      <w:bookmarkStart w:id="24" w:name="_Toc119266080"/>
       <w:r>
         <w:rPr>
           <w:rFonts w:ascii="Arial" w:hAnsi="Arial" w:cs="Arial"/>
@@ -22749,7 +22806,7 @@
         </w:rPr>
         <w:t>Quản lý đơn hàng</w:t>
       </w:r>
-      <w:bookmarkEnd w:id="23"/>
+      <w:bookmarkEnd w:id="24"/>
     </w:p>
     <w:p>
       <w:pPr>
@@ -24061,7 +24118,7 @@
           <w:szCs w:val="30"/>
         </w:rPr>
       </w:pPr>
-      <w:bookmarkStart w:id="24" w:name="_Toc119093287"/>
+      <w:bookmarkStart w:id="25" w:name="_Toc119266081"/>
       <w:r>
         <w:rPr>
           <w:rFonts w:ascii="Arial" w:hAnsi="Arial" w:cs="Arial"/>
@@ -24071,7 +24128,6 @@
         </w:rPr>
         <w:t xml:space="preserve">Quản lý </w:t>
       </w:r>
-      <w:bookmarkEnd w:id="24"/>
       <w:r>
         <w:rPr>
           <w:rFonts w:ascii="Arial" w:hAnsi="Arial" w:cs="Arial"/>
@@ -24081,6 +24137,7 @@
         </w:rPr>
         <w:t>đánh giá sản phẩm</w:t>
       </w:r>
+      <w:bookmarkEnd w:id="25"/>
     </w:p>
     <w:p>
       <w:pPr>
@@ -24459,23 +24516,7 @@
           <w:sz w:val="28"/>
           <w:szCs w:val="28"/>
         </w:rPr>
-        <w:t>Bước 2: Trên thanh menu chọn mục “</w:t>
-      </w:r>
-      <w:r>
-        <w:rPr>
-          <w:rFonts w:ascii="Arial" w:hAnsi="Arial" w:cs="Arial"/>
-          <w:sz w:val="28"/>
-          <w:szCs w:val="28"/>
-        </w:rPr>
-        <w:t>Đánh giá</w:t>
-      </w:r>
-      <w:r>
-        <w:rPr>
-          <w:rFonts w:ascii="Arial" w:hAnsi="Arial" w:cs="Arial"/>
-          <w:sz w:val="28"/>
-          <w:szCs w:val="28"/>
-        </w:rPr>
-        <w:t>”.</w:t>
+        <w:t>Bước 2: Trên thanh menu chọn mục “Đánh giá”.</w:t>
       </w:r>
     </w:p>
     <w:p>
@@ -24500,23 +24541,7 @@
           <w:sz w:val="28"/>
           <w:szCs w:val="28"/>
         </w:rPr>
-        <w:t>Bước 3: Hệ thống sẽ hiển thị danh sách</w:t>
-      </w:r>
-      <w:r>
-        <w:rPr>
-          <w:rFonts w:ascii="Arial" w:hAnsi="Arial" w:cs="Arial"/>
-          <w:sz w:val="28"/>
-          <w:szCs w:val="28"/>
-        </w:rPr>
-        <w:t xml:space="preserve"> các đánh giá</w:t>
-      </w:r>
-      <w:r>
-        <w:rPr>
-          <w:rFonts w:ascii="Arial" w:hAnsi="Arial" w:cs="Arial"/>
-          <w:sz w:val="28"/>
-          <w:szCs w:val="28"/>
-        </w:rPr>
-        <w:t xml:space="preserve"> đã tồn tại:</w:t>
+        <w:t>Bước 3: Hệ thống sẽ hiển thị danh sách các đánh giá đã tồn tại:</w:t>
       </w:r>
     </w:p>
     <w:p>
@@ -24541,23 +24566,7 @@
           <w:sz w:val="28"/>
           <w:szCs w:val="28"/>
         </w:rPr>
-        <w:t>Người quản trị có thể xem chi tiết</w:t>
-      </w:r>
-      <w:r>
-        <w:rPr>
-          <w:rFonts w:ascii="Arial" w:hAnsi="Arial" w:cs="Arial"/>
-          <w:sz w:val="28"/>
-          <w:szCs w:val="28"/>
-        </w:rPr>
-        <w:t xml:space="preserve"> đánh giá</w:t>
-      </w:r>
-      <w:r>
-        <w:rPr>
-          <w:rFonts w:ascii="Arial" w:hAnsi="Arial" w:cs="Arial"/>
-          <w:sz w:val="28"/>
-          <w:szCs w:val="28"/>
-        </w:rPr>
-        <w:t xml:space="preserve"> bằng cách nhấn </w:t>
+        <w:t xml:space="preserve">Người quản trị có thể xem chi tiết đánh giá bằng cách nhấn </w:t>
       </w:r>
       <w:r>
         <w:rPr>
@@ -24566,23 +24575,7 @@
           <w:szCs w:val="28"/>
         </w:rPr>
         <w:lastRenderedPageBreak/>
-        <w:t>vào</w:t>
-      </w:r>
-      <w:r>
-        <w:rPr>
-          <w:rFonts w:ascii="Arial" w:hAnsi="Arial" w:cs="Arial"/>
-          <w:sz w:val="28"/>
-          <w:szCs w:val="28"/>
-        </w:rPr>
-        <w:t xml:space="preserve"> đánh giá</w:t>
-      </w:r>
-      <w:r>
-        <w:rPr>
-          <w:rFonts w:ascii="Arial" w:hAnsi="Arial" w:cs="Arial"/>
-          <w:sz w:val="28"/>
-          <w:szCs w:val="28"/>
-        </w:rPr>
-        <w:t xml:space="preserve"> bất kỳ trên trang danh sách &gt; hệ thống sẽ tiến hành hiển thị chi tiết đơn hàng đó.</w:t>
+        <w:t>vào đánh giá bất kỳ trên trang danh sách &gt; hệ thống sẽ tiến hành hiển thị chi tiết đơn hàng đó.</w:t>
       </w:r>
     </w:p>
     <w:p>
@@ -24706,8 +24699,6 @@
         </w:rPr>
         <w:t>;</w:t>
       </w:r>
-      <w:bookmarkStart w:id="25" w:name="_GoBack"/>
-      <w:bookmarkEnd w:id="25"/>
     </w:p>
     <w:p>
       <w:pPr>
@@ -24729,7 +24720,7 @@
           <w:szCs w:val="30"/>
         </w:rPr>
       </w:pPr>
-      <w:bookmarkStart w:id="26" w:name="_Toc119093288"/>
+      <w:bookmarkStart w:id="26" w:name="_Toc119266082"/>
       <w:r>
         <w:rPr>
           <w:rFonts w:ascii="Arial" w:hAnsi="Arial" w:cs="Arial"/>
@@ -25565,39 +25556,7 @@
           <w:sz w:val="28"/>
           <w:szCs w:val="28"/>
         </w:rPr>
-        <w:t>Người quản trị có thể xóa</w:t>
-      </w:r>
-      <w:r>
-        <w:rPr>
-          <w:rFonts w:ascii="Arial" w:hAnsi="Arial" w:cs="Arial"/>
-          <w:sz w:val="28"/>
-          <w:szCs w:val="28"/>
-        </w:rPr>
-        <w:t xml:space="preserve"> banner</w:t>
-      </w:r>
-      <w:r>
-        <w:rPr>
-          <w:rFonts w:ascii="Arial" w:hAnsi="Arial" w:cs="Arial"/>
-          <w:sz w:val="28"/>
-          <w:szCs w:val="28"/>
-        </w:rPr>
-        <w:t xml:space="preserve"> bằng cách nhấn vào biểu tương thùng rác &gt; hệ thống sẽ tiến hành xóa</w:t>
-      </w:r>
-      <w:r>
-        <w:rPr>
-          <w:rFonts w:ascii="Arial" w:hAnsi="Arial" w:cs="Arial"/>
-          <w:sz w:val="28"/>
-          <w:szCs w:val="28"/>
-        </w:rPr>
-        <w:t xml:space="preserve"> banner</w:t>
-      </w:r>
-      <w:r>
-        <w:rPr>
-          <w:rFonts w:ascii="Arial" w:hAnsi="Arial" w:cs="Arial"/>
-          <w:sz w:val="28"/>
-          <w:szCs w:val="28"/>
-        </w:rPr>
-        <w:t xml:space="preserve"> theo id được chọn.</w:t>
+        <w:t>Người quản trị có thể xóa banner bằng cách nhấn vào biểu tương thùng rác &gt; hệ thống sẽ tiến hành xóa banner theo id được chọn.</w:t>
       </w:r>
     </w:p>
     <w:p>
@@ -25802,16 +25761,7 @@
           <w:sz w:val="28"/>
           <w:szCs w:val="28"/>
         </w:rPr>
-        <w:t xml:space="preserve">SELECT </w:t>
-      </w:r>
-      <w:r>
-        <w:rPr>
-          <w:rFonts w:ascii="Arial" w:hAnsi="Arial" w:cs="Arial"/>
-          <w:b/>
-          <w:sz w:val="28"/>
-          <w:szCs w:val="28"/>
-        </w:rPr>
-        <w:t xml:space="preserve">image_path, </w:t>
+        <w:t xml:space="preserve">SELECT image_path, </w:t>
       </w:r>
       <w:r>
         <w:rPr>
@@ -25829,16 +25779,7 @@
           <w:sz w:val="28"/>
           <w:szCs w:val="28"/>
         </w:rPr>
-        <w:t xml:space="preserve"> enabled</w:t>
-      </w:r>
-      <w:r>
-        <w:rPr>
-          <w:rFonts w:ascii="Arial" w:hAnsi="Arial" w:cs="Arial"/>
-          <w:b/>
-          <w:sz w:val="28"/>
-          <w:szCs w:val="28"/>
-        </w:rPr>
-        <w:t xml:space="preserve"> </w:t>
+        <w:t xml:space="preserve"> enabled </w:t>
       </w:r>
       <w:r>
         <w:rPr>
@@ -26217,16 +26158,7 @@
           <w:sz w:val="28"/>
           <w:szCs w:val="28"/>
         </w:rPr>
-        <w:t xml:space="preserve"> enabled</w:t>
-      </w:r>
-      <w:r>
-        <w:rPr>
-          <w:rFonts w:ascii="Arial" w:hAnsi="Arial" w:cs="Arial"/>
-          <w:b/>
-          <w:sz w:val="28"/>
-          <w:szCs w:val="28"/>
-        </w:rPr>
-        <w:t xml:space="preserve"> = ? </w:t>
+        <w:t xml:space="preserve"> enabled = ? </w:t>
       </w:r>
       <w:r>
         <w:rPr>
@@ -26334,7 +26266,7 @@
           <w:szCs w:val="30"/>
         </w:rPr>
       </w:pPr>
-      <w:bookmarkStart w:id="27" w:name="_Toc119093289"/>
+      <w:bookmarkStart w:id="27" w:name="_Toc119266083"/>
       <w:r>
         <w:rPr>
           <w:rFonts w:ascii="Arial" w:hAnsi="Arial" w:cs="Arial"/>
@@ -26942,23 +26874,7 @@
           <w:sz w:val="28"/>
           <w:szCs w:val="28"/>
         </w:rPr>
-        <w:t>Người quản trị có thể xem thống kê</w:t>
-      </w:r>
-      <w:r>
-        <w:rPr>
-          <w:rFonts w:ascii="Arial" w:hAnsi="Arial" w:cs="Arial"/>
-          <w:sz w:val="28"/>
-          <w:szCs w:val="28"/>
-        </w:rPr>
-        <w:t xml:space="preserve"> khách hàng đã đăng ký tài khoản sử dụng trang web</w:t>
-      </w:r>
-      <w:r>
-        <w:rPr>
-          <w:rFonts w:ascii="Arial" w:hAnsi="Arial" w:cs="Arial"/>
-          <w:sz w:val="28"/>
-          <w:szCs w:val="28"/>
-        </w:rPr>
-        <w:t xml:space="preserve"> bằng cách nhấn vào mục </w:t>
+        <w:t xml:space="preserve">Người quản trị có thể xem thống kê khách hàng đã đăng ký tài khoản sử dụng trang web bằng cách nhấn vào mục </w:t>
       </w:r>
       <w:r>
         <w:rPr>
@@ -26967,23 +26883,7 @@
           <w:szCs w:val="28"/>
         </w:rPr>
         <w:lastRenderedPageBreak/>
-        <w:t>“</w:t>
-      </w:r>
-      <w:r>
-        <w:rPr>
-          <w:rFonts w:ascii="Arial" w:hAnsi="Arial" w:cs="Arial"/>
-          <w:sz w:val="28"/>
-          <w:szCs w:val="28"/>
-        </w:rPr>
-        <w:t>Khách hàng</w:t>
-      </w:r>
-      <w:r>
-        <w:rPr>
-          <w:rFonts w:ascii="Arial" w:hAnsi="Arial" w:cs="Arial"/>
-          <w:sz w:val="28"/>
-          <w:szCs w:val="28"/>
-        </w:rPr>
-        <w:t>” trong trang &gt; hệ thống sẽ hiển thị</w:t>
+        <w:t>“Khách hàng” trong trang &gt; hệ thống sẽ hiển thị</w:t>
       </w:r>
       <w:r>
         <w:rPr>
@@ -27040,71 +26940,7 @@
           <w:sz w:val="28"/>
           <w:szCs w:val="28"/>
         </w:rPr>
-        <w:t>Người quản trị có thể xem thống kê</w:t>
-      </w:r>
-      <w:r>
-        <w:rPr>
-          <w:rFonts w:ascii="Arial" w:hAnsi="Arial" w:cs="Arial"/>
-          <w:sz w:val="28"/>
-          <w:szCs w:val="28"/>
-        </w:rPr>
-        <w:t xml:space="preserve"> đơn hàng đã được giao, đã hủy </w:t>
-      </w:r>
-      <w:r>
-        <w:rPr>
-          <w:rFonts w:ascii="Arial" w:hAnsi="Arial" w:cs="Arial"/>
-          <w:sz w:val="28"/>
-          <w:szCs w:val="28"/>
-        </w:rPr>
-        <w:t>bằng cách nhấn vào mục “</w:t>
-      </w:r>
-      <w:r>
-        <w:rPr>
-          <w:rFonts w:ascii="Arial" w:hAnsi="Arial" w:cs="Arial"/>
-          <w:sz w:val="28"/>
-          <w:szCs w:val="28"/>
-        </w:rPr>
-        <w:t>Đơn hàng</w:t>
-      </w:r>
-      <w:r>
-        <w:rPr>
-          <w:rFonts w:ascii="Arial" w:hAnsi="Arial" w:cs="Arial"/>
-          <w:sz w:val="28"/>
-          <w:szCs w:val="28"/>
-        </w:rPr>
-        <w:t>” trong trang &gt; hệ thống sẽ hiển thị chi tiết</w:t>
-      </w:r>
-      <w:r>
-        <w:rPr>
-          <w:rFonts w:ascii="Arial" w:hAnsi="Arial" w:cs="Arial"/>
-          <w:sz w:val="28"/>
-          <w:szCs w:val="28"/>
-        </w:rPr>
-        <w:t xml:space="preserve"> thống kê</w:t>
-      </w:r>
-      <w:r>
-        <w:rPr>
-          <w:rFonts w:ascii="Arial" w:hAnsi="Arial" w:cs="Arial"/>
-          <w:sz w:val="28"/>
-          <w:szCs w:val="28"/>
-        </w:rPr>
-        <w:t xml:space="preserve"> về</w:t>
-      </w:r>
-      <w:r>
-        <w:rPr>
-          <w:rFonts w:ascii="Arial" w:hAnsi="Arial" w:cs="Arial"/>
-          <w:sz w:val="28"/>
-          <w:szCs w:val="28"/>
-        </w:rPr>
-        <w:t xml:space="preserve"> số lượng đơn đã giao, đã hủy </w:t>
-      </w:r>
-      <w:r>
-        <w:rPr>
-          <w:rFonts w:ascii="Arial" w:hAnsi="Arial" w:cs="Arial"/>
-          <w:sz w:val="28"/>
-          <w:szCs w:val="28"/>
-        </w:rPr>
-        <w:t>trong tháng, quý và năm.</w:t>
+        <w:t>Người quản trị có thể xem thống kê đơn hàng đã được giao, đã hủy bằng cách nhấn vào mục “Đơn hàng” trong trang &gt; hệ thống sẽ hiển thị chi tiết thống kê về số lượng đơn đã giao, đã hủy trong tháng, quý và năm.</w:t>
       </w:r>
     </w:p>
     <w:p>
@@ -27269,23 +27105,7 @@
           <w:sz w:val="28"/>
           <w:szCs w:val="28"/>
         </w:rPr>
-        <w:t>Xem thống kê</w:t>
-      </w:r>
-      <w:r>
-        <w:rPr>
-          <w:rFonts w:ascii="Arial" w:hAnsi="Arial" w:cs="Arial"/>
-          <w:sz w:val="28"/>
-          <w:szCs w:val="28"/>
-        </w:rPr>
-        <w:t xml:space="preserve"> khách hàng</w:t>
-      </w:r>
-      <w:r>
-        <w:rPr>
-          <w:rFonts w:ascii="Arial" w:hAnsi="Arial" w:cs="Arial"/>
-          <w:sz w:val="28"/>
-          <w:szCs w:val="28"/>
-        </w:rPr>
-        <w:t xml:space="preserve"> theo thời gian</w:t>
+        <w:t>Xem thống kê khách hàng theo thời gian</w:t>
       </w:r>
     </w:p>
     <w:p>
@@ -27326,43 +27146,7 @@
           <w:sz w:val="28"/>
           <w:szCs w:val="28"/>
         </w:rPr>
-        <w:t xml:space="preserve"> </w:t>
-      </w:r>
-      <w:r>
-        <w:rPr>
-          <w:rFonts w:ascii="Arial" w:hAnsi="Arial" w:cs="Arial"/>
-          <w:b/>
-          <w:sz w:val="28"/>
-          <w:szCs w:val="28"/>
-        </w:rPr>
-        <w:t>customer</w:t>
-      </w:r>
-      <w:r>
-        <w:rPr>
-          <w:rFonts w:ascii="Arial" w:hAnsi="Arial" w:cs="Arial"/>
-          <w:b/>
-          <w:sz w:val="28"/>
-          <w:szCs w:val="28"/>
-        </w:rPr>
-        <w:t xml:space="preserve">s WHERE </w:t>
-      </w:r>
-      <w:r>
-        <w:rPr>
-          <w:rFonts w:ascii="Arial" w:hAnsi="Arial" w:cs="Arial"/>
-          <w:b/>
-          <w:sz w:val="28"/>
-          <w:szCs w:val="28"/>
-        </w:rPr>
-        <w:t>crea</w:t>
-      </w:r>
-      <w:r>
-        <w:rPr>
-          <w:rFonts w:ascii="Arial" w:hAnsi="Arial" w:cs="Arial"/>
-          <w:b/>
-          <w:sz w:val="28"/>
-          <w:szCs w:val="28"/>
-        </w:rPr>
-        <w:t>ted_time = ?</w:t>
+        <w:t xml:space="preserve"> customers WHERE created_time = ?</w:t>
       </w:r>
       <w:r>
         <w:rPr>
@@ -27396,23 +27180,7 @@
           <w:sz w:val="28"/>
           <w:szCs w:val="28"/>
         </w:rPr>
-        <w:t>Xem thống kê</w:t>
-      </w:r>
-      <w:r>
-        <w:rPr>
-          <w:rFonts w:ascii="Arial" w:hAnsi="Arial" w:cs="Arial"/>
-          <w:sz w:val="28"/>
-          <w:szCs w:val="28"/>
-        </w:rPr>
-        <w:t xml:space="preserve"> đơn hàng</w:t>
-      </w:r>
-      <w:r>
-        <w:rPr>
-          <w:rFonts w:ascii="Arial" w:hAnsi="Arial" w:cs="Arial"/>
-          <w:sz w:val="28"/>
-          <w:szCs w:val="28"/>
-        </w:rPr>
-        <w:t xml:space="preserve"> theo thời gian</w:t>
+        <w:t>Xem thống kê đơn hàng theo thời gian</w:t>
       </w:r>
     </w:p>
     <w:p>
@@ -27530,7 +27298,7 @@
           <w:szCs w:val="30"/>
         </w:rPr>
       </w:pPr>
-      <w:bookmarkStart w:id="28" w:name="_Toc119093290"/>
+      <w:bookmarkStart w:id="28" w:name="_Toc119266084"/>
       <w:r>
         <w:rPr>
           <w:rFonts w:ascii="Arial" w:hAnsi="Arial" w:cs="Arial"/>
@@ -28380,7 +28148,7 @@
           <w:rPr>
             <w:noProof/>
           </w:rPr>
-          <w:t>35</w:t>
+          <w:t>3</w:t>
         </w:r>
         <w:r>
           <w:rPr>
@@ -38201,7 +37969,7 @@
 </file>
 
 <file path=customXml/itemProps1.xml><?xml version="1.0" encoding="utf-8"?>
-<ds:datastoreItem xmlns:ds="http://schemas.openxmlformats.org/officeDocument/2006/customXml" ds:itemID="{643099FA-84E8-4D23-8146-5D8C04934F33}">
+<ds:datastoreItem xmlns:ds="http://schemas.openxmlformats.org/officeDocument/2006/customXml" ds:itemID="{E7A65CD2-36CA-45AF-B3A9-516D134AE5BF}">
   <ds:schemaRefs>
     <ds:schemaRef ds:uri="http://schemas.openxmlformats.org/officeDocument/2006/bibliography"/>
   </ds:schemaRefs>

</xml_diff>